<commit_message>
voorblad en inhoudsopgave toegevoegd
</commit_message>
<xml_diff>
--- a/Software Design Description.docx
+++ b/Software Design Description.docx
@@ -2,19 +2,563 @@
 <file path=word/document.xml><?xml version="1.0" encoding="utf-8"?>
 <w:document xmlns:wpc="http://schemas.microsoft.com/office/word/2010/wordprocessingCanvas" xmlns:mc="http://schemas.openxmlformats.org/markup-compatibility/2006" xmlns:o="urn:schemas-microsoft-com:office:office" xmlns:r="http://schemas.openxmlformats.org/officeDocument/2006/relationships" xmlns:m="http://schemas.openxmlformats.org/officeDocument/2006/math" xmlns:v="urn:schemas-microsoft-com:vml" xmlns:wp14="http://schemas.microsoft.com/office/word/2010/wordprocessingDrawing" xmlns:wp="http://schemas.openxmlformats.org/drawingml/2006/wordprocessingDrawing" xmlns:w10="urn:schemas-microsoft-com:office:word" xmlns:w="http://schemas.openxmlformats.org/wordprocessingml/2006/main" xmlns:w14="http://schemas.microsoft.com/office/word/2010/wordml" xmlns:w15="http://schemas.microsoft.com/office/word/2012/wordml" xmlns:wpg="http://schemas.microsoft.com/office/word/2010/wordprocessingGroup" xmlns:wpi="http://schemas.microsoft.com/office/word/2010/wordprocessingInk" xmlns:wne="http://schemas.microsoft.com/office/word/2006/wordml" xmlns:wps="http://schemas.microsoft.com/office/word/2010/wordprocessingShape" mc:Ignorable="w14 w15 wp14">
   <w:body>
-    <w:p>
-      <w:pPr>
-        <w:rPr>
-          <w:lang w:val="en-GB"/>
-        </w:rPr>
-      </w:pPr>
-      <w:r>
-        <w:rPr>
-          <w:lang w:val="en-GB"/>
-        </w:rPr>
-        <w:t>VOORBLAD</w:t>
-      </w:r>
-    </w:p>
+    <w:tbl>
+      <w:tblPr>
+        <w:tblW w:w="9030" w:type="dxa"/>
+        <w:tblBorders>
+          <w:top w:val="nil"/>
+          <w:left w:val="nil"/>
+          <w:bottom w:val="nil"/>
+          <w:right w:val="nil"/>
+          <w:insideH w:val="nil"/>
+          <w:insideV w:val="nil"/>
+        </w:tblBorders>
+        <w:tblLayout w:type="fixed"/>
+        <w:tblLook w:val="0600" w:firstRow="0" w:lastRow="0" w:firstColumn="0" w:lastColumn="0" w:noHBand="1" w:noVBand="1"/>
+      </w:tblPr>
+      <w:tblGrid>
+        <w:gridCol w:w="5936"/>
+        <w:gridCol w:w="3094"/>
+      </w:tblGrid>
+      <w:tr>
+        <w:trPr>
+          <w:trHeight w:val="11345"/>
+        </w:trPr>
+        <w:tc>
+          <w:tcPr>
+            <w:tcW w:w="5935" w:type="dxa"/>
+            <w:tcBorders>
+              <w:top w:val="nil"/>
+              <w:left w:val="nil"/>
+              <w:bottom w:val="nil"/>
+              <w:right w:val="single" w:sz="12" w:space="0" w:color="C73559"/>
+            </w:tcBorders>
+            <w:tcMar>
+              <w:top w:w="100" w:type="dxa"/>
+              <w:left w:w="100" w:type="dxa"/>
+              <w:bottom w:w="100" w:type="dxa"/>
+              <w:right w:w="100" w:type="dxa"/>
+            </w:tcMar>
+          </w:tcPr>
+          <w:p>
+            <w:pPr>
+              <w:spacing w:before="240" w:after="240"/>
+              <w:jc w:val="right"/>
+              <w:rPr>
+                <w:lang w:val="nl-NL"/>
+              </w:rPr>
+            </w:pPr>
+          </w:p>
+          <w:p>
+            <w:pPr>
+              <w:spacing w:before="240" w:line="312" w:lineRule="auto"/>
+              <w:jc w:val="right"/>
+              <w:rPr>
+                <w:color w:val="191919"/>
+                <w:sz w:val="56"/>
+                <w:szCs w:val="56"/>
+                <w:lang w:val="nl-NL"/>
+              </w:rPr>
+            </w:pPr>
+            <w:r>
+              <w:rPr>
+                <w:color w:val="191919"/>
+                <w:sz w:val="56"/>
+                <w:szCs w:val="56"/>
+                <w:lang w:val="nl-NL"/>
+              </w:rPr>
+              <w:t xml:space="preserve">  </w:t>
+            </w:r>
+          </w:p>
+          <w:p>
+            <w:pPr>
+              <w:spacing w:line="312" w:lineRule="auto"/>
+              <w:jc w:val="center"/>
+              <w:rPr>
+                <w:b/>
+                <w:bCs/>
+                <w:color w:val="191919"/>
+                <w:sz w:val="56"/>
+                <w:szCs w:val="56"/>
+                <w:lang w:val="nl-NL"/>
+              </w:rPr>
+            </w:pPr>
+            <w:r>
+              <w:rPr>
+                <w:b/>
+                <w:bCs/>
+                <w:color w:val="191919"/>
+                <w:sz w:val="56"/>
+                <w:szCs w:val="56"/>
+                <w:lang w:val="nl-NL"/>
+              </w:rPr>
+              <w:t xml:space="preserve">Software </w:t>
+            </w:r>
+            <w:r>
+              <w:rPr>
+                <w:b/>
+                <w:bCs/>
+                <w:color w:val="191919"/>
+                <w:sz w:val="56"/>
+                <w:szCs w:val="56"/>
+                <w:lang w:val="nl-NL"/>
+              </w:rPr>
+              <w:t>Design</w:t>
+            </w:r>
+            <w:r>
+              <w:rPr>
+                <w:b/>
+                <w:bCs/>
+                <w:color w:val="191919"/>
+                <w:sz w:val="56"/>
+                <w:szCs w:val="56"/>
+                <w:lang w:val="nl-NL"/>
+              </w:rPr>
+              <w:t xml:space="preserve"> </w:t>
+            </w:r>
+            <w:proofErr w:type="spellStart"/>
+            <w:r>
+              <w:rPr>
+                <w:b/>
+                <w:bCs/>
+                <w:color w:val="191919"/>
+                <w:sz w:val="56"/>
+                <w:szCs w:val="56"/>
+                <w:lang w:val="nl-NL"/>
+              </w:rPr>
+              <w:t>Description</w:t>
+            </w:r>
+            <w:proofErr w:type="spellEnd"/>
+            <w:r>
+              <w:rPr>
+                <w:b/>
+                <w:bCs/>
+                <w:color w:val="191919"/>
+                <w:sz w:val="56"/>
+                <w:szCs w:val="56"/>
+                <w:lang w:val="nl-NL"/>
+              </w:rPr>
+              <w:t xml:space="preserve">: </w:t>
+            </w:r>
+            <w:proofErr w:type="spellStart"/>
+            <w:r>
+              <w:rPr>
+                <w:b/>
+                <w:bCs/>
+                <w:color w:val="191919"/>
+                <w:sz w:val="56"/>
+                <w:szCs w:val="56"/>
+                <w:lang w:val="nl-NL"/>
+              </w:rPr>
+              <w:t>Quebble</w:t>
+            </w:r>
+            <w:proofErr w:type="spellEnd"/>
+          </w:p>
+          <w:p>
+            <w:pPr>
+              <w:spacing w:before="240" w:after="240"/>
+              <w:jc w:val="center"/>
+              <w:rPr>
+                <w:sz w:val="24"/>
+                <w:szCs w:val="24"/>
+                <w:lang w:val="nl-NL"/>
+              </w:rPr>
+            </w:pPr>
+            <w:r>
+              <w:rPr>
+                <w:noProof/>
+                <w:sz w:val="24"/>
+                <w:szCs w:val="24"/>
+              </w:rPr>
+              <w:drawing>
+                <wp:inline distT="0" distB="0" distL="0" distR="0" wp14:anchorId="5468E451" wp14:editId="570BDA8E">
+                  <wp:extent cx="3305175" cy="2352675"/>
+                  <wp:effectExtent l="0" t="0" r="9525" b="9525"/>
+                  <wp:docPr id="2" name="image1.png"/>
+                  <wp:cNvGraphicFramePr/>
+                  <a:graphic xmlns:a="http://schemas.openxmlformats.org/drawingml/2006/main">
+                    <a:graphicData uri="http://schemas.openxmlformats.org/drawingml/2006/picture">
+                      <pic:pic xmlns:pic="http://schemas.openxmlformats.org/drawingml/2006/picture">
+                        <pic:nvPicPr>
+                          <pic:cNvPr id="0" name="image1.png"/>
+                          <pic:cNvPicPr preferRelativeResize="0"/>
+                        </pic:nvPicPr>
+                        <pic:blipFill>
+                          <a:blip r:embed="rId6">
+                            <a:extLst>
+                              <a:ext uri="{28A0092B-C50C-407E-A947-70E740481C1C}">
+                                <a14:useLocalDpi xmlns:a14="http://schemas.microsoft.com/office/drawing/2010/main" val="0"/>
+                              </a:ext>
+                            </a:extLst>
+                          </a:blip>
+                          <a:srcRect/>
+                          <a:stretch>
+                            <a:fillRect/>
+                          </a:stretch>
+                        </pic:blipFill>
+                        <pic:spPr>
+                          <a:xfrm>
+                            <a:off x="0" y="0"/>
+                            <a:ext cx="3305175" cy="2352675"/>
+                          </a:xfrm>
+                          <a:prstGeom prst="rect">
+                            <a:avLst/>
+                          </a:prstGeom>
+                          <a:ln/>
+                        </pic:spPr>
+                      </pic:pic>
+                    </a:graphicData>
+                  </a:graphic>
+                </wp:inline>
+              </w:drawing>
+            </w:r>
+          </w:p>
+        </w:tc>
+        <w:tc>
+          <w:tcPr>
+            <w:tcW w:w="3094" w:type="dxa"/>
+            <w:tcBorders>
+              <w:top w:val="nil"/>
+              <w:left w:val="single" w:sz="12" w:space="0" w:color="C73559"/>
+              <w:bottom w:val="nil"/>
+              <w:right w:val="nil"/>
+            </w:tcBorders>
+            <w:tcMar>
+              <w:top w:w="100" w:type="dxa"/>
+              <w:left w:w="100" w:type="dxa"/>
+              <w:bottom w:w="100" w:type="dxa"/>
+              <w:right w:w="100" w:type="dxa"/>
+            </w:tcMar>
+          </w:tcPr>
+          <w:p>
+            <w:pPr>
+              <w:spacing w:before="240" w:after="240"/>
+              <w:rPr>
+                <w:b/>
+              </w:rPr>
+            </w:pPr>
+            <w:r>
+              <w:rPr>
+                <w:b/>
+              </w:rPr>
+              <w:t xml:space="preserve"> </w:t>
+            </w:r>
+          </w:p>
+          <w:p>
+            <w:pPr>
+              <w:spacing w:before="240" w:after="240"/>
+            </w:pPr>
+          </w:p>
+          <w:p>
+            <w:pPr>
+              <w:spacing w:before="240" w:after="240"/>
+              <w:rPr>
+                <w:b/>
+                <w:color w:val="333333"/>
+                <w:sz w:val="24"/>
+                <w:szCs w:val="24"/>
+              </w:rPr>
+            </w:pPr>
+          </w:p>
+          <w:p>
+            <w:pPr>
+              <w:spacing w:before="240" w:after="240"/>
+              <w:rPr>
+                <w:b/>
+              </w:rPr>
+            </w:pPr>
+            <w:proofErr w:type="spellStart"/>
+            <w:r>
+              <w:rPr>
+                <w:b/>
+                <w:color w:val="333333"/>
+                <w:sz w:val="24"/>
+                <w:szCs w:val="24"/>
+              </w:rPr>
+              <w:t>Academie</w:t>
+            </w:r>
+            <w:proofErr w:type="spellEnd"/>
+            <w:r>
+              <w:rPr>
+                <w:b/>
+                <w:color w:val="333333"/>
+                <w:sz w:val="24"/>
+                <w:szCs w:val="24"/>
+              </w:rPr>
+              <w:t xml:space="preserve"> IT </w:t>
+            </w:r>
+            <w:proofErr w:type="spellStart"/>
+            <w:r>
+              <w:rPr>
+                <w:b/>
+                <w:color w:val="333333"/>
+                <w:sz w:val="24"/>
+                <w:szCs w:val="24"/>
+              </w:rPr>
+              <w:t>en</w:t>
+            </w:r>
+            <w:proofErr w:type="spellEnd"/>
+            <w:r>
+              <w:rPr>
+                <w:b/>
+                <w:color w:val="333333"/>
+                <w:sz w:val="24"/>
+                <w:szCs w:val="24"/>
+              </w:rPr>
+              <w:t xml:space="preserve"> </w:t>
+            </w:r>
+            <w:proofErr w:type="spellStart"/>
+            <w:r>
+              <w:rPr>
+                <w:b/>
+                <w:color w:val="333333"/>
+                <w:sz w:val="24"/>
+                <w:szCs w:val="24"/>
+              </w:rPr>
+              <w:t>Mediadesign</w:t>
+            </w:r>
+            <w:proofErr w:type="spellEnd"/>
+          </w:p>
+          <w:p>
+            <w:pPr>
+              <w:spacing w:before="240" w:after="240"/>
+            </w:pPr>
+            <w:r>
+              <w:t xml:space="preserve"> </w:t>
+            </w:r>
+          </w:p>
+          <w:p>
+            <w:pPr>
+              <w:spacing w:before="240" w:after="240"/>
+            </w:pPr>
+            <w:r>
+              <w:t>Course:</w:t>
+            </w:r>
+            <w:r>
+              <w:t xml:space="preserve"> </w:t>
+            </w:r>
+            <w:r>
+              <w:t>OOAD</w:t>
+            </w:r>
+          </w:p>
+          <w:p>
+            <w:pPr>
+              <w:spacing w:before="240" w:after="240"/>
+            </w:pPr>
+          </w:p>
+          <w:p>
+            <w:pPr>
+              <w:spacing w:before="240" w:after="240"/>
+              <w:rPr>
+                <w:b/>
+                <w:lang w:val="nl-NL"/>
+              </w:rPr>
+            </w:pPr>
+            <w:r>
+              <w:rPr>
+                <w:b/>
+                <w:lang w:val="nl-NL"/>
+              </w:rPr>
+              <w:t>Jaap Maaskant</w:t>
+            </w:r>
+            <w:r>
+              <w:rPr>
+                <w:b/>
+                <w:lang w:val="nl-NL"/>
+              </w:rPr>
+              <w:t xml:space="preserve">, </w:t>
+            </w:r>
+            <w:r>
+              <w:rPr>
+                <w:b/>
+                <w:lang w:val="nl-NL"/>
+              </w:rPr>
+              <w:t>638742</w:t>
+            </w:r>
+          </w:p>
+          <w:p>
+            <w:pPr>
+              <w:spacing w:before="240" w:after="240"/>
+              <w:rPr>
+                <w:b/>
+                <w:lang w:val="nl-NL"/>
+              </w:rPr>
+            </w:pPr>
+            <w:r>
+              <w:rPr>
+                <w:b/>
+                <w:lang w:val="nl-NL"/>
+              </w:rPr>
+              <w:t>Boris Otte, 640749</w:t>
+            </w:r>
+          </w:p>
+          <w:p>
+            <w:pPr>
+              <w:spacing w:before="240" w:after="240"/>
+              <w:rPr>
+                <w:b/>
+                <w:lang w:val="nl-NL"/>
+              </w:rPr>
+            </w:pPr>
+          </w:p>
+          <w:p>
+            <w:pPr>
+              <w:spacing w:before="240" w:after="240"/>
+              <w:rPr>
+                <w:lang w:val="nl-NL"/>
+              </w:rPr>
+            </w:pPr>
+          </w:p>
+          <w:p>
+            <w:pPr>
+              <w:spacing w:before="240" w:after="240"/>
+              <w:rPr>
+                <w:lang w:val="nl-NL"/>
+              </w:rPr>
+            </w:pPr>
+            <w:r>
+              <w:rPr>
+                <w:lang w:val="nl-NL"/>
+              </w:rPr>
+              <w:t>Versie 1.0</w:t>
+            </w:r>
+          </w:p>
+          <w:p>
+            <w:pPr>
+              <w:spacing w:before="240" w:after="240"/>
+              <w:rPr>
+                <w:lang w:val="nl-NL"/>
+              </w:rPr>
+            </w:pPr>
+          </w:p>
+          <w:p>
+            <w:pPr>
+              <w:spacing w:before="240" w:after="240"/>
+              <w:rPr>
+                <w:lang w:val="nl-NL"/>
+              </w:rPr>
+            </w:pPr>
+            <w:r>
+              <w:rPr>
+                <w:lang w:val="nl-NL"/>
+              </w:rPr>
+              <w:t>Docent</w:t>
+            </w:r>
+            <w:r>
+              <w:rPr>
+                <w:lang w:val="nl-NL"/>
+              </w:rPr>
+              <w:t>:</w:t>
+            </w:r>
+          </w:p>
+          <w:p>
+            <w:pPr>
+              <w:spacing w:before="240" w:after="240"/>
+              <w:rPr>
+                <w:lang w:val="nl-NL"/>
+              </w:rPr>
+            </w:pPr>
+            <w:r>
+              <w:rPr>
+                <w:lang w:val="nl-NL"/>
+              </w:rPr>
+              <w:t>Herman Telman</w:t>
+            </w:r>
+          </w:p>
+          <w:p>
+            <w:pPr>
+              <w:spacing w:before="240" w:after="240"/>
+              <w:rPr>
+                <w:lang w:val="nl-NL"/>
+              </w:rPr>
+            </w:pPr>
+          </w:p>
+          <w:p>
+            <w:pPr>
+              <w:spacing w:before="240" w:after="240"/>
+              <w:rPr>
+                <w:lang w:val="nl-NL"/>
+              </w:rPr>
+            </w:pPr>
+          </w:p>
+          <w:p>
+            <w:pPr>
+              <w:spacing w:before="240" w:after="240"/>
+              <w:rPr>
+                <w:lang w:val="nl-NL"/>
+              </w:rPr>
+            </w:pPr>
+          </w:p>
+          <w:p>
+            <w:pPr>
+              <w:spacing w:before="240" w:after="240"/>
+              <w:rPr>
+                <w:lang w:val="nl-NL"/>
+              </w:rPr>
+            </w:pPr>
+            <w:r>
+              <w:rPr>
+                <w:lang w:val="nl-NL"/>
+              </w:rPr>
+              <w:t>AIM 2</w:t>
+            </w:r>
+            <w:r>
+              <w:rPr>
+                <w:vertAlign w:val="superscript"/>
+                <w:lang w:val="nl-NL"/>
+              </w:rPr>
+              <w:t>e</w:t>
+            </w:r>
+            <w:r>
+              <w:rPr>
+                <w:lang w:val="nl-NL"/>
+              </w:rPr>
+              <w:t xml:space="preserve"> leerjaar</w:t>
+            </w:r>
+          </w:p>
+          <w:p>
+            <w:pPr>
+              <w:spacing w:before="240" w:after="240"/>
+              <w:rPr>
+                <w:lang w:val="nl-NL"/>
+              </w:rPr>
+            </w:pPr>
+            <w:r>
+              <w:rPr>
+                <w:lang w:val="nl-NL"/>
+              </w:rPr>
+              <w:t>1</w:t>
+            </w:r>
+            <w:r>
+              <w:rPr>
+                <w:lang w:val="nl-NL"/>
+              </w:rPr>
+              <w:t xml:space="preserve"> </w:t>
+            </w:r>
+            <w:r>
+              <w:rPr>
+                <w:lang w:val="nl-NL"/>
+              </w:rPr>
+              <w:t>april 2021</w:t>
+            </w:r>
+          </w:p>
+          <w:p>
+            <w:pPr>
+              <w:spacing w:before="240" w:after="240"/>
+              <w:rPr>
+                <w:lang w:val="nl-NL"/>
+              </w:rPr>
+            </w:pPr>
+            <w:r>
+              <w:rPr>
+                <w:lang w:val="nl-NL"/>
+              </w:rPr>
+              <w:t>Nijmegen</w:t>
+            </w:r>
+          </w:p>
+        </w:tc>
+      </w:tr>
+    </w:tbl>
     <w:p>
       <w:pPr>
         <w:rPr>
@@ -28,20 +572,324 @@
         <w:br w:type="page"/>
       </w:r>
     </w:p>
-    <w:p>
-      <w:pPr>
+    <w:sdt>
+      <w:sdtPr>
+        <w:id w:val="-733316402"/>
+        <w:docPartObj>
+          <w:docPartGallery w:val="Table of Contents"/>
+          <w:docPartUnique/>
+        </w:docPartObj>
+      </w:sdtPr>
+      <w:sdtEndPr>
         <w:rPr>
-          <w:lang w:val="en-GB"/>
+          <w:rFonts w:asciiTheme="minorHAnsi" w:eastAsiaTheme="minorHAnsi" w:hAnsiTheme="minorHAnsi" w:cstheme="minorBidi"/>
+          <w:b/>
+          <w:bCs/>
+          <w:noProof/>
+          <w:color w:val="auto"/>
+          <w:sz w:val="22"/>
+          <w:szCs w:val="22"/>
         </w:rPr>
-      </w:pPr>
-      <w:r>
-        <w:rPr>
-          <w:lang w:val="en-GB"/>
-        </w:rPr>
-        <w:lastRenderedPageBreak/>
-        <w:t>INHOUD</w:t>
-      </w:r>
-    </w:p>
+      </w:sdtEndPr>
+      <w:sdtContent>
+        <w:p>
+          <w:pPr>
+            <w:pStyle w:val="Kopvaninhoudsopgave"/>
+          </w:pPr>
+          <w:proofErr w:type="spellStart"/>
+          <w:r>
+            <w:t>Inhoud</w:t>
+          </w:r>
+          <w:proofErr w:type="spellEnd"/>
+        </w:p>
+        <w:p>
+          <w:pPr>
+            <w:pStyle w:val="Inhopg1"/>
+            <w:tabs>
+              <w:tab w:val="left" w:pos="440"/>
+              <w:tab w:val="right" w:leader="dot" w:pos="9350"/>
+            </w:tabs>
+            <w:rPr>
+              <w:noProof/>
+            </w:rPr>
+          </w:pPr>
+          <w:r>
+            <w:rPr>
+              <w:b/>
+              <w:bCs/>
+              <w:noProof/>
+            </w:rPr>
+            <w:fldChar w:fldCharType="begin"/>
+          </w:r>
+          <w:r>
+            <w:rPr>
+              <w:b/>
+              <w:bCs/>
+              <w:noProof/>
+            </w:rPr>
+            <w:instrText xml:space="preserve"> TOC \o "1-3" \h \z \u </w:instrText>
+          </w:r>
+          <w:r>
+            <w:rPr>
+              <w:b/>
+              <w:bCs/>
+              <w:noProof/>
+            </w:rPr>
+            <w:fldChar w:fldCharType="separate"/>
+          </w:r>
+          <w:hyperlink w:anchor="_Toc68102653" w:history="1">
+            <w:r>
+              <w:rPr>
+                <w:rStyle w:val="Hyperlink"/>
+                <w:noProof/>
+                <w:lang w:val="en-GB"/>
+              </w:rPr>
+              <w:t>1.</w:t>
+            </w:r>
+            <w:r>
+              <w:rPr>
+                <w:noProof/>
+              </w:rPr>
+              <w:tab/>
+            </w:r>
+            <w:r>
+              <w:rPr>
+                <w:rStyle w:val="Hyperlink"/>
+                <w:noProof/>
+                <w:lang w:val="en-GB"/>
+              </w:rPr>
+              <w:t>Inleiding</w:t>
+            </w:r>
+            <w:r>
+              <w:rPr>
+                <w:noProof/>
+                <w:webHidden/>
+              </w:rPr>
+              <w:tab/>
+            </w:r>
+            <w:r>
+              <w:rPr>
+                <w:noProof/>
+                <w:webHidden/>
+              </w:rPr>
+              <w:fldChar w:fldCharType="begin"/>
+            </w:r>
+            <w:r>
+              <w:rPr>
+                <w:noProof/>
+                <w:webHidden/>
+              </w:rPr>
+              <w:instrText xml:space="preserve"> PAGEREF _Toc68102653 \h </w:instrText>
+            </w:r>
+            <w:r>
+              <w:rPr>
+                <w:noProof/>
+                <w:webHidden/>
+              </w:rPr>
+            </w:r>
+            <w:r>
+              <w:rPr>
+                <w:noProof/>
+                <w:webHidden/>
+              </w:rPr>
+              <w:fldChar w:fldCharType="separate"/>
+            </w:r>
+            <w:r>
+              <w:rPr>
+                <w:noProof/>
+                <w:webHidden/>
+              </w:rPr>
+              <w:t>3</w:t>
+            </w:r>
+            <w:r>
+              <w:rPr>
+                <w:noProof/>
+                <w:webHidden/>
+              </w:rPr>
+              <w:fldChar w:fldCharType="end"/>
+            </w:r>
+          </w:hyperlink>
+        </w:p>
+        <w:p>
+          <w:pPr>
+            <w:pStyle w:val="Inhopg1"/>
+            <w:tabs>
+              <w:tab w:val="left" w:pos="440"/>
+              <w:tab w:val="right" w:leader="dot" w:pos="9350"/>
+            </w:tabs>
+            <w:rPr>
+              <w:noProof/>
+            </w:rPr>
+          </w:pPr>
+          <w:hyperlink w:anchor="_Toc68102654" w:history="1">
+            <w:r>
+              <w:rPr>
+                <w:rStyle w:val="Hyperlink"/>
+                <w:noProof/>
+                <w:lang w:val="en-GB"/>
+              </w:rPr>
+              <w:t>2.</w:t>
+            </w:r>
+            <w:r>
+              <w:rPr>
+                <w:noProof/>
+              </w:rPr>
+              <w:tab/>
+            </w:r>
+            <w:r>
+              <w:rPr>
+                <w:rStyle w:val="Hyperlink"/>
+                <w:noProof/>
+                <w:lang w:val="en-GB"/>
+              </w:rPr>
+              <w:t>Design Class Diagram</w:t>
+            </w:r>
+            <w:r>
+              <w:rPr>
+                <w:noProof/>
+                <w:webHidden/>
+              </w:rPr>
+              <w:tab/>
+            </w:r>
+            <w:r>
+              <w:rPr>
+                <w:noProof/>
+                <w:webHidden/>
+              </w:rPr>
+              <w:fldChar w:fldCharType="begin"/>
+            </w:r>
+            <w:r>
+              <w:rPr>
+                <w:noProof/>
+                <w:webHidden/>
+              </w:rPr>
+              <w:instrText xml:space="preserve"> PAGEREF _Toc68102654 \h </w:instrText>
+            </w:r>
+            <w:r>
+              <w:rPr>
+                <w:noProof/>
+                <w:webHidden/>
+              </w:rPr>
+            </w:r>
+            <w:r>
+              <w:rPr>
+                <w:noProof/>
+                <w:webHidden/>
+              </w:rPr>
+              <w:fldChar w:fldCharType="separate"/>
+            </w:r>
+            <w:r>
+              <w:rPr>
+                <w:noProof/>
+                <w:webHidden/>
+              </w:rPr>
+              <w:t>4</w:t>
+            </w:r>
+            <w:r>
+              <w:rPr>
+                <w:noProof/>
+                <w:webHidden/>
+              </w:rPr>
+              <w:fldChar w:fldCharType="end"/>
+            </w:r>
+          </w:hyperlink>
+        </w:p>
+        <w:p>
+          <w:pPr>
+            <w:pStyle w:val="Inhopg1"/>
+            <w:tabs>
+              <w:tab w:val="left" w:pos="440"/>
+              <w:tab w:val="right" w:leader="dot" w:pos="9350"/>
+            </w:tabs>
+            <w:rPr>
+              <w:noProof/>
+            </w:rPr>
+          </w:pPr>
+          <w:hyperlink w:anchor="_Toc68102655" w:history="1">
+            <w:r>
+              <w:rPr>
+                <w:rStyle w:val="Hyperlink"/>
+                <w:noProof/>
+                <w:lang w:val="en-GB"/>
+              </w:rPr>
+              <w:t>3.</w:t>
+            </w:r>
+            <w:r>
+              <w:rPr>
+                <w:noProof/>
+              </w:rPr>
+              <w:tab/>
+            </w:r>
+            <w:r>
+              <w:rPr>
+                <w:rStyle w:val="Hyperlink"/>
+                <w:noProof/>
+                <w:lang w:val="en-GB"/>
+              </w:rPr>
+              <w:t>Sequence Diagrams</w:t>
+            </w:r>
+            <w:r>
+              <w:rPr>
+                <w:noProof/>
+                <w:webHidden/>
+              </w:rPr>
+              <w:tab/>
+            </w:r>
+            <w:r>
+              <w:rPr>
+                <w:noProof/>
+                <w:webHidden/>
+              </w:rPr>
+              <w:fldChar w:fldCharType="begin"/>
+            </w:r>
+            <w:r>
+              <w:rPr>
+                <w:noProof/>
+                <w:webHidden/>
+              </w:rPr>
+              <w:instrText xml:space="preserve"> PAGEREF _Toc68102655 \h </w:instrText>
+            </w:r>
+            <w:r>
+              <w:rPr>
+                <w:noProof/>
+                <w:webHidden/>
+              </w:rPr>
+            </w:r>
+            <w:r>
+              <w:rPr>
+                <w:noProof/>
+                <w:webHidden/>
+              </w:rPr>
+              <w:fldChar w:fldCharType="separate"/>
+            </w:r>
+            <w:r>
+              <w:rPr>
+                <w:noProof/>
+                <w:webHidden/>
+              </w:rPr>
+              <w:t>5</w:t>
+            </w:r>
+            <w:r>
+              <w:rPr>
+                <w:noProof/>
+                <w:webHidden/>
+              </w:rPr>
+              <w:fldChar w:fldCharType="end"/>
+            </w:r>
+          </w:hyperlink>
+        </w:p>
+        <w:p>
+          <w:r>
+            <w:rPr>
+              <w:b/>
+              <w:bCs/>
+              <w:noProof/>
+            </w:rPr>
+            <w:fldChar w:fldCharType="end"/>
+          </w:r>
+        </w:p>
+      </w:sdtContent>
+    </w:sdt>
     <w:p>
       <w:pPr>
         <w:rPr>
@@ -54,6 +902,8 @@
         </w:rPr>
         <w:br w:type="page"/>
       </w:r>
+      <w:bookmarkStart w:id="0" w:name="_GoBack"/>
+      <w:bookmarkEnd w:id="0"/>
     </w:p>
     <w:p>
       <w:pPr>
@@ -66,6 +916,7 @@
           <w:lang w:val="en-GB"/>
         </w:rPr>
       </w:pPr>
+      <w:bookmarkStart w:id="1" w:name="_Toc68102653"/>
       <w:proofErr w:type="spellStart"/>
       <w:r>
         <w:rPr>
@@ -74,8 +925,7 @@
         <w:lastRenderedPageBreak/>
         <w:t>Inleiding</w:t>
       </w:r>
-      <w:bookmarkStart w:id="0" w:name="_GoBack"/>
-      <w:bookmarkEnd w:id="0"/>
+      <w:bookmarkEnd w:id="1"/>
       <w:proofErr w:type="spellEnd"/>
     </w:p>
     <w:p>
@@ -102,6 +952,7 @@
           <w:lang w:val="en-GB"/>
         </w:rPr>
       </w:pPr>
+      <w:bookmarkStart w:id="2" w:name="_Toc68102654"/>
       <w:r>
         <w:rPr>
           <w:lang w:val="en-GB"/>
@@ -109,6 +960,7 @@
         <w:lastRenderedPageBreak/>
         <w:t>Design Class Diagram</w:t>
       </w:r>
+      <w:bookmarkEnd w:id="2"/>
     </w:p>
     <w:p>
       <w:pPr>
@@ -138,6 +990,7 @@
           <w:lang w:val="en-GB"/>
         </w:rPr>
       </w:pPr>
+      <w:bookmarkStart w:id="3" w:name="_Toc68102655"/>
       <w:r>
         <w:rPr>
           <w:lang w:val="en-GB"/>
@@ -145,6 +998,7 @@
         <w:lastRenderedPageBreak/>
         <w:t>Sequence Diagrams</w:t>
       </w:r>
+      <w:bookmarkEnd w:id="3"/>
     </w:p>
     <w:p>
       <w:pPr>
@@ -804,6 +1658,41 @@
       <w:contextualSpacing/>
     </w:pPr>
   </w:style>
+  <w:style w:type="paragraph" w:styleId="Kopvaninhoudsopgave">
+    <w:name w:val="TOC Heading"/>
+    <w:basedOn w:val="Kop1"/>
+    <w:next w:val="Standaard"/>
+    <w:uiPriority w:val="39"/>
+    <w:unhideWhenUsed/>
+    <w:qFormat/>
+    <w:rsid w:val="00F13A69"/>
+    <w:pPr>
+      <w:outlineLvl w:val="9"/>
+    </w:pPr>
+  </w:style>
+  <w:style w:type="paragraph" w:styleId="Inhopg1">
+    <w:name w:val="toc 1"/>
+    <w:basedOn w:val="Standaard"/>
+    <w:next w:val="Standaard"/>
+    <w:autoRedefine/>
+    <w:uiPriority w:val="39"/>
+    <w:unhideWhenUsed/>
+    <w:rsid w:val="00F13A69"/>
+    <w:pPr>
+      <w:spacing w:after="100"/>
+    </w:pPr>
+  </w:style>
+  <w:style w:type="character" w:styleId="Hyperlink">
+    <w:name w:val="Hyperlink"/>
+    <w:basedOn w:val="Standaardalinea-lettertype"/>
+    <w:uiPriority w:val="99"/>
+    <w:unhideWhenUsed/>
+    <w:rsid w:val="00F13A69"/>
+    <w:rPr>
+      <w:color w:val="0563C1" w:themeColor="hyperlink"/>
+      <w:u w:val="single"/>
+    </w:rPr>
+  </w:style>
 </w:styles>
 </file>
 
@@ -1066,4 +1955,16 @@
     </a:ext>
   </a:extLst>
 </a:theme>
+</file>
+
+<file path=customXml/item1.xml><?xml version="1.0" encoding="utf-8"?>
+<b:Sources xmlns:b="http://schemas.openxmlformats.org/officeDocument/2006/bibliography" xmlns="http://schemas.openxmlformats.org/officeDocument/2006/bibliography" SelectedStyle="\APASixthEditionOfficeOnline.xsl" StyleName="APA" Version="6"/>
+</file>
+
+<file path=customXml/itemProps1.xml><?xml version="1.0" encoding="utf-8"?>
+<ds:datastoreItem xmlns:ds="http://schemas.openxmlformats.org/officeDocument/2006/customXml" ds:itemID="{211B284D-C5E1-4B2B-8BC3-093E7E99C0F5}">
+  <ds:schemaRefs>
+    <ds:schemaRef ds:uri="http://schemas.openxmlformats.org/officeDocument/2006/bibliography"/>
+  </ds:schemaRefs>
+</ds:datastoreItem>
 </file>
</xml_diff>

<commit_message>
H2 update van Jaap
</commit_message>
<xml_diff>
--- a/Software Design Description.docx
+++ b/Software Design Description.docx
@@ -2079,8 +2079,6 @@
             <w:fldChar w:fldCharType="end"/>
           </w:r>
         </w:p>
-        <w:bookmarkStart w:id="0" w:name="_GoBack" w:displacedByCustomXml="next"/>
-        <w:bookmarkEnd w:id="0" w:displacedByCustomXml="next"/>
       </w:sdtContent>
     </w:sdt>
     <w:p>
@@ -2107,7 +2105,7 @@
           <w:lang w:val="nl-NL"/>
         </w:rPr>
       </w:pPr>
-      <w:bookmarkStart w:id="1" w:name="_Toc68182249"/>
+      <w:bookmarkStart w:id="0" w:name="_Toc68182249"/>
       <w:r>
         <w:rPr>
           <w:lang w:val="nl-NL"/>
@@ -2115,7 +2113,7 @@
         <w:lastRenderedPageBreak/>
         <w:t>Inleiding</w:t>
       </w:r>
-      <w:bookmarkEnd w:id="1"/>
+      <w:bookmarkEnd w:id="0"/>
     </w:p>
     <w:p>
       <w:pPr>
@@ -2227,7 +2225,7 @@
           <w:lang w:val="nl-NL"/>
         </w:rPr>
       </w:pPr>
-      <w:bookmarkStart w:id="2" w:name="_Toc68182250"/>
+      <w:bookmarkStart w:id="1" w:name="_Toc68182250"/>
       <w:r>
         <w:rPr>
           <w:lang w:val="nl-NL"/>
@@ -2235,7 +2233,7 @@
         <w:lastRenderedPageBreak/>
         <w:t>Design Class Diagram</w:t>
       </w:r>
-      <w:bookmarkEnd w:id="2"/>
+      <w:bookmarkEnd w:id="1"/>
     </w:p>
     <w:p>
       <w:pPr>
@@ -2309,15 +2307,14 @@
     <w:p>
       <w:pPr>
         <w:pStyle w:val="Bijschrift"/>
-        <w:rPr>
-          <w:lang w:val="nl-NL"/>
-        </w:rPr>
-      </w:pPr>
-      <w:r>
-        <w:rPr>
-          <w:lang w:val="nl-NL"/>
-        </w:rPr>
-        <w:t xml:space="preserve">Figuur </w:t>
+      </w:pPr>
+      <w:proofErr w:type="spellStart"/>
+      <w:r>
+        <w:t>Figuur</w:t>
+      </w:r>
+      <w:proofErr w:type="spellEnd"/>
+      <w:r>
+        <w:t xml:space="preserve"> </w:t>
       </w:r>
       <w:r>
         <w:rPr>
@@ -2326,9 +2323,6 @@
         <w:fldChar w:fldCharType="begin"/>
       </w:r>
       <w:r>
-        <w:rPr>
-          <w:lang w:val="nl-NL"/>
-        </w:rPr>
         <w:instrText xml:space="preserve"> SEQ Figuur \* ARABIC </w:instrText>
       </w:r>
       <w:r>
@@ -2340,7 +2334,6 @@
       <w:r>
         <w:rPr>
           <w:noProof/>
-          <w:lang w:val="nl-NL"/>
         </w:rPr>
         <w:t>1</w:t>
       </w:r>
@@ -2351,9 +2344,6 @@
         <w:fldChar w:fldCharType="end"/>
       </w:r>
       <w:r>
-        <w:rPr>
-          <w:lang w:val="nl-NL"/>
-        </w:rPr>
         <w:t xml:space="preserve"> - Design Class Diagram</w:t>
       </w:r>
     </w:p>
@@ -2361,1696 +2351,2488 @@
       <w:pPr>
         <w:pStyle w:val="Kop3"/>
         <w:rPr>
-          <w:rFonts w:ascii="Calibri Light" w:eastAsia="MS Gothic" w:hAnsi="Calibri Light" w:cs="Times New Roman"/>
-          <w:lang w:val="nl-NL"/>
-        </w:rPr>
-      </w:pPr>
-      <w:bookmarkStart w:id="3" w:name="_Toc68182251"/>
-      <w:r>
-        <w:rPr>
-          <w:lang w:val="nl-NL"/>
+          <w:rFonts w:ascii="Segoe UI" w:hAnsi="Segoe UI" w:cs="Segoe UI"/>
+          <w:sz w:val="18"/>
+          <w:szCs w:val="18"/>
+          <w:lang w:val="nl-NL"/>
+        </w:rPr>
+      </w:pPr>
+      <w:proofErr w:type="spellStart"/>
+      <w:r>
+        <w:rPr>
+          <w:rStyle w:val="spellingerror"/>
+          <w:rFonts w:ascii="Calibri Light" w:hAnsi="Calibri Light" w:cs="Calibri Light"/>
+          <w:color w:val="2E74B5"/>
+          <w:sz w:val="26"/>
+          <w:szCs w:val="26"/>
         </w:rPr>
         <w:t>QuebbleConsole</w:t>
       </w:r>
-      <w:bookmarkEnd w:id="3"/>
-    </w:p>
-    <w:p>
-      <w:pPr>
-        <w:rPr>
-          <w:lang w:val="nl-NL"/>
-        </w:rPr>
-      </w:pPr>
-      <w:r>
-        <w:rPr>
-          <w:lang w:val="nl-NL"/>
-        </w:rPr>
-        <w:t xml:space="preserve">Deze </w:t>
-      </w:r>
-      <w:r>
-        <w:rPr>
-          <w:lang w:val="nl-NL"/>
-        </w:rPr>
-        <w:t>class</w:t>
-      </w:r>
-      <w:r>
-        <w:rPr>
-          <w:lang w:val="nl-NL"/>
-        </w:rPr>
-        <w:t xml:space="preserve"> </w:t>
-      </w:r>
-      <w:r>
-        <w:rPr>
-          <w:lang w:val="nl-NL"/>
-        </w:rPr>
-        <w:t>is puur verantwoordelijk voor</w:t>
-      </w:r>
-      <w:r>
-        <w:rPr>
-          <w:lang w:val="nl-NL"/>
-        </w:rPr>
-        <w:t xml:space="preserve"> </w:t>
-      </w:r>
-      <w:r>
-        <w:rPr>
-          <w:lang w:val="nl-NL"/>
-        </w:rPr>
-        <w:t>de interactie met de gebruiker</w:t>
-      </w:r>
-      <w:r>
-        <w:rPr>
+      <w:proofErr w:type="spellEnd"/>
+      <w:r>
+        <w:rPr>
+          <w:rStyle w:val="eop"/>
+          <w:rFonts w:ascii="Calibri Light" w:hAnsi="Calibri Light" w:cs="Calibri Light"/>
+          <w:color w:val="2E74B5"/>
+          <w:sz w:val="26"/>
+          <w:szCs w:val="26"/>
+        </w:rPr>
+        <w:t> </w:t>
+      </w:r>
+    </w:p>
+    <w:p>
+      <w:pPr>
+        <w:pStyle w:val="paragraph"/>
+        <w:spacing w:before="0" w:beforeAutospacing="0" w:after="0" w:afterAutospacing="0"/>
+        <w:textAlignment w:val="baseline"/>
+        <w:rPr>
+          <w:rFonts w:ascii="Segoe UI" w:hAnsi="Segoe UI" w:cs="Segoe UI"/>
+          <w:sz w:val="18"/>
+          <w:szCs w:val="18"/>
+          <w:lang w:val="nl-NL"/>
+        </w:rPr>
+      </w:pPr>
+      <w:r>
+        <w:rPr>
+          <w:rStyle w:val="normaltextrun"/>
+          <w:rFonts w:ascii="Calibri" w:hAnsi="Calibri" w:cs="Calibri"/>
+          <w:sz w:val="22"/>
+          <w:szCs w:val="22"/>
+          <w:lang w:val="nl-NL"/>
+        </w:rPr>
+        <w:t>Deze class is puur verantwoordelijk voor de interactie met de gebruiker. Beslissingen over wat de volgende actie is en hoe een reactie verwerkt moet worden liggen buiten deze class. Het enige waar deze class kennis over heeft is hoe acties overgebracht kunnen worden naar de gebruiker en hoe reacties opgevangen kunnen worden. Het verwerken hiervan wordt gedelegeerd naar de class </w:t>
+      </w:r>
+      <w:proofErr w:type="spellStart"/>
+      <w:r>
+        <w:rPr>
+          <w:rStyle w:val="spellingerror"/>
+          <w:rFonts w:ascii="Calibri" w:hAnsi="Calibri" w:cs="Calibri"/>
+          <w:sz w:val="22"/>
+          <w:szCs w:val="22"/>
+          <w:lang w:val="nl-NL"/>
+        </w:rPr>
+        <w:t>QuebbleGame</w:t>
+      </w:r>
+      <w:proofErr w:type="spellEnd"/>
+      <w:r>
+        <w:rPr>
+          <w:rStyle w:val="normaltextrun"/>
+          <w:rFonts w:ascii="Calibri" w:hAnsi="Calibri" w:cs="Calibri"/>
+          <w:sz w:val="22"/>
+          <w:szCs w:val="22"/>
+          <w:lang w:val="nl-NL"/>
+        </w:rPr>
+        <w:t>. Tijdens de realisatie is ervoor gekozen </w:t>
+      </w:r>
+      <w:proofErr w:type="spellStart"/>
+      <w:r>
+        <w:rPr>
+          <w:rStyle w:val="spellingerror"/>
+          <w:rFonts w:ascii="Calibri" w:hAnsi="Calibri" w:cs="Calibri"/>
+          <w:sz w:val="22"/>
+          <w:szCs w:val="22"/>
+          <w:lang w:val="nl-NL"/>
+        </w:rPr>
+        <w:t>QuebbleConsole</w:t>
+      </w:r>
+      <w:proofErr w:type="spellEnd"/>
+      <w:r>
+        <w:rPr>
+          <w:rStyle w:val="normaltextrun"/>
+          <w:rFonts w:ascii="Calibri" w:hAnsi="Calibri" w:cs="Calibri"/>
+          <w:sz w:val="22"/>
+          <w:szCs w:val="22"/>
+          <w:lang w:val="nl-NL"/>
+        </w:rPr>
+        <w:t> de gebruikersnaam bij te laten houden zodat de gebruiker niet bij iedere systeemoperaties zijn gebruikersnaam mee hoeft te geven. Hierdoor wordt </w:t>
+      </w:r>
+      <w:proofErr w:type="spellStart"/>
+      <w:r>
+        <w:rPr>
+          <w:rStyle w:val="spellingerror"/>
+          <w:rFonts w:ascii="Calibri" w:hAnsi="Calibri" w:cs="Calibri"/>
+          <w:sz w:val="22"/>
+          <w:szCs w:val="22"/>
+          <w:lang w:val="nl-NL"/>
+        </w:rPr>
+        <w:t>QuebbleConsole</w:t>
+      </w:r>
+      <w:proofErr w:type="spellEnd"/>
+      <w:r>
+        <w:rPr>
+          <w:rStyle w:val="normaltextrun"/>
+          <w:rFonts w:ascii="Calibri" w:hAnsi="Calibri" w:cs="Calibri"/>
+          <w:sz w:val="22"/>
+          <w:szCs w:val="22"/>
+          <w:lang w:val="nl-NL"/>
+        </w:rPr>
+        <w:t xml:space="preserve"> een soort </w:t>
+      </w:r>
+      <w:proofErr w:type="spellStart"/>
+      <w:r>
+        <w:rPr>
+          <w:rStyle w:val="normaltextrun"/>
+          <w:rFonts w:ascii="Calibri" w:hAnsi="Calibri" w:cs="Calibri"/>
+          <w:sz w:val="22"/>
+          <w:szCs w:val="22"/>
+          <w:lang w:val="nl-NL"/>
+        </w:rPr>
+        <w:t>client</w:t>
+      </w:r>
+      <w:proofErr w:type="spellEnd"/>
+      <w:r>
+        <w:rPr>
+          <w:rStyle w:val="normaltextrun"/>
+          <w:rFonts w:ascii="Calibri" w:hAnsi="Calibri" w:cs="Calibri"/>
+          <w:sz w:val="22"/>
+          <w:szCs w:val="22"/>
+          <w:lang w:val="nl-NL"/>
+        </w:rPr>
+        <w:t xml:space="preserve"> die kennis heeft van de gebruiker terwijl de rest van de applicatie </w:t>
+      </w:r>
+      <w:proofErr w:type="spellStart"/>
+      <w:r>
+        <w:rPr>
+          <w:rStyle w:val="spellingerror"/>
+          <w:rFonts w:ascii="Calibri" w:hAnsi="Calibri" w:cs="Calibri"/>
+          <w:sz w:val="22"/>
+          <w:szCs w:val="22"/>
+          <w:lang w:val="nl-NL"/>
+        </w:rPr>
+        <w:t>stateless</w:t>
+      </w:r>
+      <w:proofErr w:type="spellEnd"/>
+      <w:r>
+        <w:rPr>
+          <w:rStyle w:val="normaltextrun"/>
+          <w:rFonts w:ascii="Calibri" w:hAnsi="Calibri" w:cs="Calibri"/>
+          <w:sz w:val="22"/>
+          <w:szCs w:val="22"/>
+          <w:lang w:val="nl-NL"/>
+        </w:rPr>
+        <w:t> blijft.  </w:t>
+      </w:r>
+      <w:r>
+        <w:rPr>
+          <w:rStyle w:val="eop"/>
+          <w:rFonts w:ascii="Calibri" w:hAnsi="Calibri" w:cs="Calibri"/>
+          <w:sz w:val="22"/>
+          <w:szCs w:val="22"/>
+          <w:lang w:val="nl-NL"/>
+        </w:rPr>
+        <w:t> </w:t>
+      </w:r>
+    </w:p>
+    <w:p>
+      <w:pPr>
+        <w:pStyle w:val="paragraph"/>
+        <w:spacing w:before="0" w:beforeAutospacing="0" w:after="0" w:afterAutospacing="0"/>
+        <w:textAlignment w:val="baseline"/>
+        <w:rPr>
+          <w:rFonts w:ascii="Segoe UI" w:hAnsi="Segoe UI" w:cs="Segoe UI"/>
+          <w:sz w:val="18"/>
+          <w:szCs w:val="18"/>
+          <w:lang w:val="nl-NL"/>
+        </w:rPr>
+      </w:pPr>
+      <w:r>
+        <w:rPr>
+          <w:rStyle w:val="normaltextrun"/>
+          <w:rFonts w:ascii="Calibri" w:hAnsi="Calibri" w:cs="Calibri"/>
+          <w:sz w:val="22"/>
+          <w:szCs w:val="22"/>
+          <w:lang w:val="nl-NL"/>
+        </w:rPr>
+        <w:t xml:space="preserve">Dit is een class die niet voorkomt in het domeinmodel. Tijdens het opstellen van het domeinmodel wordt niet nagedacht over zaken als interactie met de gebruiker. Tijdens de verder technische </w:t>
+      </w:r>
+      <w:r>
+        <w:rPr>
+          <w:rStyle w:val="normaltextrun"/>
+          <w:rFonts w:ascii="Calibri" w:hAnsi="Calibri" w:cs="Calibri"/>
+          <w:sz w:val="22"/>
+          <w:szCs w:val="22"/>
+          <w:lang w:val="nl-NL"/>
+        </w:rPr>
+        <w:lastRenderedPageBreak/>
+        <w:t>uitwerking van het model is dit uiteraard wel belangrijk, vandaar dat deze taak nu wel meegenomen is in het ontwerp.  </w:t>
+      </w:r>
+      <w:r>
+        <w:rPr>
+          <w:rStyle w:val="eop"/>
+          <w:rFonts w:ascii="Calibri" w:hAnsi="Calibri" w:cs="Calibri"/>
+          <w:sz w:val="22"/>
+          <w:szCs w:val="22"/>
+          <w:lang w:val="nl-NL"/>
+        </w:rPr>
+        <w:t> </w:t>
+      </w:r>
+    </w:p>
+    <w:p>
+      <w:pPr>
+        <w:pStyle w:val="Kop3"/>
+        <w:rPr>
+          <w:rFonts w:ascii="Segoe UI" w:hAnsi="Segoe UI" w:cs="Segoe UI"/>
+          <w:sz w:val="18"/>
+          <w:szCs w:val="18"/>
+          <w:lang w:val="nl-NL"/>
+        </w:rPr>
+      </w:pPr>
+      <w:proofErr w:type="spellStart"/>
+      <w:r>
+        <w:rPr>
+          <w:rStyle w:val="spellingerror"/>
+          <w:rFonts w:ascii="Calibri Light" w:hAnsi="Calibri Light" w:cs="Calibri Light"/>
+          <w:color w:val="2E74B5"/>
+          <w:sz w:val="26"/>
+          <w:szCs w:val="26"/>
+          <w:lang w:val="nl-NL"/>
+        </w:rPr>
+        <w:t>IPrintableToConsole</w:t>
+      </w:r>
+      <w:proofErr w:type="spellEnd"/>
+      <w:r>
+        <w:rPr>
+          <w:rStyle w:val="eop"/>
+          <w:rFonts w:ascii="Calibri Light" w:hAnsi="Calibri Light" w:cs="Calibri Light"/>
+          <w:color w:val="2E74B5"/>
+          <w:sz w:val="26"/>
+          <w:szCs w:val="26"/>
+          <w:lang w:val="nl-NL"/>
+        </w:rPr>
+        <w:t> </w:t>
+      </w:r>
+    </w:p>
+    <w:p>
+      <w:pPr>
+        <w:pStyle w:val="paragraph"/>
+        <w:spacing w:before="0" w:beforeAutospacing="0" w:after="0" w:afterAutospacing="0"/>
+        <w:textAlignment w:val="baseline"/>
+        <w:rPr>
+          <w:rFonts w:ascii="Segoe UI" w:hAnsi="Segoe UI" w:cs="Segoe UI"/>
+          <w:sz w:val="18"/>
+          <w:szCs w:val="18"/>
+          <w:lang w:val="nl-NL"/>
+        </w:rPr>
+      </w:pPr>
+      <w:r>
+        <w:rPr>
+          <w:rStyle w:val="normaltextrun"/>
+          <w:rFonts w:ascii="Calibri" w:hAnsi="Calibri" w:cs="Calibri"/>
+          <w:sz w:val="22"/>
+          <w:szCs w:val="22"/>
+          <w:lang w:val="nl-NL"/>
+        </w:rPr>
+        <w:t>Om </w:t>
+      </w:r>
+      <w:proofErr w:type="spellStart"/>
+      <w:r>
+        <w:rPr>
+          <w:rStyle w:val="spellingerror"/>
+          <w:rFonts w:ascii="Calibri" w:hAnsi="Calibri" w:cs="Calibri"/>
+          <w:sz w:val="22"/>
+          <w:szCs w:val="22"/>
+          <w:lang w:val="nl-NL"/>
+        </w:rPr>
+        <w:t>QuebbleConsole</w:t>
+      </w:r>
+      <w:proofErr w:type="spellEnd"/>
+      <w:r>
+        <w:rPr>
+          <w:rStyle w:val="normaltextrun"/>
+          <w:rFonts w:ascii="Calibri" w:hAnsi="Calibri" w:cs="Calibri"/>
+          <w:sz w:val="22"/>
+          <w:szCs w:val="22"/>
+          <w:lang w:val="nl-NL"/>
+        </w:rPr>
+        <w:t xml:space="preserve"> onafhankelijk te houden van concrete </w:t>
+      </w:r>
+      <w:proofErr w:type="gramStart"/>
+      <w:r>
+        <w:rPr>
+          <w:rStyle w:val="normaltextrun"/>
+          <w:rFonts w:ascii="Calibri" w:hAnsi="Calibri" w:cs="Calibri"/>
+          <w:sz w:val="22"/>
+          <w:szCs w:val="22"/>
+          <w:lang w:val="nl-NL"/>
+        </w:rPr>
+        <w:t>implementaties</w:t>
+      </w:r>
+      <w:proofErr w:type="gramEnd"/>
+      <w:r>
+        <w:rPr>
+          <w:rStyle w:val="normaltextrun"/>
+          <w:rFonts w:ascii="Calibri" w:hAnsi="Calibri" w:cs="Calibri"/>
+          <w:sz w:val="22"/>
+          <w:szCs w:val="22"/>
+          <w:lang w:val="nl-NL"/>
+        </w:rPr>
+        <w:t xml:space="preserve"> van spelfases en -objecten is </w:t>
+      </w:r>
+      <w:proofErr w:type="spellStart"/>
+      <w:r>
+        <w:rPr>
+          <w:rStyle w:val="spellingerror"/>
+          <w:rFonts w:ascii="Calibri" w:hAnsi="Calibri" w:cs="Calibri"/>
+          <w:sz w:val="22"/>
+          <w:szCs w:val="22"/>
+          <w:lang w:val="nl-NL"/>
+        </w:rPr>
+        <w:t>QuebbleConsole</w:t>
+      </w:r>
+      <w:proofErr w:type="spellEnd"/>
+      <w:r>
+        <w:rPr>
+          <w:rStyle w:val="normaltextrun"/>
+          <w:rFonts w:ascii="Calibri" w:hAnsi="Calibri" w:cs="Calibri"/>
+          <w:sz w:val="22"/>
+          <w:szCs w:val="22"/>
+          <w:lang w:val="nl-NL"/>
+        </w:rPr>
+        <w:t> gebonden aan deze interface. Zodoende hoeft </w:t>
+      </w:r>
+      <w:proofErr w:type="spellStart"/>
+      <w:r>
+        <w:rPr>
+          <w:rStyle w:val="spellingerror"/>
+          <w:rFonts w:ascii="Calibri" w:hAnsi="Calibri" w:cs="Calibri"/>
+          <w:sz w:val="22"/>
+          <w:szCs w:val="22"/>
+          <w:lang w:val="nl-NL"/>
+        </w:rPr>
+        <w:t>QuebbleConsole</w:t>
+      </w:r>
+      <w:proofErr w:type="spellEnd"/>
+      <w:r>
+        <w:rPr>
+          <w:rStyle w:val="normaltextrun"/>
+          <w:rFonts w:ascii="Calibri" w:hAnsi="Calibri" w:cs="Calibri"/>
+          <w:sz w:val="22"/>
+          <w:szCs w:val="22"/>
+          <w:lang w:val="nl-NL"/>
+        </w:rPr>
+        <w:t> geen kennis te hebben van het specifieke object dat het </w:t>
+      </w:r>
+      <w:r>
+        <w:rPr>
+          <w:rStyle w:val="contextualspellingandgrammarerror"/>
+          <w:rFonts w:ascii="Calibri" w:hAnsi="Calibri" w:cs="Calibri"/>
+          <w:sz w:val="22"/>
+          <w:szCs w:val="22"/>
+          <w:lang w:val="nl-NL"/>
+        </w:rPr>
+        <w:t>afbeeld</w:t>
+      </w:r>
+      <w:r>
+        <w:rPr>
+          <w:rStyle w:val="normaltextrun"/>
+          <w:rFonts w:ascii="Calibri" w:hAnsi="Calibri" w:cs="Calibri"/>
+          <w:sz w:val="22"/>
+          <w:szCs w:val="22"/>
+          <w:lang w:val="nl-NL"/>
+        </w:rPr>
+        <w:t> voor de gebruiker, het weet alleen zeker dat het object zelf de functionaliteit bevat om dit te doen. Op het moment implementeren alleen Vraag en Letters deze interface maar door dit ontwerp kunnen dit in de toekomst eenvoudig spelfases en -objecten toegevoegd worden zonder dat </w:t>
+      </w:r>
+      <w:proofErr w:type="spellStart"/>
+      <w:r>
+        <w:rPr>
+          <w:rStyle w:val="spellingerror"/>
+          <w:rFonts w:ascii="Calibri" w:hAnsi="Calibri" w:cs="Calibri"/>
+          <w:sz w:val="22"/>
+          <w:szCs w:val="22"/>
+          <w:lang w:val="nl-NL"/>
+        </w:rPr>
+        <w:t>QuebbleConsole</w:t>
+      </w:r>
+      <w:proofErr w:type="spellEnd"/>
+      <w:r>
+        <w:rPr>
+          <w:rStyle w:val="normaltextrun"/>
+          <w:rFonts w:ascii="Calibri" w:hAnsi="Calibri" w:cs="Calibri"/>
+          <w:sz w:val="22"/>
+          <w:szCs w:val="22"/>
+          <w:lang w:val="nl-NL"/>
+        </w:rPr>
+        <w:t> aangepast hoeft te worden. </w:t>
+      </w:r>
+      <w:r>
+        <w:rPr>
+          <w:rStyle w:val="eop"/>
+          <w:rFonts w:ascii="Calibri" w:hAnsi="Calibri" w:cs="Calibri"/>
+          <w:sz w:val="22"/>
+          <w:szCs w:val="22"/>
+          <w:lang w:val="nl-NL"/>
+        </w:rPr>
+        <w:t> </w:t>
+      </w:r>
+    </w:p>
+    <w:p>
+      <w:pPr>
+        <w:pStyle w:val="Kop3"/>
+        <w:rPr>
+          <w:rFonts w:ascii="Segoe UI" w:hAnsi="Segoe UI" w:cs="Segoe UI"/>
+          <w:sz w:val="18"/>
+          <w:szCs w:val="18"/>
+          <w:lang w:val="nl-NL"/>
+        </w:rPr>
+      </w:pPr>
+      <w:proofErr w:type="spellStart"/>
+      <w:r>
+        <w:rPr>
+          <w:rStyle w:val="spellingerror"/>
+          <w:rFonts w:ascii="Calibri Light" w:hAnsi="Calibri Light" w:cs="Calibri Light"/>
+          <w:color w:val="2E74B5"/>
+          <w:sz w:val="26"/>
+          <w:szCs w:val="26"/>
+          <w:lang w:val="nl-NL"/>
+        </w:rPr>
+        <w:t>QuebbleGame</w:t>
+      </w:r>
+      <w:proofErr w:type="spellEnd"/>
+      <w:r>
+        <w:rPr>
+          <w:rStyle w:val="eop"/>
+          <w:rFonts w:ascii="Calibri Light" w:hAnsi="Calibri Light" w:cs="Calibri Light"/>
+          <w:color w:val="2E74B5"/>
+          <w:sz w:val="26"/>
+          <w:szCs w:val="26"/>
+          <w:lang w:val="nl-NL"/>
+        </w:rPr>
+        <w:t> </w:t>
+      </w:r>
+    </w:p>
+    <w:p>
+      <w:pPr>
+        <w:pStyle w:val="paragraph"/>
+        <w:spacing w:before="0" w:beforeAutospacing="0" w:after="0" w:afterAutospacing="0"/>
+        <w:textAlignment w:val="baseline"/>
+        <w:rPr>
+          <w:rFonts w:ascii="Segoe UI" w:hAnsi="Segoe UI" w:cs="Segoe UI"/>
+          <w:sz w:val="18"/>
+          <w:szCs w:val="18"/>
+          <w:lang w:val="nl-NL"/>
+        </w:rPr>
+      </w:pPr>
+      <w:r>
+        <w:rPr>
+          <w:rStyle w:val="normaltextrun"/>
+          <w:rFonts w:ascii="Calibri" w:hAnsi="Calibri" w:cs="Calibri"/>
+          <w:sz w:val="22"/>
+          <w:szCs w:val="22"/>
+          <w:lang w:val="nl-NL"/>
+        </w:rPr>
+        <w:t>Deze class linkt een aantal belangrijke classes maar verwerkt zelf weinig logica. Het identificeren van een speler op basis van de username wordt gedelegeerd naar </w:t>
+      </w:r>
+      <w:proofErr w:type="spellStart"/>
+      <w:proofErr w:type="gramStart"/>
+      <w:r>
+        <w:rPr>
+          <w:rStyle w:val="spellingerror"/>
+          <w:rFonts w:ascii="Calibri" w:hAnsi="Calibri" w:cs="Calibri"/>
+          <w:sz w:val="22"/>
+          <w:szCs w:val="22"/>
+          <w:lang w:val="nl-NL"/>
+        </w:rPr>
+        <w:t>QuebbleRepository</w:t>
+      </w:r>
+      <w:proofErr w:type="spellEnd"/>
+      <w:r>
+        <w:rPr>
+          <w:rStyle w:val="normaltextrun"/>
+          <w:rFonts w:ascii="Calibri" w:hAnsi="Calibri" w:cs="Calibri"/>
+          <w:sz w:val="22"/>
+          <w:szCs w:val="22"/>
+          <w:lang w:val="nl-NL"/>
+        </w:rPr>
+        <w:t> .</w:t>
+      </w:r>
+      <w:proofErr w:type="gramEnd"/>
+      <w:r>
+        <w:rPr>
+          <w:rStyle w:val="normaltextrun"/>
+          <w:rFonts w:ascii="Calibri" w:hAnsi="Calibri" w:cs="Calibri"/>
+          <w:sz w:val="22"/>
+          <w:szCs w:val="22"/>
+          <w:lang w:val="nl-NL"/>
+        </w:rPr>
+        <w:t> Ook wordt het selecteren van een geschikte quiz voor een speler gedelegeerd naar de </w:t>
+      </w:r>
+      <w:proofErr w:type="spellStart"/>
+      <w:r>
+        <w:rPr>
+          <w:rStyle w:val="spellingerror"/>
+          <w:rFonts w:ascii="Calibri" w:hAnsi="Calibri" w:cs="Calibri"/>
+          <w:sz w:val="22"/>
+          <w:szCs w:val="22"/>
+          <w:lang w:val="nl-NL"/>
+        </w:rPr>
+        <w:t>QuebbleRepository</w:t>
+      </w:r>
+      <w:proofErr w:type="spellEnd"/>
+      <w:r>
+        <w:rPr>
+          <w:rStyle w:val="normaltextrun"/>
+          <w:rFonts w:ascii="Calibri" w:hAnsi="Calibri" w:cs="Calibri"/>
+          <w:sz w:val="22"/>
+          <w:szCs w:val="22"/>
+          <w:lang w:val="nl-NL"/>
+        </w:rPr>
+        <w:t>. Alle systeemoperaties die via </w:t>
+      </w:r>
+      <w:proofErr w:type="spellStart"/>
+      <w:r>
+        <w:rPr>
+          <w:rStyle w:val="spellingerror"/>
+          <w:rFonts w:ascii="Calibri" w:hAnsi="Calibri" w:cs="Calibri"/>
+          <w:sz w:val="22"/>
+          <w:szCs w:val="22"/>
+          <w:lang w:val="nl-NL"/>
+        </w:rPr>
+        <w:t>QuebbleConsole</w:t>
+      </w:r>
+      <w:proofErr w:type="spellEnd"/>
+      <w:r>
+        <w:rPr>
+          <w:rStyle w:val="normaltextrun"/>
+          <w:rFonts w:ascii="Calibri" w:hAnsi="Calibri" w:cs="Calibri"/>
+          <w:sz w:val="22"/>
+          <w:szCs w:val="22"/>
+          <w:lang w:val="nl-NL"/>
+        </w:rPr>
+        <w:t> </w:t>
+      </w:r>
+      <w:proofErr w:type="gramStart"/>
+      <w:r>
+        <w:rPr>
+          <w:rStyle w:val="normaltextrun"/>
+          <w:rFonts w:ascii="Calibri" w:hAnsi="Calibri" w:cs="Calibri"/>
+          <w:sz w:val="22"/>
+          <w:szCs w:val="22"/>
+          <w:lang w:val="nl-NL"/>
+        </w:rPr>
+        <w:t>binnenkomen</w:t>
+      </w:r>
+      <w:proofErr w:type="gramEnd"/>
+      <w:r>
+        <w:rPr>
+          <w:rStyle w:val="normaltextrun"/>
+          <w:rFonts w:ascii="Calibri" w:hAnsi="Calibri" w:cs="Calibri"/>
+          <w:sz w:val="22"/>
+          <w:szCs w:val="22"/>
+          <w:lang w:val="nl-NL"/>
+        </w:rPr>
+        <w:t xml:space="preserve"> worden verder gedelegeerd naar de juiste objecten die zijn opgehaald uit </w:t>
+      </w:r>
+      <w:proofErr w:type="spellStart"/>
+      <w:r>
+        <w:rPr>
+          <w:rStyle w:val="spellingerror"/>
+          <w:rFonts w:ascii="Calibri" w:hAnsi="Calibri" w:cs="Calibri"/>
+          <w:sz w:val="22"/>
+          <w:szCs w:val="22"/>
+          <w:lang w:val="nl-NL"/>
+        </w:rPr>
+        <w:t>QuebbleRepository</w:t>
+      </w:r>
+      <w:proofErr w:type="spellEnd"/>
+      <w:r>
+        <w:rPr>
+          <w:rStyle w:val="normaltextrun"/>
+          <w:rFonts w:ascii="Calibri" w:hAnsi="Calibri" w:cs="Calibri"/>
+          <w:sz w:val="22"/>
+          <w:szCs w:val="22"/>
           <w:lang w:val="nl-NL"/>
         </w:rPr>
         <w:t>.</w:t>
       </w:r>
       <w:r>
         <w:rPr>
-          <w:lang w:val="nl-NL"/>
-        </w:rPr>
-        <w:t xml:space="preserve"> </w:t>
-      </w:r>
-      <w:r>
-        <w:rPr>
-          <w:lang w:val="nl-NL"/>
-        </w:rPr>
-        <w:t xml:space="preserve">Beslissingen over wat de volgende actie is en hoe </w:t>
-      </w:r>
-      <w:r>
-        <w:rPr>
-          <w:lang w:val="nl-NL"/>
-        </w:rPr>
-        <w:t>een</w:t>
-      </w:r>
-      <w:r>
-        <w:rPr>
-          <w:lang w:val="nl-NL"/>
-        </w:rPr>
-        <w:t xml:space="preserve"> reactie verwerkt moet worden</w:t>
-      </w:r>
-      <w:r>
-        <w:rPr>
-          <w:lang w:val="nl-NL"/>
-        </w:rPr>
-        <w:t xml:space="preserve"> liggen buiten deze class. </w:t>
-      </w:r>
-      <w:r>
-        <w:rPr>
-          <w:lang w:val="nl-NL"/>
-        </w:rPr>
-        <w:t xml:space="preserve">Het enige waar deze class kennis over heeft is hoe acties overgebracht kunnen worden naar de </w:t>
-      </w:r>
-      <w:r>
-        <w:rPr>
-          <w:lang w:val="nl-NL"/>
-        </w:rPr>
-        <w:t xml:space="preserve">gebruiker en hoe reacties </w:t>
-      </w:r>
-      <w:r>
-        <w:rPr>
-          <w:lang w:val="nl-NL"/>
-        </w:rPr>
-        <w:t xml:space="preserve">opgevangen kunnen worden. Het verwerken hiervan wordt gedelegeerd naar </w:t>
-      </w:r>
-      <w:r>
-        <w:rPr>
-          <w:lang w:val="nl-NL"/>
-        </w:rPr>
-        <w:t xml:space="preserve">de class </w:t>
-      </w:r>
-      <w:r>
-        <w:rPr>
-          <w:lang w:val="nl-NL"/>
-        </w:rPr>
-        <w:t>QuebbleGame. Tijdens de realisatie is ervoor gekozen</w:t>
-      </w:r>
-      <w:r>
-        <w:rPr>
-          <w:lang w:val="nl-NL"/>
-        </w:rPr>
-        <w:t xml:space="preserve"> QuebbleConsole de gebruikersnaam bij te laten houden</w:t>
-      </w:r>
-      <w:r>
-        <w:rPr>
-          <w:lang w:val="nl-NL"/>
-        </w:rPr>
-        <w:t xml:space="preserve"> zodat de gebruiker niet bij iedere systeemoperaties zijn gebruikersnaam mee hoeft te geven. Hierdoor wordt QuebbleConsole een s</w:t>
-      </w:r>
-      <w:r>
-        <w:rPr>
-          <w:lang w:val="nl-NL"/>
-        </w:rPr>
-        <w:t xml:space="preserve">oort client die kennis heeft van de gebruiker terwijl de rest van </w:t>
-      </w:r>
-      <w:r>
-        <w:rPr>
-          <w:lang w:val="nl-NL"/>
-        </w:rPr>
-        <w:t xml:space="preserve">de applicatie </w:t>
-      </w:r>
+          <w:rStyle w:val="eop"/>
+          <w:rFonts w:ascii="Calibri" w:hAnsi="Calibri" w:cs="Calibri"/>
+          <w:sz w:val="22"/>
+          <w:szCs w:val="22"/>
+          <w:lang w:val="nl-NL"/>
+        </w:rPr>
+        <w:t> </w:t>
+      </w:r>
+    </w:p>
+    <w:p>
+      <w:pPr>
+        <w:pStyle w:val="paragraph"/>
+        <w:spacing w:before="0" w:beforeAutospacing="0" w:after="0" w:afterAutospacing="0"/>
+        <w:textAlignment w:val="baseline"/>
+        <w:rPr>
+          <w:rFonts w:ascii="Segoe UI" w:hAnsi="Segoe UI" w:cs="Segoe UI"/>
+          <w:sz w:val="18"/>
+          <w:szCs w:val="18"/>
+          <w:lang w:val="nl-NL"/>
+        </w:rPr>
+      </w:pPr>
       <w:proofErr w:type="spellStart"/>
       <w:r>
         <w:rPr>
-          <w:lang w:val="nl-NL"/>
-        </w:rPr>
-        <w:t>stateless</w:t>
+          <w:rStyle w:val="spellingerror"/>
+          <w:rFonts w:ascii="Calibri" w:hAnsi="Calibri" w:cs="Calibri"/>
+          <w:sz w:val="22"/>
+          <w:szCs w:val="22"/>
+          <w:lang w:val="nl-NL"/>
+        </w:rPr>
+        <w:t>QuebbleGame</w:t>
       </w:r>
       <w:proofErr w:type="spellEnd"/>
       <w:r>
         <w:rPr>
-          <w:lang w:val="nl-NL"/>
-        </w:rPr>
-        <w:t xml:space="preserve"> blijft.</w:t>
+          <w:rStyle w:val="normaltextrun"/>
+          <w:rFonts w:ascii="Calibri" w:hAnsi="Calibri" w:cs="Calibri"/>
+          <w:sz w:val="22"/>
+          <w:szCs w:val="22"/>
+          <w:lang w:val="nl-NL"/>
+        </w:rPr>
+        <w:t xml:space="preserve"> is de toegang tot alle functionaliteit van het domein. Deze class bestond nog niet in het domeinmodel omdat daar juist het domein in kaart werd gebracht. Nu er nagedacht wordt over de technische </w:t>
+      </w:r>
+      <w:proofErr w:type="gramStart"/>
+      <w:r>
+        <w:rPr>
+          <w:rStyle w:val="normaltextrun"/>
+          <w:rFonts w:ascii="Calibri" w:hAnsi="Calibri" w:cs="Calibri"/>
+          <w:sz w:val="22"/>
+          <w:szCs w:val="22"/>
+          <w:lang w:val="nl-NL"/>
+        </w:rPr>
+        <w:t>implementatie</w:t>
+      </w:r>
+      <w:proofErr w:type="gramEnd"/>
+      <w:r>
+        <w:rPr>
+          <w:rStyle w:val="normaltextrun"/>
+          <w:rFonts w:ascii="Calibri" w:hAnsi="Calibri" w:cs="Calibri"/>
+          <w:sz w:val="22"/>
+          <w:szCs w:val="22"/>
+          <w:lang w:val="nl-NL"/>
+        </w:rPr>
+        <w:t xml:space="preserve"> is het van belang dat er een class bestaat die deze functie op zich neemt. Zodoende komt deze class nu wel terug in het ontwerp.</w:t>
+      </w:r>
+      <w:r>
+        <w:rPr>
+          <w:rStyle w:val="eop"/>
+          <w:rFonts w:ascii="Calibri" w:hAnsi="Calibri" w:cs="Calibri"/>
+          <w:sz w:val="22"/>
+          <w:szCs w:val="22"/>
+          <w:lang w:val="nl-NL"/>
+        </w:rPr>
+        <w:t> </w:t>
       </w:r>
     </w:p>
     <w:p>
       <w:pPr>
         <w:pStyle w:val="Kop3"/>
         <w:rPr>
-          <w:lang w:val="nl-NL"/>
-        </w:rPr>
-      </w:pPr>
-      <w:bookmarkStart w:id="4" w:name="_Toc68182252"/>
-      <w:r>
-        <w:rPr>
+          <w:rFonts w:ascii="Segoe UI" w:hAnsi="Segoe UI" w:cs="Segoe UI"/>
+          <w:sz w:val="18"/>
+          <w:szCs w:val="18"/>
+          <w:lang w:val="nl-NL"/>
+        </w:rPr>
+      </w:pPr>
+      <w:proofErr w:type="spellStart"/>
+      <w:r>
+        <w:rPr>
+          <w:rStyle w:val="spellingerror"/>
+          <w:rFonts w:ascii="Calibri Light" w:hAnsi="Calibri Light" w:cs="Calibri Light"/>
+          <w:color w:val="2E74B5"/>
+          <w:sz w:val="26"/>
+          <w:szCs w:val="26"/>
+          <w:lang w:val="nl-NL"/>
+        </w:rPr>
+        <w:t>QuebbleRepository</w:t>
+      </w:r>
+      <w:proofErr w:type="spellEnd"/>
+      <w:r>
+        <w:rPr>
+          <w:rStyle w:val="eop"/>
+          <w:rFonts w:ascii="Calibri Light" w:hAnsi="Calibri Light" w:cs="Calibri Light"/>
+          <w:color w:val="2E74B5"/>
+          <w:sz w:val="26"/>
+          <w:szCs w:val="26"/>
+          <w:lang w:val="nl-NL"/>
+        </w:rPr>
+        <w:t> </w:t>
+      </w:r>
+    </w:p>
+    <w:p>
+      <w:pPr>
+        <w:pStyle w:val="paragraph"/>
+        <w:spacing w:before="0" w:beforeAutospacing="0" w:after="0" w:afterAutospacing="0"/>
+        <w:textAlignment w:val="baseline"/>
+        <w:rPr>
+          <w:rFonts w:ascii="Segoe UI" w:hAnsi="Segoe UI" w:cs="Segoe UI"/>
+          <w:sz w:val="18"/>
+          <w:szCs w:val="18"/>
+          <w:lang w:val="nl-NL"/>
+        </w:rPr>
+      </w:pPr>
+      <w:r>
+        <w:rPr>
+          <w:rStyle w:val="normaltextrun"/>
+          <w:rFonts w:ascii="Calibri" w:hAnsi="Calibri" w:cs="Calibri"/>
+          <w:sz w:val="22"/>
+          <w:szCs w:val="22"/>
+          <w:lang w:val="nl-NL"/>
+        </w:rPr>
+        <w:t>Deze class is in de eerste plaats verantwoordelijk voor het opslaan en beschikbaar stellen van data. Daarnaast heeft hij ook de verantwoordelijkheid om een geschikte quiz te selecteren voor een speler. Aangezien hij al beschikt over alle informatie met betrekking tot quizzen, spelers en spelgeschiedenis is hij de aangewezen kandidaat om deze beslissing te nemen.  </w:t>
+      </w:r>
+      <w:r>
+        <w:rPr>
+          <w:rStyle w:val="eop"/>
+          <w:rFonts w:ascii="Calibri" w:hAnsi="Calibri" w:cs="Calibri"/>
+          <w:sz w:val="22"/>
+          <w:szCs w:val="22"/>
+          <w:lang w:val="nl-NL"/>
+        </w:rPr>
+        <w:t> </w:t>
+      </w:r>
+    </w:p>
+    <w:p>
+      <w:pPr>
+        <w:pStyle w:val="paragraph"/>
+        <w:spacing w:before="0" w:beforeAutospacing="0" w:after="0" w:afterAutospacing="0"/>
+        <w:textAlignment w:val="baseline"/>
+        <w:rPr>
+          <w:rFonts w:ascii="Segoe UI" w:hAnsi="Segoe UI" w:cs="Segoe UI"/>
+          <w:sz w:val="18"/>
+          <w:szCs w:val="18"/>
+          <w:lang w:val="nl-NL"/>
+        </w:rPr>
+      </w:pPr>
+      <w:r>
+        <w:rPr>
+          <w:rStyle w:val="normaltextrun"/>
+          <w:rFonts w:ascii="Calibri" w:hAnsi="Calibri" w:cs="Calibri"/>
+          <w:sz w:val="22"/>
+          <w:szCs w:val="22"/>
+          <w:lang w:val="nl-NL"/>
+        </w:rPr>
+        <w:t xml:space="preserve">Tijdens het opstellen van het domeinmodel is nog niet nagedacht over het opslaan en uitlezen van data. Nu er nagedacht wordt over de technische </w:t>
+      </w:r>
+      <w:proofErr w:type="gramStart"/>
+      <w:r>
+        <w:rPr>
+          <w:rStyle w:val="normaltextrun"/>
+          <w:rFonts w:ascii="Calibri" w:hAnsi="Calibri" w:cs="Calibri"/>
+          <w:sz w:val="22"/>
+          <w:szCs w:val="22"/>
+          <w:lang w:val="nl-NL"/>
+        </w:rPr>
+        <w:t>implementatie</w:t>
+      </w:r>
+      <w:proofErr w:type="gramEnd"/>
+      <w:r>
+        <w:rPr>
+          <w:rStyle w:val="normaltextrun"/>
+          <w:rFonts w:ascii="Calibri" w:hAnsi="Calibri" w:cs="Calibri"/>
+          <w:sz w:val="22"/>
+          <w:szCs w:val="22"/>
+          <w:lang w:val="nl-NL"/>
+        </w:rPr>
+        <w:t xml:space="preserve"> is dit concept wel van belang en is er een class ontworpen dat deze taak op zich neemt.</w:t>
+      </w:r>
+      <w:r>
+        <w:rPr>
+          <w:rStyle w:val="eop"/>
+          <w:rFonts w:ascii="Calibri" w:hAnsi="Calibri" w:cs="Calibri"/>
+          <w:sz w:val="22"/>
+          <w:szCs w:val="22"/>
+          <w:lang w:val="nl-NL"/>
+        </w:rPr>
+        <w:t> </w:t>
+      </w:r>
+    </w:p>
+    <w:p>
+      <w:pPr>
+        <w:pStyle w:val="Kop3"/>
+        <w:rPr>
+          <w:rFonts w:ascii="Segoe UI" w:hAnsi="Segoe UI" w:cs="Segoe UI"/>
+          <w:sz w:val="18"/>
+          <w:szCs w:val="18"/>
+          <w:lang w:val="nl-NL"/>
+        </w:rPr>
+      </w:pPr>
+      <w:r>
+        <w:rPr>
+          <w:rStyle w:val="normaltextrun"/>
+          <w:rFonts w:ascii="Calibri Light" w:hAnsi="Calibri Light" w:cs="Calibri Light"/>
+          <w:color w:val="2E74B5"/>
+          <w:sz w:val="26"/>
+          <w:szCs w:val="26"/>
+          <w:lang w:val="nl-NL"/>
+        </w:rPr>
+        <w:t>Speler</w:t>
+      </w:r>
+      <w:r>
+        <w:rPr>
+          <w:rStyle w:val="eop"/>
+          <w:rFonts w:ascii="Calibri Light" w:hAnsi="Calibri Light" w:cs="Calibri Light"/>
+          <w:color w:val="2E74B5"/>
+          <w:sz w:val="26"/>
+          <w:szCs w:val="26"/>
+          <w:lang w:val="nl-NL"/>
+        </w:rPr>
+        <w:t> </w:t>
+      </w:r>
+    </w:p>
+    <w:p>
+      <w:pPr>
+        <w:pStyle w:val="paragraph"/>
+        <w:spacing w:before="0" w:beforeAutospacing="0" w:after="0" w:afterAutospacing="0"/>
+        <w:textAlignment w:val="baseline"/>
+        <w:rPr>
+          <w:rFonts w:ascii="Segoe UI" w:hAnsi="Segoe UI" w:cs="Segoe UI"/>
+          <w:sz w:val="18"/>
+          <w:szCs w:val="18"/>
+          <w:lang w:val="nl-NL"/>
+        </w:rPr>
+      </w:pPr>
+      <w:r>
+        <w:rPr>
+          <w:rStyle w:val="normaltextrun"/>
+          <w:rFonts w:ascii="Calibri" w:hAnsi="Calibri" w:cs="Calibri"/>
+          <w:sz w:val="22"/>
+          <w:szCs w:val="22"/>
+          <w:lang w:val="nl-NL"/>
+        </w:rPr>
+        <w:t>Deze class representeert de speler. Hij houdt state bij voor een specifieke speler en bevat alle methodes die een speler uit kan voeren op de quiz die hij op dat moment aan het spelen is. Het daadwerkelijk uitvoeren van deze acties wordt opnieuw gedelegeerd. </w:t>
+      </w:r>
+      <w:r>
+        <w:rPr>
+          <w:rStyle w:val="contextualspellingandgrammarerror"/>
+          <w:rFonts w:ascii="Calibri" w:hAnsi="Calibri" w:cs="Calibri"/>
+          <w:sz w:val="22"/>
+          <w:szCs w:val="22"/>
+          <w:lang w:val="nl-NL"/>
+        </w:rPr>
+        <w:t>Dit maal</w:t>
+      </w:r>
+      <w:r>
+        <w:rPr>
+          <w:rStyle w:val="normaltextrun"/>
+          <w:rFonts w:ascii="Calibri" w:hAnsi="Calibri" w:cs="Calibri"/>
+          <w:sz w:val="22"/>
+          <w:szCs w:val="22"/>
+          <w:lang w:val="nl-NL"/>
+        </w:rPr>
+        <w:t> naar </w:t>
+      </w:r>
+      <w:proofErr w:type="spellStart"/>
+      <w:r>
+        <w:rPr>
+          <w:rStyle w:val="spellingerror"/>
+          <w:rFonts w:ascii="Calibri" w:hAnsi="Calibri" w:cs="Calibri"/>
+          <w:sz w:val="22"/>
+          <w:szCs w:val="22"/>
+          <w:lang w:val="nl-NL"/>
+        </w:rPr>
+        <w:t>naar</w:t>
+      </w:r>
+      <w:proofErr w:type="spellEnd"/>
+      <w:r>
+        <w:rPr>
+          <w:rStyle w:val="normaltextrun"/>
+          <w:rFonts w:ascii="Calibri" w:hAnsi="Calibri" w:cs="Calibri"/>
+          <w:sz w:val="22"/>
+          <w:szCs w:val="22"/>
+          <w:lang w:val="nl-NL"/>
+        </w:rPr>
+        <w:t> de actieve quiz, wat een instantie is van </w:t>
+      </w:r>
+      <w:proofErr w:type="spellStart"/>
+      <w:r>
+        <w:rPr>
+          <w:rStyle w:val="spellingerror"/>
+          <w:rFonts w:ascii="Calibri" w:hAnsi="Calibri" w:cs="Calibri"/>
+          <w:sz w:val="22"/>
+          <w:szCs w:val="22"/>
+          <w:lang w:val="nl-NL"/>
+        </w:rPr>
+        <w:t>GespeeldSpel</w:t>
+      </w:r>
+      <w:proofErr w:type="spellEnd"/>
+      <w:r>
+        <w:rPr>
+          <w:rStyle w:val="normaltextrun"/>
+          <w:rFonts w:ascii="Calibri" w:hAnsi="Calibri" w:cs="Calibri"/>
+          <w:sz w:val="22"/>
+          <w:szCs w:val="22"/>
+          <w:lang w:val="nl-NL"/>
+        </w:rPr>
+        <w:t>. De enige logica die wel echt verwerkt wordt binnen deze class is het controleren of er voldoende saldo is en het afschrijven ervan. De informatie die </w:t>
+      </w:r>
+      <w:r>
+        <w:rPr>
+          <w:rStyle w:val="contextualspellingandgrammarerror"/>
+          <w:rFonts w:ascii="Calibri" w:hAnsi="Calibri" w:cs="Calibri"/>
+          <w:sz w:val="22"/>
+          <w:szCs w:val="22"/>
+          <w:lang w:val="nl-NL"/>
+        </w:rPr>
+        <w:t>hier voor</w:t>
+      </w:r>
+      <w:r>
+        <w:rPr>
+          <w:rStyle w:val="normaltextrun"/>
+          <w:rFonts w:ascii="Calibri" w:hAnsi="Calibri" w:cs="Calibri"/>
+          <w:sz w:val="22"/>
+          <w:szCs w:val="22"/>
+          <w:lang w:val="nl-NL"/>
+        </w:rPr>
+        <w:t> nodig is ligt ook binnen deze class dus deze is hier de aangewezen kandidaat voor.</w:t>
+      </w:r>
+      <w:r>
+        <w:rPr>
+          <w:rStyle w:val="eop"/>
+          <w:rFonts w:ascii="Calibri" w:hAnsi="Calibri" w:cs="Calibri"/>
+          <w:sz w:val="22"/>
+          <w:szCs w:val="22"/>
+          <w:lang w:val="nl-NL"/>
+        </w:rPr>
+        <w:t> </w:t>
+      </w:r>
+    </w:p>
+    <w:p>
+      <w:pPr>
+        <w:pStyle w:val="Kop3"/>
+        <w:rPr>
+          <w:rFonts w:ascii="Segoe UI" w:hAnsi="Segoe UI" w:cs="Segoe UI"/>
+          <w:sz w:val="18"/>
+          <w:szCs w:val="18"/>
+          <w:lang w:val="nl-NL"/>
+        </w:rPr>
+      </w:pPr>
+      <w:r>
+        <w:rPr>
+          <w:rStyle w:val="normaltextrun"/>
+          <w:rFonts w:ascii="Calibri Light" w:hAnsi="Calibri Light" w:cs="Calibri Light"/>
+          <w:color w:val="2E74B5"/>
+          <w:sz w:val="26"/>
+          <w:szCs w:val="26"/>
+          <w:lang w:val="nl-NL"/>
+        </w:rPr>
+        <w:t>Quiz</w:t>
+      </w:r>
+      <w:r>
+        <w:rPr>
+          <w:rStyle w:val="eop"/>
+          <w:rFonts w:ascii="Calibri Light" w:hAnsi="Calibri Light" w:cs="Calibri Light"/>
+          <w:color w:val="2E74B5"/>
+          <w:sz w:val="26"/>
+          <w:szCs w:val="26"/>
+          <w:lang w:val="nl-NL"/>
+        </w:rPr>
+        <w:t> </w:t>
+      </w:r>
+    </w:p>
+    <w:p>
+      <w:pPr>
+        <w:pStyle w:val="paragraph"/>
+        <w:spacing w:before="0" w:beforeAutospacing="0" w:after="0" w:afterAutospacing="0"/>
+        <w:textAlignment w:val="baseline"/>
+        <w:rPr>
+          <w:rFonts w:ascii="Segoe UI" w:hAnsi="Segoe UI" w:cs="Segoe UI"/>
+          <w:sz w:val="18"/>
+          <w:szCs w:val="18"/>
+          <w:lang w:val="nl-NL"/>
+        </w:rPr>
+      </w:pPr>
+      <w:r>
+        <w:rPr>
+          <w:rStyle w:val="normaltextrun"/>
+          <w:rFonts w:ascii="Calibri" w:hAnsi="Calibri" w:cs="Calibri"/>
+          <w:sz w:val="22"/>
+          <w:szCs w:val="22"/>
+          <w:lang w:val="nl-NL"/>
+        </w:rPr>
+        <w:t>Deze class is in de eerste plaats een verzameling vragen die samen een quiz vormen. Om deze informatie bruikbaar te maken voor andere classes kunnen vragen opgevraagd worden op basis van een index. Daarnaast is er een methode beschikbaar waarmee andere classes kunnen achterhalen of er nog een vraag te beantwoorden is of dat de quiz volbracht is.</w:t>
+      </w:r>
+      <w:r>
+        <w:rPr>
+          <w:rStyle w:val="eop"/>
+          <w:rFonts w:ascii="Calibri" w:hAnsi="Calibri" w:cs="Calibri"/>
+          <w:sz w:val="22"/>
+          <w:szCs w:val="22"/>
+          <w:lang w:val="nl-NL"/>
+        </w:rPr>
+        <w:t> </w:t>
+      </w:r>
+    </w:p>
+    <w:p>
+      <w:pPr>
+        <w:pStyle w:val="Kop3"/>
+        <w:rPr>
+          <w:rFonts w:ascii="Segoe UI" w:hAnsi="Segoe UI" w:cs="Segoe UI"/>
+          <w:sz w:val="18"/>
+          <w:szCs w:val="18"/>
+          <w:lang w:val="nl-NL"/>
+        </w:rPr>
+      </w:pPr>
+      <w:proofErr w:type="spellStart"/>
+      <w:r>
+        <w:rPr>
+          <w:rStyle w:val="spellingerror"/>
+          <w:rFonts w:ascii="Calibri Light" w:hAnsi="Calibri Light" w:cs="Calibri Light"/>
+          <w:color w:val="2E74B5"/>
+          <w:sz w:val="26"/>
+          <w:szCs w:val="26"/>
+          <w:lang w:val="nl-NL"/>
+        </w:rPr>
+        <w:t>GespeeldeQuiz</w:t>
+      </w:r>
+      <w:proofErr w:type="spellEnd"/>
+    </w:p>
+    <w:p>
+      <w:pPr>
+        <w:pStyle w:val="paragraph"/>
+        <w:spacing w:before="0" w:beforeAutospacing="0" w:after="0" w:afterAutospacing="0"/>
+        <w:textAlignment w:val="baseline"/>
+        <w:rPr>
+          <w:rFonts w:ascii="Segoe UI" w:hAnsi="Segoe UI" w:cs="Segoe UI"/>
+          <w:sz w:val="18"/>
+          <w:szCs w:val="18"/>
+          <w:lang w:val="nl-NL"/>
+        </w:rPr>
+      </w:pPr>
+      <w:r>
+        <w:rPr>
+          <w:rStyle w:val="normaltextrun"/>
+          <w:rFonts w:ascii="Calibri" w:hAnsi="Calibri" w:cs="Calibri"/>
+          <w:sz w:val="22"/>
+          <w:szCs w:val="22"/>
+          <w:lang w:val="nl-NL"/>
+        </w:rPr>
+        <w:t>Deze class linkt Speler en Quiz. Waar Quiz een algemene samenstelling van een quiz bevat, is </w:t>
+      </w:r>
+      <w:proofErr w:type="spellStart"/>
+      <w:r>
+        <w:rPr>
+          <w:rStyle w:val="spellingerror"/>
+          <w:rFonts w:ascii="Calibri" w:hAnsi="Calibri" w:cs="Calibri"/>
+          <w:sz w:val="22"/>
+          <w:szCs w:val="22"/>
+          <w:lang w:val="nl-NL"/>
+        </w:rPr>
+        <w:t>GespeeldeQuiz</w:t>
+      </w:r>
+      <w:proofErr w:type="spellEnd"/>
+      <w:r>
+        <w:rPr>
+          <w:rStyle w:val="normaltextrun"/>
+          <w:rFonts w:ascii="Calibri" w:hAnsi="Calibri" w:cs="Calibri"/>
+          <w:sz w:val="22"/>
+          <w:szCs w:val="22"/>
+          <w:lang w:val="nl-NL"/>
+        </w:rPr>
+        <w:t> een daadwerkelijke actualisatie van een gespeelde quiz. Zodoende komen er in deze class een aantal aspecten samen en wordt er daadwerkelijk logica verwerkt. Daarnaast bevat de class uiteraard </w:t>
+      </w:r>
+      <w:r>
+        <w:rPr>
+          <w:rStyle w:val="contextualspellingandgrammarerror"/>
+          <w:rFonts w:ascii="Calibri" w:hAnsi="Calibri" w:cs="Calibri"/>
+          <w:sz w:val="22"/>
+          <w:szCs w:val="22"/>
+          <w:lang w:val="nl-NL"/>
+        </w:rPr>
+        <w:t>basis gegevens</w:t>
+      </w:r>
+      <w:r>
+        <w:rPr>
+          <w:rStyle w:val="normaltextrun"/>
+          <w:rFonts w:ascii="Calibri" w:hAnsi="Calibri" w:cs="Calibri"/>
+          <w:sz w:val="22"/>
+          <w:szCs w:val="22"/>
+          <w:lang w:val="nl-NL"/>
+        </w:rPr>
+        <w:t> over de gespeelde quiz zoals de speeldatum en het start- en stop moment zodat speelduur achterhaald kan worden.</w:t>
+      </w:r>
+      <w:r>
+        <w:rPr>
+          <w:rStyle w:val="eop"/>
+          <w:rFonts w:ascii="Calibri" w:hAnsi="Calibri" w:cs="Calibri"/>
+          <w:sz w:val="22"/>
+          <w:szCs w:val="22"/>
+          <w:lang w:val="nl-NL"/>
+        </w:rPr>
+        <w:t> </w:t>
+      </w:r>
+    </w:p>
+    <w:p>
+      <w:pPr>
+        <w:pStyle w:val="paragraph"/>
+        <w:spacing w:before="0" w:beforeAutospacing="0" w:after="0" w:afterAutospacing="0"/>
+        <w:textAlignment w:val="baseline"/>
+        <w:rPr>
+          <w:rFonts w:ascii="Segoe UI" w:hAnsi="Segoe UI" w:cs="Segoe UI"/>
+          <w:sz w:val="18"/>
+          <w:szCs w:val="18"/>
+          <w:lang w:val="nl-NL"/>
+        </w:rPr>
+      </w:pPr>
+      <w:r>
+        <w:rPr>
+          <w:rStyle w:val="normaltextrun"/>
+          <w:rFonts w:ascii="Calibri" w:hAnsi="Calibri" w:cs="Calibri"/>
+          <w:sz w:val="22"/>
+          <w:szCs w:val="22"/>
           <w:lang w:val="nl-NL"/>
         </w:rPr>
         <w:lastRenderedPageBreak/>
+        <w:t>Er wordt een </w:t>
+      </w:r>
+      <w:proofErr w:type="spellStart"/>
+      <w:r>
+        <w:rPr>
+          <w:rStyle w:val="spellingerror"/>
+          <w:rFonts w:ascii="Calibri" w:hAnsi="Calibri" w:cs="Calibri"/>
+          <w:sz w:val="22"/>
+          <w:szCs w:val="22"/>
+          <w:lang w:val="nl-NL"/>
+        </w:rPr>
+        <w:t>GameState</w:t>
+      </w:r>
+      <w:proofErr w:type="spellEnd"/>
+      <w:r>
+        <w:rPr>
+          <w:rStyle w:val="normaltextrun"/>
+          <w:rFonts w:ascii="Calibri" w:hAnsi="Calibri" w:cs="Calibri"/>
+          <w:sz w:val="22"/>
+          <w:szCs w:val="22"/>
+          <w:lang w:val="nl-NL"/>
+        </w:rPr>
+        <w:t> bijgehouden zodat </w:t>
+      </w:r>
+      <w:proofErr w:type="spellStart"/>
+      <w:r>
+        <w:rPr>
+          <w:rStyle w:val="spellingerror"/>
+          <w:rFonts w:ascii="Calibri" w:hAnsi="Calibri" w:cs="Calibri"/>
+          <w:sz w:val="22"/>
+          <w:szCs w:val="22"/>
+          <w:lang w:val="nl-NL"/>
+        </w:rPr>
+        <w:t>GespeeldeQuiz</w:t>
+      </w:r>
+      <w:proofErr w:type="spellEnd"/>
+      <w:r>
+        <w:rPr>
+          <w:rStyle w:val="normaltextrun"/>
+          <w:rFonts w:ascii="Calibri" w:hAnsi="Calibri" w:cs="Calibri"/>
+          <w:sz w:val="22"/>
+          <w:szCs w:val="22"/>
+          <w:lang w:val="nl-NL"/>
+        </w:rPr>
+        <w:t> kan achterhalen hoe een reactie verwerkt moet worden en welke volgende actie uitgegeven moet worden, indien beschikbaar. </w:t>
+      </w:r>
+      <w:r>
+        <w:rPr>
+          <w:rStyle w:val="eop"/>
+          <w:rFonts w:ascii="Calibri" w:hAnsi="Calibri" w:cs="Calibri"/>
+          <w:sz w:val="22"/>
+          <w:szCs w:val="22"/>
+          <w:lang w:val="nl-NL"/>
+        </w:rPr>
+        <w:t> </w:t>
+      </w:r>
+    </w:p>
+    <w:p>
+      <w:pPr>
+        <w:pStyle w:val="paragraph"/>
+        <w:spacing w:before="0" w:beforeAutospacing="0" w:after="0" w:afterAutospacing="0"/>
+        <w:textAlignment w:val="baseline"/>
+        <w:rPr>
+          <w:rFonts w:ascii="Segoe UI" w:hAnsi="Segoe UI" w:cs="Segoe UI"/>
+          <w:sz w:val="18"/>
+          <w:szCs w:val="18"/>
+          <w:lang w:val="nl-NL"/>
+        </w:rPr>
+      </w:pPr>
+      <w:r>
+        <w:rPr>
+          <w:rStyle w:val="normaltextrun"/>
+          <w:rFonts w:ascii="Calibri" w:hAnsi="Calibri" w:cs="Calibri"/>
+          <w:sz w:val="22"/>
+          <w:szCs w:val="22"/>
+          <w:lang w:val="nl-NL"/>
+        </w:rPr>
+        <w:t>Er wordt een index bijgehouden waarmee achterhaald kan worden op welke vraag een antwoord binnenkomt en welke vraag als volgende uitgegeven moet worden, indien er nog een beschikbaar is. De daadwerkelijke vragen worden opgehaald uit Quiz op basis van deze index.</w:t>
+      </w:r>
+      <w:r>
+        <w:rPr>
+          <w:rStyle w:val="eop"/>
+          <w:rFonts w:ascii="Calibri" w:hAnsi="Calibri" w:cs="Calibri"/>
+          <w:sz w:val="22"/>
+          <w:szCs w:val="22"/>
+          <w:lang w:val="nl-NL"/>
+        </w:rPr>
+        <w:t> </w:t>
+      </w:r>
+    </w:p>
+    <w:p>
+      <w:pPr>
+        <w:pStyle w:val="paragraph"/>
+        <w:spacing w:before="0" w:beforeAutospacing="0" w:after="0" w:afterAutospacing="0"/>
+        <w:textAlignment w:val="baseline"/>
+        <w:rPr>
+          <w:rFonts w:ascii="Segoe UI" w:hAnsi="Segoe UI" w:cs="Segoe UI"/>
+          <w:sz w:val="18"/>
+          <w:szCs w:val="18"/>
+          <w:lang w:val="nl-NL"/>
+        </w:rPr>
+      </w:pPr>
+      <w:r>
+        <w:rPr>
+          <w:rStyle w:val="normaltextrun"/>
+          <w:rFonts w:ascii="Calibri" w:hAnsi="Calibri" w:cs="Calibri"/>
+          <w:sz w:val="22"/>
+          <w:szCs w:val="22"/>
+          <w:lang w:val="nl-NL"/>
+        </w:rPr>
+        <w:t>Wanneer een quiz uitgespeeld is kan de score opgevraagd worden. Het berekenen hiervan wordt gedelegeerd naar een </w:t>
+      </w:r>
+      <w:proofErr w:type="spellStart"/>
+      <w:r>
+        <w:rPr>
+          <w:rStyle w:val="spellingerror"/>
+          <w:rFonts w:ascii="Calibri" w:hAnsi="Calibri" w:cs="Calibri"/>
+          <w:sz w:val="22"/>
+          <w:szCs w:val="22"/>
+          <w:lang w:val="nl-NL"/>
+        </w:rPr>
+        <w:t>ScoreBerekeningsStrategy</w:t>
+      </w:r>
+      <w:proofErr w:type="spellEnd"/>
+      <w:r>
+        <w:rPr>
+          <w:rStyle w:val="normaltextrun"/>
+          <w:rFonts w:ascii="Calibri" w:hAnsi="Calibri" w:cs="Calibri"/>
+          <w:sz w:val="22"/>
+          <w:szCs w:val="22"/>
+          <w:lang w:val="nl-NL"/>
+        </w:rPr>
+        <w:t>, zodat hier in de toekomst gemakkelijk andere algoritmes voor ingezet kunnen worden.</w:t>
+      </w:r>
+      <w:r>
+        <w:rPr>
+          <w:rStyle w:val="eop"/>
+          <w:rFonts w:ascii="Calibri" w:hAnsi="Calibri" w:cs="Calibri"/>
+          <w:sz w:val="22"/>
+          <w:szCs w:val="22"/>
+          <w:lang w:val="nl-NL"/>
+        </w:rPr>
+        <w:t> </w:t>
+      </w:r>
+    </w:p>
+    <w:p>
+      <w:pPr>
+        <w:pStyle w:val="Kop3"/>
+        <w:rPr>
+          <w:rFonts w:ascii="Segoe UI" w:hAnsi="Segoe UI" w:cs="Segoe UI"/>
+          <w:sz w:val="18"/>
+          <w:szCs w:val="18"/>
+          <w:lang w:val="nl-NL"/>
+        </w:rPr>
+      </w:pPr>
+      <w:r>
+        <w:rPr>
+          <w:rStyle w:val="normaltextrun"/>
+          <w:rFonts w:ascii="Calibri Light" w:hAnsi="Calibri Light" w:cs="Calibri Light"/>
+          <w:color w:val="2E74B5"/>
+          <w:sz w:val="26"/>
+          <w:szCs w:val="26"/>
+          <w:lang w:val="nl-NL"/>
+        </w:rPr>
+        <w:t>Gamestate</w:t>
+      </w:r>
+      <w:r>
+        <w:rPr>
+          <w:rStyle w:val="eop"/>
+          <w:rFonts w:ascii="Calibri Light" w:hAnsi="Calibri Light" w:cs="Calibri Light"/>
+          <w:color w:val="2E74B5"/>
+          <w:sz w:val="26"/>
+          <w:szCs w:val="26"/>
+          <w:lang w:val="nl-NL"/>
+        </w:rPr>
+        <w:t> </w:t>
+      </w:r>
+    </w:p>
+    <w:p>
+      <w:pPr>
+        <w:pStyle w:val="paragraph"/>
+        <w:spacing w:before="0" w:beforeAutospacing="0" w:after="0" w:afterAutospacing="0"/>
+        <w:textAlignment w:val="baseline"/>
+        <w:rPr>
+          <w:rFonts w:ascii="Segoe UI" w:hAnsi="Segoe UI" w:cs="Segoe UI"/>
+          <w:sz w:val="18"/>
+          <w:szCs w:val="18"/>
+          <w:lang w:val="nl-NL"/>
+        </w:rPr>
+      </w:pPr>
+      <w:r>
+        <w:rPr>
+          <w:rStyle w:val="normaltextrun"/>
+          <w:rFonts w:ascii="Calibri" w:hAnsi="Calibri" w:cs="Calibri"/>
+          <w:sz w:val="22"/>
+          <w:szCs w:val="22"/>
+          <w:lang w:val="nl-NL"/>
+        </w:rPr>
+        <w:t>Gamestate is een </w:t>
+      </w:r>
+      <w:proofErr w:type="spellStart"/>
+      <w:r>
+        <w:rPr>
+          <w:rStyle w:val="spellingerror"/>
+          <w:rFonts w:ascii="Calibri" w:hAnsi="Calibri" w:cs="Calibri"/>
+          <w:sz w:val="22"/>
+          <w:szCs w:val="22"/>
+          <w:lang w:val="nl-NL"/>
+        </w:rPr>
+        <w:t>enum</w:t>
+      </w:r>
+      <w:proofErr w:type="spellEnd"/>
+      <w:r>
+        <w:rPr>
+          <w:rStyle w:val="normaltextrun"/>
+          <w:rFonts w:ascii="Calibri" w:hAnsi="Calibri" w:cs="Calibri"/>
+          <w:sz w:val="22"/>
+          <w:szCs w:val="22"/>
+          <w:lang w:val="nl-NL"/>
+        </w:rPr>
+        <w:t> die gebruikt wordt om bij te houden in welke spelfase een </w:t>
+      </w:r>
+      <w:proofErr w:type="spellStart"/>
+      <w:r>
+        <w:rPr>
+          <w:rStyle w:val="spellingerror"/>
+          <w:rFonts w:ascii="Calibri" w:hAnsi="Calibri" w:cs="Calibri"/>
+          <w:sz w:val="22"/>
+          <w:szCs w:val="22"/>
+          <w:lang w:val="nl-NL"/>
+        </w:rPr>
+        <w:t>GespeeldeQuiz</w:t>
+      </w:r>
+      <w:proofErr w:type="spellEnd"/>
+      <w:r>
+        <w:rPr>
+          <w:rStyle w:val="normaltextrun"/>
+          <w:rFonts w:ascii="Calibri" w:hAnsi="Calibri" w:cs="Calibri"/>
+          <w:sz w:val="22"/>
+          <w:szCs w:val="22"/>
+          <w:lang w:val="nl-NL"/>
+        </w:rPr>
+        <w:t> zich bevindt. Op het moment zijn dit enkele Vragen, Letters en Score.</w:t>
+      </w:r>
+      <w:r>
+        <w:rPr>
+          <w:rStyle w:val="eop"/>
+          <w:rFonts w:ascii="Calibri" w:hAnsi="Calibri" w:cs="Calibri"/>
+          <w:sz w:val="22"/>
+          <w:szCs w:val="22"/>
+          <w:lang w:val="nl-NL"/>
+        </w:rPr>
+        <w:t> </w:t>
+      </w:r>
+    </w:p>
+    <w:p>
+      <w:pPr>
+        <w:pStyle w:val="Kop3"/>
+        <w:rPr>
+          <w:rFonts w:ascii="Segoe UI" w:hAnsi="Segoe UI" w:cs="Segoe UI"/>
+          <w:sz w:val="18"/>
+          <w:szCs w:val="18"/>
+          <w:lang w:val="nl-NL"/>
+        </w:rPr>
+      </w:pPr>
+      <w:r>
+        <w:rPr>
+          <w:rStyle w:val="normaltextrun"/>
+          <w:rFonts w:ascii="Calibri Light" w:hAnsi="Calibri Light" w:cs="Calibri Light"/>
+          <w:color w:val="2E74B5"/>
+          <w:sz w:val="26"/>
+          <w:szCs w:val="26"/>
+          <w:lang w:val="nl-NL"/>
+        </w:rPr>
+        <w:t>Letters</w:t>
+      </w:r>
+      <w:r>
+        <w:rPr>
+          <w:rStyle w:val="eop"/>
+          <w:rFonts w:ascii="Calibri Light" w:hAnsi="Calibri Light" w:cs="Calibri Light"/>
+          <w:color w:val="2E74B5"/>
+          <w:sz w:val="26"/>
+          <w:szCs w:val="26"/>
+          <w:lang w:val="nl-NL"/>
+        </w:rPr>
+        <w:t> </w:t>
+      </w:r>
+    </w:p>
+    <w:p>
+      <w:pPr>
+        <w:pStyle w:val="paragraph"/>
+        <w:spacing w:before="0" w:beforeAutospacing="0" w:after="0" w:afterAutospacing="0"/>
+        <w:textAlignment w:val="baseline"/>
+        <w:rPr>
+          <w:rFonts w:ascii="Segoe UI" w:hAnsi="Segoe UI" w:cs="Segoe UI"/>
+          <w:sz w:val="18"/>
+          <w:szCs w:val="18"/>
+          <w:lang w:val="nl-NL"/>
+        </w:rPr>
+      </w:pPr>
+      <w:r>
+        <w:rPr>
+          <w:rStyle w:val="normaltextrun"/>
+          <w:rFonts w:ascii="Calibri" w:hAnsi="Calibri" w:cs="Calibri"/>
+          <w:sz w:val="22"/>
+          <w:szCs w:val="22"/>
+          <w:lang w:val="nl-NL"/>
+        </w:rPr>
+        <w:t xml:space="preserve">Deze class bestaat voornamelijk om de verdiende letters naar de </w:t>
+      </w:r>
+      <w:proofErr w:type="spellStart"/>
+      <w:r>
+        <w:rPr>
+          <w:rStyle w:val="normaltextrun"/>
+          <w:rFonts w:ascii="Calibri" w:hAnsi="Calibri" w:cs="Calibri"/>
+          <w:sz w:val="22"/>
+          <w:szCs w:val="22"/>
+          <w:lang w:val="nl-NL"/>
+        </w:rPr>
+        <w:t>client</w:t>
+      </w:r>
+      <w:proofErr w:type="spellEnd"/>
+      <w:r>
+        <w:rPr>
+          <w:rStyle w:val="normaltextrun"/>
+          <w:rFonts w:ascii="Calibri" w:hAnsi="Calibri" w:cs="Calibri"/>
+          <w:sz w:val="22"/>
+          <w:szCs w:val="22"/>
+          <w:lang w:val="nl-NL"/>
+        </w:rPr>
+        <w:t xml:space="preserve"> te verzenden en te kunnen weergeven. Vervolgens zijn ze nodig om een woord mee te kunnen controleren. Deze class heeft geen verdere verantwoordelijkheden.</w:t>
+      </w:r>
+      <w:r>
+        <w:rPr>
+          <w:rStyle w:val="eop"/>
+          <w:rFonts w:ascii="Calibri" w:hAnsi="Calibri" w:cs="Calibri"/>
+          <w:sz w:val="22"/>
+          <w:szCs w:val="22"/>
+          <w:lang w:val="nl-NL"/>
+        </w:rPr>
+        <w:t> </w:t>
+      </w:r>
+    </w:p>
+    <w:p>
+      <w:pPr>
+        <w:pStyle w:val="paragraph"/>
+        <w:spacing w:before="0" w:beforeAutospacing="0" w:after="0" w:afterAutospacing="0"/>
+        <w:textAlignment w:val="baseline"/>
+        <w:rPr>
+          <w:rFonts w:ascii="Segoe UI" w:hAnsi="Segoe UI" w:cs="Segoe UI"/>
+          <w:sz w:val="18"/>
+          <w:szCs w:val="18"/>
+          <w:lang w:val="nl-NL"/>
+        </w:rPr>
+      </w:pPr>
+      <w:r>
+        <w:rPr>
+          <w:rStyle w:val="normaltextrun"/>
+          <w:rFonts w:ascii="Calibri" w:hAnsi="Calibri" w:cs="Calibri"/>
+          <w:sz w:val="22"/>
+          <w:szCs w:val="22"/>
+          <w:lang w:val="nl-NL"/>
+        </w:rPr>
+        <w:t>Het concept letter kwam al wel terug tijdens het opstellen van het domeinmodel maar wordt niet alleen als collectie opgenomen in het classdiagram. Dit is voornamelijk gedaan omdat er alleen met letters als collectie acties worden ondernomen en de opslag van letters die verdient kunnen worden in vragen prima in de vorm van een </w:t>
+      </w:r>
+      <w:proofErr w:type="spellStart"/>
+      <w:r>
+        <w:rPr>
+          <w:rStyle w:val="spellingerror"/>
+          <w:rFonts w:ascii="Calibri" w:hAnsi="Calibri" w:cs="Calibri"/>
+          <w:sz w:val="22"/>
+          <w:szCs w:val="22"/>
+          <w:lang w:val="nl-NL"/>
+        </w:rPr>
+        <w:t>Char</w:t>
+      </w:r>
+      <w:proofErr w:type="spellEnd"/>
+      <w:r>
+        <w:rPr>
+          <w:rStyle w:val="normaltextrun"/>
+          <w:rFonts w:ascii="Calibri" w:hAnsi="Calibri" w:cs="Calibri"/>
+          <w:sz w:val="22"/>
+          <w:szCs w:val="22"/>
+          <w:lang w:val="nl-NL"/>
+        </w:rPr>
+        <w:t> gedaan kan worden.</w:t>
+      </w:r>
+      <w:r>
+        <w:rPr>
+          <w:rStyle w:val="eop"/>
+          <w:rFonts w:ascii="Calibri" w:hAnsi="Calibri" w:cs="Calibri"/>
+          <w:sz w:val="22"/>
+          <w:szCs w:val="22"/>
+          <w:lang w:val="nl-NL"/>
+        </w:rPr>
+        <w:t> </w:t>
+      </w:r>
+    </w:p>
+    <w:p>
+      <w:pPr>
+        <w:pStyle w:val="Kop3"/>
+        <w:rPr>
+          <w:rFonts w:ascii="Segoe UI" w:hAnsi="Segoe UI" w:cs="Segoe UI"/>
+          <w:sz w:val="18"/>
+          <w:szCs w:val="18"/>
+          <w:lang w:val="nl-NL"/>
+        </w:rPr>
+      </w:pPr>
+      <w:r>
+        <w:rPr>
+          <w:rStyle w:val="normaltextrun"/>
+          <w:rFonts w:ascii="Calibri Light" w:hAnsi="Calibri Light" w:cs="Calibri Light"/>
+          <w:color w:val="2E74B5"/>
+          <w:sz w:val="26"/>
+          <w:szCs w:val="26"/>
+          <w:lang w:val="nl-NL"/>
+        </w:rPr>
+        <w:t>Woord</w:t>
+      </w:r>
+      <w:r>
+        <w:rPr>
+          <w:rStyle w:val="eop"/>
+          <w:rFonts w:ascii="Calibri Light" w:hAnsi="Calibri Light" w:cs="Calibri Light"/>
+          <w:color w:val="2E74B5"/>
+          <w:sz w:val="26"/>
+          <w:szCs w:val="26"/>
+          <w:lang w:val="nl-NL"/>
+        </w:rPr>
+        <w:t> </w:t>
+      </w:r>
+    </w:p>
+    <w:p>
+      <w:pPr>
+        <w:pStyle w:val="paragraph"/>
+        <w:spacing w:before="0" w:beforeAutospacing="0" w:after="0" w:afterAutospacing="0"/>
+        <w:textAlignment w:val="baseline"/>
+        <w:rPr>
+          <w:rFonts w:ascii="Segoe UI" w:hAnsi="Segoe UI" w:cs="Segoe UI"/>
+          <w:sz w:val="18"/>
+          <w:szCs w:val="18"/>
+          <w:lang w:val="nl-NL"/>
+        </w:rPr>
+      </w:pPr>
+      <w:r>
+        <w:rPr>
+          <w:rStyle w:val="normaltextrun"/>
+          <w:rFonts w:ascii="Calibri" w:hAnsi="Calibri" w:cs="Calibri"/>
+          <w:sz w:val="22"/>
+          <w:szCs w:val="22"/>
+          <w:lang w:val="nl-NL"/>
+        </w:rPr>
+        <w:t>Deze class bevat een door een speler ingevoerd woord. Het is aan deze class om dit woord te controleren op overeenkomst met de meegegeven letters. Daarnaast dient het te controleren of het woord een bestaand Nederlands woord is. Daarvoor gebruikt het een externe </w:t>
+      </w:r>
+      <w:proofErr w:type="spellStart"/>
+      <w:r>
+        <w:rPr>
+          <w:rStyle w:val="spellingerror"/>
+          <w:rFonts w:ascii="Calibri" w:hAnsi="Calibri" w:cs="Calibri"/>
+          <w:sz w:val="22"/>
+          <w:szCs w:val="22"/>
+          <w:lang w:val="nl-NL"/>
+        </w:rPr>
+        <w:t>library</w:t>
+      </w:r>
+      <w:proofErr w:type="spellEnd"/>
+      <w:r>
+        <w:rPr>
+          <w:rStyle w:val="normaltextrun"/>
+          <w:rFonts w:ascii="Calibri" w:hAnsi="Calibri" w:cs="Calibri"/>
+          <w:sz w:val="22"/>
+          <w:szCs w:val="22"/>
+          <w:lang w:val="nl-NL"/>
+        </w:rPr>
+        <w:t>. Om deze </w:t>
+      </w:r>
+      <w:proofErr w:type="spellStart"/>
+      <w:r>
+        <w:rPr>
+          <w:rStyle w:val="spellingerror"/>
+          <w:rFonts w:ascii="Calibri" w:hAnsi="Calibri" w:cs="Calibri"/>
+          <w:sz w:val="22"/>
+          <w:szCs w:val="22"/>
+          <w:lang w:val="nl-NL"/>
+        </w:rPr>
+        <w:t>library</w:t>
+      </w:r>
+      <w:proofErr w:type="spellEnd"/>
+      <w:r>
+        <w:rPr>
+          <w:rStyle w:val="normaltextrun"/>
+          <w:rFonts w:ascii="Calibri" w:hAnsi="Calibri" w:cs="Calibri"/>
+          <w:sz w:val="22"/>
+          <w:szCs w:val="22"/>
+          <w:lang w:val="nl-NL"/>
+        </w:rPr>
+        <w:t> uitwisselbaar te maken, is hier het adapter </w:t>
+      </w:r>
+      <w:proofErr w:type="spellStart"/>
+      <w:r>
+        <w:rPr>
+          <w:rStyle w:val="spellingerror"/>
+          <w:rFonts w:ascii="Calibri" w:hAnsi="Calibri" w:cs="Calibri"/>
+          <w:sz w:val="22"/>
+          <w:szCs w:val="22"/>
+          <w:lang w:val="nl-NL"/>
+        </w:rPr>
+        <w:t>pattern</w:t>
+      </w:r>
+      <w:proofErr w:type="spellEnd"/>
+      <w:r>
+        <w:rPr>
+          <w:rStyle w:val="normaltextrun"/>
+          <w:rFonts w:ascii="Calibri" w:hAnsi="Calibri" w:cs="Calibri"/>
+          <w:sz w:val="22"/>
+          <w:szCs w:val="22"/>
+          <w:lang w:val="nl-NL"/>
+        </w:rPr>
+        <w:t> toegepast in de vorm van de interface </w:t>
+      </w:r>
+      <w:proofErr w:type="spellStart"/>
+      <w:r>
+        <w:rPr>
+          <w:rStyle w:val="spellingerror"/>
+          <w:rFonts w:ascii="Calibri" w:hAnsi="Calibri" w:cs="Calibri"/>
+          <w:sz w:val="22"/>
+          <w:szCs w:val="22"/>
+          <w:lang w:val="nl-NL"/>
+        </w:rPr>
+        <w:t>WoordControleur</w:t>
+      </w:r>
+      <w:proofErr w:type="spellEnd"/>
+      <w:r>
+        <w:rPr>
+          <w:rStyle w:val="normaltextrun"/>
+          <w:rFonts w:ascii="Calibri" w:hAnsi="Calibri" w:cs="Calibri"/>
+          <w:sz w:val="22"/>
+          <w:szCs w:val="22"/>
+          <w:lang w:val="nl-NL"/>
+        </w:rPr>
+        <w:t> en bijbehorende adapter.</w:t>
+      </w:r>
+      <w:r>
+        <w:rPr>
+          <w:rStyle w:val="eop"/>
+          <w:rFonts w:ascii="Calibri" w:hAnsi="Calibri" w:cs="Calibri"/>
+          <w:sz w:val="22"/>
+          <w:szCs w:val="22"/>
+          <w:lang w:val="nl-NL"/>
+        </w:rPr>
+        <w:t> </w:t>
+      </w:r>
+    </w:p>
+    <w:p>
+      <w:pPr>
+        <w:pStyle w:val="paragraph"/>
+        <w:spacing w:before="0" w:beforeAutospacing="0" w:after="0" w:afterAutospacing="0"/>
+        <w:textAlignment w:val="baseline"/>
+        <w:rPr>
+          <w:rFonts w:ascii="Segoe UI" w:hAnsi="Segoe UI" w:cs="Segoe UI"/>
+          <w:sz w:val="18"/>
+          <w:szCs w:val="18"/>
+          <w:lang w:val="nl-NL"/>
+        </w:rPr>
+      </w:pPr>
+      <w:r>
+        <w:rPr>
+          <w:rStyle w:val="normaltextrun"/>
+          <w:rFonts w:ascii="Calibri" w:hAnsi="Calibri" w:cs="Calibri"/>
+          <w:sz w:val="22"/>
+          <w:szCs w:val="22"/>
+          <w:lang w:val="nl-NL"/>
+        </w:rPr>
+        <w:t xml:space="preserve">Woord kwam al wel terug in het domeinmodel en er was ook al wel enige kennis dat deze gecontroleerd moesten worden om mee te nemen in de score, maar de technische </w:t>
+      </w:r>
+      <w:proofErr w:type="gramStart"/>
+      <w:r>
+        <w:rPr>
+          <w:rStyle w:val="normaltextrun"/>
+          <w:rFonts w:ascii="Calibri" w:hAnsi="Calibri" w:cs="Calibri"/>
+          <w:sz w:val="22"/>
+          <w:szCs w:val="22"/>
+          <w:lang w:val="nl-NL"/>
+        </w:rPr>
+        <w:t>implementatie</w:t>
+      </w:r>
+      <w:proofErr w:type="gramEnd"/>
+      <w:r>
+        <w:rPr>
+          <w:rStyle w:val="normaltextrun"/>
+          <w:rFonts w:ascii="Calibri" w:hAnsi="Calibri" w:cs="Calibri"/>
+          <w:sz w:val="22"/>
+          <w:szCs w:val="22"/>
+          <w:lang w:val="nl-NL"/>
+        </w:rPr>
+        <w:t xml:space="preserve"> was nog niet van belang. Nu deze wel wordt uitgewerkt en de </w:t>
+      </w:r>
+      <w:proofErr w:type="spellStart"/>
+      <w:r>
+        <w:rPr>
+          <w:rStyle w:val="spellingerror"/>
+          <w:rFonts w:ascii="Calibri" w:hAnsi="Calibri" w:cs="Calibri"/>
+          <w:sz w:val="22"/>
+          <w:szCs w:val="22"/>
+          <w:lang w:val="nl-NL"/>
+        </w:rPr>
+        <w:t>requirement</w:t>
+      </w:r>
+      <w:proofErr w:type="spellEnd"/>
+      <w:r>
+        <w:rPr>
+          <w:rStyle w:val="normaltextrun"/>
+          <w:rFonts w:ascii="Calibri" w:hAnsi="Calibri" w:cs="Calibri"/>
+          <w:sz w:val="22"/>
+          <w:szCs w:val="22"/>
+          <w:lang w:val="nl-NL"/>
+        </w:rPr>
+        <w:t> van het gebruik van uitwisselbare externe </w:t>
+      </w:r>
+      <w:proofErr w:type="spellStart"/>
+      <w:r>
+        <w:rPr>
+          <w:rStyle w:val="spellingerror"/>
+          <w:rFonts w:ascii="Calibri" w:hAnsi="Calibri" w:cs="Calibri"/>
+          <w:sz w:val="22"/>
+          <w:szCs w:val="22"/>
+          <w:lang w:val="nl-NL"/>
+        </w:rPr>
+        <w:t>libraries</w:t>
+      </w:r>
+      <w:proofErr w:type="spellEnd"/>
+      <w:r>
+        <w:rPr>
+          <w:rStyle w:val="normaltextrun"/>
+          <w:rFonts w:ascii="Calibri" w:hAnsi="Calibri" w:cs="Calibri"/>
+          <w:sz w:val="22"/>
+          <w:szCs w:val="22"/>
+          <w:lang w:val="nl-NL"/>
+        </w:rPr>
+        <w:t xml:space="preserve"> wordt </w:t>
+      </w:r>
+      <w:proofErr w:type="gramStart"/>
+      <w:r>
+        <w:rPr>
+          <w:rStyle w:val="normaltextrun"/>
+          <w:rFonts w:ascii="Calibri" w:hAnsi="Calibri" w:cs="Calibri"/>
+          <w:sz w:val="22"/>
+          <w:szCs w:val="22"/>
+          <w:lang w:val="nl-NL"/>
+        </w:rPr>
+        <w:t>meegenomen </w:t>
+      </w:r>
+      <w:r>
+        <w:rPr>
+          <w:rStyle w:val="eop"/>
+          <w:rFonts w:ascii="Calibri" w:hAnsi="Calibri" w:cs="Calibri"/>
+          <w:sz w:val="22"/>
+          <w:szCs w:val="22"/>
+          <w:lang w:val="nl-NL"/>
+        </w:rPr>
+        <w:t> </w:t>
+      </w:r>
+      <w:proofErr w:type="gramEnd"/>
+    </w:p>
+    <w:p>
+      <w:pPr>
+        <w:pStyle w:val="Kop3"/>
+        <w:rPr>
+          <w:rFonts w:ascii="Segoe UI" w:hAnsi="Segoe UI" w:cs="Segoe UI"/>
+          <w:sz w:val="18"/>
+          <w:szCs w:val="18"/>
+        </w:rPr>
+      </w:pPr>
+      <w:proofErr w:type="spellStart"/>
+      <w:r>
+        <w:rPr>
+          <w:rStyle w:val="spellingerror"/>
+          <w:rFonts w:ascii="Calibri Light" w:hAnsi="Calibri Light" w:cs="Calibri Light"/>
+          <w:color w:val="2E74B5"/>
+          <w:sz w:val="26"/>
+          <w:szCs w:val="26"/>
+          <w:lang w:val="nl-NL"/>
+        </w:rPr>
+        <w:t>ScoreBerekeningsStrategy</w:t>
+      </w:r>
+      <w:proofErr w:type="spellEnd"/>
+      <w:r>
+        <w:rPr>
+          <w:rStyle w:val="eop"/>
+          <w:rFonts w:ascii="Calibri Light" w:hAnsi="Calibri Light" w:cs="Calibri Light"/>
+          <w:color w:val="2E74B5"/>
+          <w:sz w:val="26"/>
+          <w:szCs w:val="26"/>
+        </w:rPr>
+        <w:t> </w:t>
+      </w:r>
+    </w:p>
+    <w:p>
+      <w:pPr>
+        <w:pStyle w:val="paragraph"/>
+        <w:spacing w:before="0" w:beforeAutospacing="0" w:after="0" w:afterAutospacing="0"/>
+        <w:textAlignment w:val="baseline"/>
+        <w:rPr>
+          <w:rFonts w:ascii="Segoe UI" w:hAnsi="Segoe UI" w:cs="Segoe UI"/>
+          <w:sz w:val="18"/>
+          <w:szCs w:val="18"/>
+          <w:lang w:val="nl-NL"/>
+        </w:rPr>
+      </w:pPr>
+      <w:r>
+        <w:rPr>
+          <w:rStyle w:val="normaltextrun"/>
+          <w:rFonts w:ascii="Calibri" w:hAnsi="Calibri" w:cs="Calibri"/>
+          <w:sz w:val="22"/>
+          <w:szCs w:val="22"/>
+          <w:lang w:val="nl-NL"/>
+        </w:rPr>
+        <w:t>Het berekenen van de score wordt door </w:t>
+      </w:r>
+      <w:proofErr w:type="spellStart"/>
+      <w:r>
+        <w:rPr>
+          <w:rStyle w:val="spellingerror"/>
+          <w:rFonts w:ascii="Calibri" w:hAnsi="Calibri" w:cs="Calibri"/>
+          <w:sz w:val="22"/>
+          <w:szCs w:val="22"/>
+          <w:lang w:val="nl-NL"/>
+        </w:rPr>
+        <w:t>GespeeldeQuiz</w:t>
+      </w:r>
+      <w:proofErr w:type="spellEnd"/>
+      <w:r>
+        <w:rPr>
+          <w:rStyle w:val="normaltextrun"/>
+          <w:rFonts w:ascii="Calibri" w:hAnsi="Calibri" w:cs="Calibri"/>
+          <w:sz w:val="22"/>
+          <w:szCs w:val="22"/>
+          <w:lang w:val="nl-NL"/>
+        </w:rPr>
+        <w:t xml:space="preserve"> naar deze class gedelegeerd. </w:t>
+      </w:r>
+      <w:proofErr w:type="gramStart"/>
+      <w:r>
+        <w:rPr>
+          <w:rStyle w:val="normaltextrun"/>
+          <w:rFonts w:ascii="Calibri" w:hAnsi="Calibri" w:cs="Calibri"/>
+          <w:sz w:val="22"/>
+          <w:szCs w:val="22"/>
+          <w:lang w:val="nl-NL"/>
+        </w:rPr>
+        <w:t xml:space="preserve">De voornaamste reden om dit zo te modeleren is omdat er is aangegeven dat de klant het berekenen van scores flexibel wil houden om hier in de toekomst eventueel andere algoritmes voor te gebruiken. </w:t>
+      </w:r>
+      <w:proofErr w:type="gramEnd"/>
+      <w:r>
+        <w:rPr>
+          <w:rStyle w:val="normaltextrun"/>
+          <w:rFonts w:ascii="Calibri" w:hAnsi="Calibri" w:cs="Calibri"/>
+          <w:sz w:val="22"/>
+          <w:szCs w:val="22"/>
+          <w:lang w:val="nl-NL"/>
+        </w:rPr>
+        <w:t>Op het moment is er maar één </w:t>
+      </w:r>
+      <w:proofErr w:type="spellStart"/>
+      <w:r>
+        <w:rPr>
+          <w:rStyle w:val="spellingerror"/>
+          <w:rFonts w:ascii="Calibri" w:hAnsi="Calibri" w:cs="Calibri"/>
+          <w:sz w:val="22"/>
+          <w:szCs w:val="22"/>
+          <w:lang w:val="nl-NL"/>
+        </w:rPr>
+        <w:t>strategy</w:t>
+      </w:r>
+      <w:proofErr w:type="spellEnd"/>
+      <w:r>
+        <w:rPr>
+          <w:rStyle w:val="normaltextrun"/>
+          <w:rFonts w:ascii="Calibri" w:hAnsi="Calibri" w:cs="Calibri"/>
+          <w:sz w:val="22"/>
+          <w:szCs w:val="22"/>
+          <w:lang w:val="nl-NL"/>
+        </w:rPr>
+        <w:t> maar dit ontwerp biedt wel de mogelijkheid dit eenvoudig uit te breiden. </w:t>
+      </w:r>
+      <w:r>
+        <w:rPr>
+          <w:rStyle w:val="eop"/>
+          <w:rFonts w:ascii="Calibri" w:hAnsi="Calibri" w:cs="Calibri"/>
+          <w:sz w:val="22"/>
+          <w:szCs w:val="22"/>
+          <w:lang w:val="nl-NL"/>
+        </w:rPr>
+        <w:t> </w:t>
+      </w:r>
+    </w:p>
+    <w:p>
+      <w:pPr>
+        <w:pStyle w:val="paragraph"/>
+        <w:spacing w:before="0" w:beforeAutospacing="0" w:after="0" w:afterAutospacing="0"/>
+        <w:textAlignment w:val="baseline"/>
+        <w:rPr>
+          <w:rFonts w:ascii="Segoe UI" w:hAnsi="Segoe UI" w:cs="Segoe UI"/>
+          <w:sz w:val="18"/>
+          <w:szCs w:val="18"/>
+          <w:lang w:val="nl-NL"/>
+        </w:rPr>
+      </w:pPr>
+      <w:r>
+        <w:rPr>
+          <w:rStyle w:val="normaltextrun"/>
+          <w:rFonts w:ascii="Calibri" w:hAnsi="Calibri" w:cs="Calibri"/>
+          <w:sz w:val="22"/>
+          <w:szCs w:val="22"/>
+          <w:lang w:val="nl-NL"/>
+        </w:rPr>
+        <w:t>Tijdens het opstellen van het domeinmodel is alleen vastgesteld dat een </w:t>
+      </w:r>
+      <w:proofErr w:type="spellStart"/>
+      <w:r>
+        <w:rPr>
+          <w:rStyle w:val="spellingerror"/>
+          <w:rFonts w:ascii="Calibri" w:hAnsi="Calibri" w:cs="Calibri"/>
+          <w:sz w:val="22"/>
+          <w:szCs w:val="22"/>
+          <w:lang w:val="nl-NL"/>
+        </w:rPr>
+        <w:t>GespeeldeQuiz</w:t>
+      </w:r>
+      <w:proofErr w:type="spellEnd"/>
+      <w:r>
+        <w:rPr>
+          <w:rStyle w:val="normaltextrun"/>
+          <w:rFonts w:ascii="Calibri" w:hAnsi="Calibri" w:cs="Calibri"/>
+          <w:sz w:val="22"/>
+          <w:szCs w:val="22"/>
+          <w:lang w:val="nl-NL"/>
+        </w:rPr>
+        <w:t xml:space="preserve"> een behaalde score moet hebben maar niet hoe deze berekend dient te worden. Nu er nagedacht wordt over de technische </w:t>
+      </w:r>
+      <w:proofErr w:type="gramStart"/>
+      <w:r>
+        <w:rPr>
+          <w:rStyle w:val="normaltextrun"/>
+          <w:rFonts w:ascii="Calibri" w:hAnsi="Calibri" w:cs="Calibri"/>
+          <w:sz w:val="22"/>
+          <w:szCs w:val="22"/>
+          <w:lang w:val="nl-NL"/>
+        </w:rPr>
+        <w:t>implementatie</w:t>
+      </w:r>
+      <w:proofErr w:type="gramEnd"/>
+      <w:r>
+        <w:rPr>
+          <w:rStyle w:val="normaltextrun"/>
+          <w:rFonts w:ascii="Calibri" w:hAnsi="Calibri" w:cs="Calibri"/>
+          <w:sz w:val="22"/>
+          <w:szCs w:val="22"/>
+          <w:lang w:val="nl-NL"/>
+        </w:rPr>
+        <w:t xml:space="preserve"> is dit echter wel van belang en wordt ook belangrijk dat dit op een flexibele manier moet gebeuren. Zodoende komt deze nieuwe class hier nu aanbod. </w:t>
+      </w:r>
+      <w:r>
+        <w:rPr>
+          <w:rStyle w:val="eop"/>
+          <w:rFonts w:ascii="Calibri" w:hAnsi="Calibri" w:cs="Calibri"/>
+          <w:sz w:val="22"/>
+          <w:szCs w:val="22"/>
+          <w:lang w:val="nl-NL"/>
+        </w:rPr>
+        <w:t> </w:t>
+      </w:r>
+    </w:p>
+    <w:p>
+      <w:pPr>
+        <w:pStyle w:val="Kop3"/>
+        <w:rPr>
+          <w:rFonts w:ascii="Segoe UI" w:hAnsi="Segoe UI" w:cs="Segoe UI"/>
+          <w:sz w:val="18"/>
+          <w:szCs w:val="18"/>
+          <w:lang w:val="nl-NL"/>
+        </w:rPr>
+      </w:pPr>
+      <w:r>
+        <w:rPr>
+          <w:rStyle w:val="normaltextrun"/>
+          <w:rFonts w:ascii="Calibri Light" w:hAnsi="Calibri Light" w:cs="Calibri Light"/>
+          <w:color w:val="2E74B5"/>
+          <w:sz w:val="26"/>
+          <w:szCs w:val="26"/>
+          <w:lang w:val="nl-NL"/>
+        </w:rPr>
+        <w:t>Vraag</w:t>
+      </w:r>
+      <w:r>
+        <w:rPr>
+          <w:rStyle w:val="eop"/>
+          <w:rFonts w:ascii="Calibri Light" w:hAnsi="Calibri Light" w:cs="Calibri Light"/>
+          <w:color w:val="2E74B5"/>
+          <w:sz w:val="26"/>
+          <w:szCs w:val="26"/>
+          <w:lang w:val="nl-NL"/>
+        </w:rPr>
+        <w:t> </w:t>
+      </w:r>
+    </w:p>
+    <w:p>
+      <w:pPr>
+        <w:pStyle w:val="paragraph"/>
+        <w:spacing w:before="0" w:beforeAutospacing="0" w:after="0" w:afterAutospacing="0"/>
+        <w:textAlignment w:val="baseline"/>
+        <w:rPr>
+          <w:rFonts w:ascii="Segoe UI" w:hAnsi="Segoe UI" w:cs="Segoe UI"/>
+          <w:sz w:val="18"/>
+          <w:szCs w:val="18"/>
+          <w:lang w:val="nl-NL"/>
+        </w:rPr>
+      </w:pPr>
+      <w:r>
+        <w:rPr>
+          <w:rStyle w:val="normaltextrun"/>
+          <w:rFonts w:ascii="Calibri" w:hAnsi="Calibri" w:cs="Calibri"/>
+          <w:sz w:val="22"/>
+          <w:szCs w:val="22"/>
+          <w:lang w:val="nl-NL"/>
+        </w:rPr>
+        <w:t>Deze class bevat een vraag, één of meerdere Antwoorden voor die vraag, een Letter en een Categorie. De Vraag en de Letter zijn door andere classes op te halen. Vraag is verantwoordelijk voor het controleren van </w:t>
+      </w:r>
+      <w:proofErr w:type="spellStart"/>
+      <w:r>
+        <w:rPr>
+          <w:rStyle w:val="spellingerror"/>
+          <w:rFonts w:ascii="Calibri" w:hAnsi="Calibri" w:cs="Calibri"/>
+          <w:sz w:val="22"/>
+          <w:szCs w:val="22"/>
+          <w:lang w:val="nl-NL"/>
+        </w:rPr>
+        <w:t>SpelerAntwoorden</w:t>
+      </w:r>
+      <w:proofErr w:type="spellEnd"/>
+      <w:r>
+        <w:rPr>
+          <w:rStyle w:val="normaltextrun"/>
+          <w:rFonts w:ascii="Calibri" w:hAnsi="Calibri" w:cs="Calibri"/>
+          <w:sz w:val="22"/>
+          <w:szCs w:val="22"/>
+          <w:lang w:val="nl-NL"/>
+        </w:rPr>
+        <w:t>. Vraag implementeert </w:t>
+      </w:r>
+      <w:proofErr w:type="spellStart"/>
+      <w:r>
+        <w:rPr>
+          <w:rStyle w:val="spellingerror"/>
+          <w:rFonts w:ascii="Calibri" w:hAnsi="Calibri" w:cs="Calibri"/>
+          <w:sz w:val="22"/>
+          <w:szCs w:val="22"/>
+          <w:lang w:val="nl-NL"/>
+        </w:rPr>
         <w:t>IPrintableToConsole</w:t>
       </w:r>
-      <w:bookmarkEnd w:id="4"/>
-    </w:p>
-    <w:p>
-      <w:pPr>
-        <w:rPr>
-          <w:lang w:val="nl-NL"/>
-        </w:rPr>
-      </w:pPr>
-      <w:r>
-        <w:rPr>
-          <w:lang w:val="nl-NL"/>
-        </w:rPr>
-        <w:t xml:space="preserve">Om QuebbleConsole onafhankelijk te houden </w:t>
-      </w:r>
-      <w:r>
-        <w:rPr>
-          <w:lang w:val="nl-NL"/>
-        </w:rPr>
-        <w:t xml:space="preserve">van concrete </w:t>
+      <w:proofErr w:type="spellEnd"/>
+      <w:r>
+        <w:rPr>
+          <w:rStyle w:val="normaltextrun"/>
+          <w:rFonts w:ascii="Calibri" w:hAnsi="Calibri" w:cs="Calibri"/>
+          <w:sz w:val="22"/>
+          <w:szCs w:val="22"/>
+          <w:lang w:val="nl-NL"/>
+        </w:rPr>
+        <w:t>, en print in het geval van een Kort-Antwoord-Vraag alleen zijn vraag, en print in het geval van een </w:t>
+      </w:r>
+      <w:proofErr w:type="spellStart"/>
+      <w:r>
+        <w:rPr>
+          <w:rStyle w:val="spellingerror"/>
+          <w:rFonts w:ascii="Calibri" w:hAnsi="Calibri" w:cs="Calibri"/>
+          <w:sz w:val="22"/>
+          <w:szCs w:val="22"/>
+          <w:lang w:val="nl-NL"/>
+        </w:rPr>
+        <w:t>MeerkeuzeVraag</w:t>
+      </w:r>
+      <w:proofErr w:type="spellEnd"/>
+      <w:r>
+        <w:rPr>
+          <w:rStyle w:val="normaltextrun"/>
+          <w:rFonts w:ascii="Calibri" w:hAnsi="Calibri" w:cs="Calibri"/>
+          <w:sz w:val="22"/>
+          <w:szCs w:val="22"/>
+          <w:lang w:val="nl-NL"/>
+        </w:rPr>
+        <w:t> ook de </w:t>
+      </w:r>
+      <w:proofErr w:type="spellStart"/>
+      <w:r>
+        <w:rPr>
+          <w:rStyle w:val="spellingerror"/>
+          <w:rFonts w:ascii="Calibri" w:hAnsi="Calibri" w:cs="Calibri"/>
+          <w:sz w:val="22"/>
+          <w:szCs w:val="22"/>
+          <w:lang w:val="nl-NL"/>
+        </w:rPr>
+        <w:t>MeerkeuzeAntwoorden</w:t>
+      </w:r>
+      <w:proofErr w:type="spellEnd"/>
+      <w:r>
+        <w:rPr>
+          <w:rStyle w:val="normaltextrun"/>
+          <w:rFonts w:ascii="Calibri" w:hAnsi="Calibri" w:cs="Calibri"/>
+          <w:sz w:val="22"/>
+          <w:szCs w:val="22"/>
+          <w:lang w:val="nl-NL"/>
+        </w:rPr>
+        <w:t>.</w:t>
+      </w:r>
+      <w:r>
+        <w:rPr>
+          <w:rStyle w:val="eop"/>
+          <w:rFonts w:ascii="Calibri" w:hAnsi="Calibri" w:cs="Calibri"/>
+          <w:sz w:val="22"/>
+          <w:szCs w:val="22"/>
+          <w:lang w:val="nl-NL"/>
+        </w:rPr>
+        <w:t> </w:t>
+      </w:r>
+    </w:p>
+    <w:p>
+      <w:pPr>
+        <w:pStyle w:val="Kop3"/>
+        <w:rPr>
+          <w:rFonts w:ascii="Segoe UI" w:hAnsi="Segoe UI" w:cs="Segoe UI"/>
+          <w:sz w:val="18"/>
+          <w:szCs w:val="18"/>
+          <w:lang w:val="nl-NL"/>
+        </w:rPr>
+      </w:pPr>
+      <w:r>
+        <w:rPr>
+          <w:rStyle w:val="normaltextrun"/>
+          <w:rFonts w:ascii="Calibri Light" w:hAnsi="Calibri Light" w:cs="Calibri Light"/>
+          <w:color w:val="2E74B5"/>
+          <w:sz w:val="26"/>
+          <w:szCs w:val="26"/>
+          <w:lang w:val="nl-NL"/>
+        </w:rPr>
+        <w:lastRenderedPageBreak/>
+        <w:t>Categorie</w:t>
+      </w:r>
+      <w:r>
+        <w:rPr>
+          <w:rStyle w:val="eop"/>
+          <w:rFonts w:ascii="Calibri Light" w:hAnsi="Calibri Light" w:cs="Calibri Light"/>
+          <w:color w:val="2E74B5"/>
+          <w:sz w:val="26"/>
+          <w:szCs w:val="26"/>
+          <w:lang w:val="nl-NL"/>
+        </w:rPr>
+        <w:t> </w:t>
+      </w:r>
+    </w:p>
+    <w:p>
+      <w:pPr>
+        <w:pStyle w:val="paragraph"/>
+        <w:spacing w:before="0" w:beforeAutospacing="0" w:after="0" w:afterAutospacing="0"/>
+        <w:textAlignment w:val="baseline"/>
+        <w:rPr>
+          <w:rFonts w:ascii="Segoe UI" w:hAnsi="Segoe UI" w:cs="Segoe UI"/>
+          <w:sz w:val="18"/>
+          <w:szCs w:val="18"/>
+          <w:lang w:val="nl-NL"/>
+        </w:rPr>
+      </w:pPr>
+      <w:r>
+        <w:rPr>
+          <w:rStyle w:val="normaltextrun"/>
+          <w:rFonts w:ascii="Calibri" w:hAnsi="Calibri" w:cs="Calibri"/>
+          <w:sz w:val="22"/>
+          <w:szCs w:val="22"/>
+          <w:lang w:val="nl-NL"/>
+        </w:rPr>
+        <w:t>Categorie is een </w:t>
+      </w:r>
+      <w:proofErr w:type="spellStart"/>
+      <w:r>
+        <w:rPr>
+          <w:rStyle w:val="spellingerror"/>
+          <w:rFonts w:ascii="Calibri" w:hAnsi="Calibri" w:cs="Calibri"/>
+          <w:sz w:val="22"/>
+          <w:szCs w:val="22"/>
+          <w:lang w:val="nl-NL"/>
+        </w:rPr>
+        <w:t>enum</w:t>
+      </w:r>
+      <w:proofErr w:type="spellEnd"/>
+      <w:r>
+        <w:rPr>
+          <w:rStyle w:val="normaltextrun"/>
+          <w:rFonts w:ascii="Calibri" w:hAnsi="Calibri" w:cs="Calibri"/>
+          <w:sz w:val="22"/>
+          <w:szCs w:val="22"/>
+          <w:lang w:val="nl-NL"/>
+        </w:rPr>
+        <w:t xml:space="preserve"> die aangeeft wat de categorie van een Vraag is. In de huidige </w:t>
       </w:r>
       <w:proofErr w:type="gramStart"/>
       <w:r>
         <w:rPr>
-          <w:lang w:val="nl-NL"/>
-        </w:rPr>
-        <w:t>implementaties</w:t>
+          <w:rStyle w:val="normaltextrun"/>
+          <w:rFonts w:ascii="Calibri" w:hAnsi="Calibri" w:cs="Calibri"/>
+          <w:sz w:val="22"/>
+          <w:szCs w:val="22"/>
+          <w:lang w:val="nl-NL"/>
+        </w:rPr>
+        <w:t>implementatie</w:t>
       </w:r>
       <w:proofErr w:type="gramEnd"/>
       <w:r>
         <w:rPr>
-          <w:lang w:val="nl-NL"/>
-        </w:rPr>
-        <w:t xml:space="preserve"> van spelfases en</w:t>
-      </w:r>
-      <w:r>
-        <w:rPr>
-          <w:lang w:val="nl-NL"/>
-        </w:rPr>
-        <w:t xml:space="preserve"> -objecten is </w:t>
-      </w:r>
-      <w:r>
-        <w:rPr>
-          <w:lang w:val="nl-NL"/>
-        </w:rPr>
-        <w:t>Quebb</w:t>
-      </w:r>
-      <w:r>
-        <w:rPr>
-          <w:lang w:val="nl-NL"/>
-        </w:rPr>
-        <w:t xml:space="preserve">leConsole </w:t>
-      </w:r>
-      <w:r>
-        <w:rPr>
-          <w:lang w:val="nl-NL"/>
-        </w:rPr>
-        <w:t>ge</w:t>
-      </w:r>
-      <w:r>
-        <w:rPr>
-          <w:lang w:val="nl-NL"/>
-        </w:rPr>
-        <w:t xml:space="preserve">bonden aan deze interface. Zodoende hoeft QuebbleConsole geen kennis te hebben van het </w:t>
-      </w:r>
-      <w:r>
-        <w:rPr>
-          <w:lang w:val="nl-NL"/>
-        </w:rPr>
-        <w:t>specifieke object dat het afbeeld voor de gebruiker</w:t>
-      </w:r>
-      <w:r>
-        <w:rPr>
-          <w:lang w:val="nl-NL"/>
-        </w:rPr>
-        <w:t xml:space="preserve">, het weet alleen zeker dat het </w:t>
-      </w:r>
-      <w:r>
-        <w:rPr>
-          <w:lang w:val="nl-NL"/>
-        </w:rPr>
-        <w:t>object zelf de functionaliteit bevat om dit te doen. Op</w:t>
-      </w:r>
-      <w:r>
-        <w:rPr>
-          <w:lang w:val="nl-NL"/>
-        </w:rPr>
-        <w:t xml:space="preserve"> het moment implementeren alleen Vraag en Letters </w:t>
-      </w:r>
-      <w:r>
-        <w:rPr>
-          <w:lang w:val="nl-NL"/>
-        </w:rPr>
-        <w:t>deze interface maar door dit ontwerp k</w:t>
-      </w:r>
-      <w:r>
-        <w:rPr>
-          <w:lang w:val="nl-NL"/>
-        </w:rPr>
-        <w:t>unnen</w:t>
-      </w:r>
-      <w:r>
-        <w:rPr>
-          <w:lang w:val="nl-NL"/>
-        </w:rPr>
-        <w:t xml:space="preserve"> dit in de toekomst eenvoudig </w:t>
-      </w:r>
-      <w:r>
-        <w:rPr>
-          <w:lang w:val="nl-NL"/>
-        </w:rPr>
-        <w:t>spelfases en -objecten toegevoegd worden</w:t>
-      </w:r>
-      <w:r>
-        <w:rPr>
-          <w:lang w:val="nl-NL"/>
-        </w:rPr>
-        <w:t xml:space="preserve"> zonder dat </w:t>
-      </w:r>
-      <w:r>
-        <w:rPr>
-          <w:lang w:val="nl-NL"/>
-        </w:rPr>
-        <w:t xml:space="preserve">QuebbleConsole aangepast hoeft te worden. </w:t>
+          <w:rStyle w:val="normaltextrun"/>
+          <w:rFonts w:ascii="Calibri" w:hAnsi="Calibri" w:cs="Calibri"/>
+          <w:sz w:val="22"/>
+          <w:szCs w:val="22"/>
+          <w:lang w:val="nl-NL"/>
+        </w:rPr>
+        <w:t xml:space="preserve"> heeft deze class verder geen functie.</w:t>
+      </w:r>
+      <w:r>
+        <w:rPr>
+          <w:rStyle w:val="eop"/>
+          <w:rFonts w:ascii="Calibri" w:hAnsi="Calibri" w:cs="Calibri"/>
+          <w:sz w:val="22"/>
+          <w:szCs w:val="22"/>
+          <w:lang w:val="nl-NL"/>
+        </w:rPr>
+        <w:t> </w:t>
       </w:r>
     </w:p>
     <w:p>
       <w:pPr>
         <w:pStyle w:val="Kop3"/>
         <w:rPr>
-          <w:lang w:val="nl-NL"/>
-        </w:rPr>
-      </w:pPr>
-      <w:bookmarkStart w:id="5" w:name="_Toc68182253"/>
-      <w:r>
-        <w:rPr>
-          <w:lang w:val="nl-NL"/>
-        </w:rPr>
-        <w:t>QuebbleGame</w:t>
-      </w:r>
-      <w:bookmarkEnd w:id="5"/>
-    </w:p>
-    <w:p>
-      <w:pPr>
-        <w:rPr>
-          <w:lang w:val="nl-NL"/>
-        </w:rPr>
-      </w:pPr>
-      <w:r>
-        <w:rPr>
-          <w:lang w:val="nl-NL"/>
-        </w:rPr>
-        <w:t>Deze class linkt een aantal belangrijke classes maar v</w:t>
-      </w:r>
-      <w:r>
-        <w:rPr>
-          <w:lang w:val="nl-NL"/>
-        </w:rPr>
-        <w:t xml:space="preserve">erwerkt zelf weinig logica. </w:t>
-      </w:r>
-      <w:r>
-        <w:rPr>
-          <w:lang w:val="nl-NL"/>
-        </w:rPr>
-        <w:t xml:space="preserve">Het identificeren van een speler op basis van de username wordt gedelegeerd naar </w:t>
-      </w:r>
-      <w:proofErr w:type="gramStart"/>
-      <w:r>
-        <w:rPr>
-          <w:lang w:val="nl-NL"/>
-        </w:rPr>
-        <w:t xml:space="preserve">QuebbleRepository </w:t>
-      </w:r>
-      <w:r>
-        <w:rPr>
-          <w:lang w:val="nl-NL"/>
-        </w:rPr>
-        <w:t>.</w:t>
-      </w:r>
-      <w:proofErr w:type="gramEnd"/>
-      <w:r>
-        <w:rPr>
-          <w:lang w:val="nl-NL"/>
-        </w:rPr>
-        <w:t xml:space="preserve"> </w:t>
-      </w:r>
-      <w:r>
-        <w:rPr>
-          <w:lang w:val="nl-NL"/>
-        </w:rPr>
-        <w:t>Ook</w:t>
-      </w:r>
-      <w:r>
-        <w:rPr>
-          <w:lang w:val="nl-NL"/>
-        </w:rPr>
-        <w:t xml:space="preserve"> wordt het selecteren van een geschikte quiz voor een speler gedelegeerd naar de QuebbleRepository</w:t>
-      </w:r>
-      <w:r>
-        <w:rPr>
-          <w:lang w:val="nl-NL"/>
-        </w:rPr>
-        <w:t>.</w:t>
-      </w:r>
-      <w:r>
-        <w:rPr>
-          <w:lang w:val="nl-NL"/>
-        </w:rPr>
-        <w:t xml:space="preserve"> </w:t>
-      </w:r>
-      <w:r>
-        <w:rPr>
-          <w:lang w:val="nl-NL"/>
-        </w:rPr>
-        <w:t xml:space="preserve">Alle </w:t>
-      </w:r>
-      <w:r>
-        <w:rPr>
-          <w:lang w:val="nl-NL"/>
-        </w:rPr>
-        <w:t xml:space="preserve">systeemoperaties </w:t>
-      </w:r>
-      <w:r>
-        <w:rPr>
-          <w:lang w:val="nl-NL"/>
-        </w:rPr>
-        <w:t>die via</w:t>
-      </w:r>
-      <w:r>
-        <w:rPr>
-          <w:lang w:val="nl-NL"/>
-        </w:rPr>
-        <w:t xml:space="preserve"> QuebbleConsole</w:t>
-      </w:r>
-      <w:r>
-        <w:rPr>
-          <w:lang w:val="nl-NL"/>
-        </w:rPr>
-        <w:t xml:space="preserve"> </w:t>
-      </w:r>
-      <w:proofErr w:type="gramStart"/>
-      <w:r>
-        <w:rPr>
-          <w:lang w:val="nl-NL"/>
-        </w:rPr>
-        <w:t>binnenkomen</w:t>
-      </w:r>
-      <w:proofErr w:type="gramEnd"/>
-      <w:r>
-        <w:rPr>
-          <w:lang w:val="nl-NL"/>
-        </w:rPr>
-        <w:t xml:space="preserve"> worden verder gedelegeerd naar de juiste objecten die zijn opgehaald uit </w:t>
-      </w:r>
-      <w:r>
-        <w:rPr>
-          <w:lang w:val="nl-NL"/>
-        </w:rPr>
-        <w:t>QuebbleRepository.</w:t>
+          <w:rFonts w:ascii="Segoe UI" w:hAnsi="Segoe UI" w:cs="Segoe UI"/>
+          <w:sz w:val="18"/>
+          <w:szCs w:val="18"/>
+          <w:lang w:val="nl-NL"/>
+        </w:rPr>
+      </w:pPr>
+      <w:r>
+        <w:rPr>
+          <w:rStyle w:val="normaltextrun"/>
+          <w:rFonts w:ascii="Calibri Light" w:hAnsi="Calibri Light" w:cs="Calibri Light"/>
+          <w:color w:val="2E74B5"/>
+          <w:sz w:val="26"/>
+          <w:szCs w:val="26"/>
+          <w:lang w:val="nl-NL"/>
+        </w:rPr>
+        <w:t>Antwoord</w:t>
+      </w:r>
+      <w:r>
+        <w:rPr>
+          <w:rStyle w:val="eop"/>
+          <w:rFonts w:ascii="Calibri Light" w:hAnsi="Calibri Light" w:cs="Calibri Light"/>
+          <w:color w:val="2E74B5"/>
+          <w:sz w:val="26"/>
+          <w:szCs w:val="26"/>
+          <w:lang w:val="nl-NL"/>
+        </w:rPr>
+        <w:t> </w:t>
+      </w:r>
+    </w:p>
+    <w:p>
+      <w:pPr>
+        <w:pStyle w:val="paragraph"/>
+        <w:spacing w:before="0" w:beforeAutospacing="0" w:after="0" w:afterAutospacing="0"/>
+        <w:textAlignment w:val="baseline"/>
+        <w:rPr>
+          <w:rFonts w:ascii="Segoe UI" w:hAnsi="Segoe UI" w:cs="Segoe UI"/>
+          <w:sz w:val="18"/>
+          <w:szCs w:val="18"/>
+          <w:lang w:val="nl-NL"/>
+        </w:rPr>
+      </w:pPr>
+      <w:r>
+        <w:rPr>
+          <w:rStyle w:val="normaltextrun"/>
+          <w:rFonts w:ascii="Calibri" w:hAnsi="Calibri" w:cs="Calibri"/>
+          <w:sz w:val="22"/>
+          <w:szCs w:val="22"/>
+          <w:lang w:val="nl-NL"/>
+        </w:rPr>
+        <w:t>Deze class bevat een antwoord op een vraag. Deze class kan zichzelf vergelijken met een inkomend antwoord om aan te geven of ze gelijk zijn of niet. In het geval van een </w:t>
+      </w:r>
+      <w:proofErr w:type="spellStart"/>
+      <w:r>
+        <w:rPr>
+          <w:rStyle w:val="spellingerror"/>
+          <w:rFonts w:ascii="Calibri" w:hAnsi="Calibri" w:cs="Calibri"/>
+          <w:sz w:val="22"/>
+          <w:szCs w:val="22"/>
+          <w:lang w:val="nl-NL"/>
+        </w:rPr>
+        <w:t>MeerkeuzeVraagAntwoord</w:t>
+      </w:r>
+      <w:proofErr w:type="spellEnd"/>
+      <w:r>
+        <w:rPr>
+          <w:rStyle w:val="normaltextrun"/>
+          <w:rFonts w:ascii="Calibri" w:hAnsi="Calibri" w:cs="Calibri"/>
+          <w:sz w:val="22"/>
+          <w:szCs w:val="22"/>
+          <w:lang w:val="nl-NL"/>
+        </w:rPr>
+        <w:t> houdt het antwoord ook bij of het correct is of niet.</w:t>
+      </w:r>
+      <w:r>
+        <w:rPr>
+          <w:rStyle w:val="eop"/>
+          <w:rFonts w:ascii="Calibri" w:hAnsi="Calibri" w:cs="Calibri"/>
+          <w:sz w:val="22"/>
+          <w:szCs w:val="22"/>
+          <w:lang w:val="nl-NL"/>
+        </w:rPr>
+        <w:t> </w:t>
       </w:r>
     </w:p>
     <w:p>
       <w:pPr>
         <w:pStyle w:val="Kop3"/>
         <w:rPr>
-          <w:lang w:val="nl-NL"/>
-        </w:rPr>
-      </w:pPr>
-      <w:bookmarkStart w:id="6" w:name="_Toc68182254"/>
-      <w:r>
-        <w:rPr>
-          <w:lang w:val="nl-NL"/>
-        </w:rPr>
-        <w:t>QuebbleRepository</w:t>
-      </w:r>
-      <w:bookmarkEnd w:id="6"/>
-    </w:p>
-    <w:p>
-      <w:pPr>
-        <w:rPr>
-          <w:lang w:val="nl-NL"/>
-        </w:rPr>
-      </w:pPr>
-      <w:r>
-        <w:rPr>
-          <w:lang w:val="nl-NL"/>
-        </w:rPr>
-        <w:t xml:space="preserve">Deze class is in de eerste plaats verantwoordelijk voor het opslaan en beschikbaar stellen van data. </w:t>
-      </w:r>
-      <w:r>
-        <w:rPr>
-          <w:lang w:val="nl-NL"/>
-        </w:rPr>
-        <w:t xml:space="preserve">Daarnaast </w:t>
-      </w:r>
-      <w:r>
-        <w:rPr>
-          <w:lang w:val="nl-NL"/>
-        </w:rPr>
-        <w:t xml:space="preserve">heeft hij ook de verantwoordelijkheid om een geschikte quiz te selecteren voor een speler. </w:t>
-      </w:r>
-      <w:r>
-        <w:rPr>
-          <w:lang w:val="nl-NL"/>
-        </w:rPr>
-        <w:t xml:space="preserve">Aangezien </w:t>
-      </w:r>
-      <w:r>
-        <w:rPr>
-          <w:lang w:val="nl-NL"/>
-        </w:rPr>
-        <w:t xml:space="preserve">hij al beschikt over alle informatie met betrekking tot </w:t>
-      </w:r>
-      <w:r>
-        <w:rPr>
-          <w:lang w:val="nl-NL"/>
-        </w:rPr>
-        <w:t xml:space="preserve">quizzen, spelers en spelgeschiedenis is hij de aangewezen kandidaat om deze beslissing te </w:t>
-      </w:r>
-      <w:proofErr w:type="gramStart"/>
-      <w:r>
-        <w:rPr>
-          <w:lang w:val="nl-NL"/>
-        </w:rPr>
-        <w:t xml:space="preserve">nemen. </w:t>
-      </w:r>
-      <w:r>
-        <w:rPr>
-          <w:lang w:val="nl-NL"/>
-        </w:rPr>
-        <w:t xml:space="preserve"> </w:t>
-      </w:r>
-      <w:proofErr w:type="gramEnd"/>
+          <w:rFonts w:ascii="Segoe UI" w:hAnsi="Segoe UI" w:cs="Segoe UI"/>
+          <w:sz w:val="18"/>
+          <w:szCs w:val="18"/>
+          <w:lang w:val="nl-NL"/>
+        </w:rPr>
+      </w:pPr>
+      <w:proofErr w:type="spellStart"/>
+      <w:r>
+        <w:rPr>
+          <w:rStyle w:val="spellingerror"/>
+          <w:rFonts w:ascii="Calibri Light" w:hAnsi="Calibri Light" w:cs="Calibri Light"/>
+          <w:color w:val="2E74B5"/>
+          <w:sz w:val="26"/>
+          <w:szCs w:val="26"/>
+          <w:lang w:val="nl-NL"/>
+        </w:rPr>
+        <w:t>SpelerAntwoord</w:t>
+      </w:r>
+      <w:proofErr w:type="spellEnd"/>
+      <w:r>
+        <w:rPr>
+          <w:rStyle w:val="eop"/>
+          <w:rFonts w:ascii="Calibri Light" w:hAnsi="Calibri Light" w:cs="Calibri Light"/>
+          <w:color w:val="2E74B5"/>
+          <w:sz w:val="26"/>
+          <w:szCs w:val="26"/>
+          <w:lang w:val="nl-NL"/>
+        </w:rPr>
+        <w:t> </w:t>
+      </w:r>
+    </w:p>
+    <w:p>
+      <w:pPr>
+        <w:pStyle w:val="paragraph"/>
+        <w:spacing w:before="0" w:beforeAutospacing="0" w:after="0" w:afterAutospacing="0"/>
+        <w:textAlignment w:val="baseline"/>
+        <w:rPr>
+          <w:rFonts w:ascii="Segoe UI" w:hAnsi="Segoe UI" w:cs="Segoe UI"/>
+          <w:sz w:val="18"/>
+          <w:szCs w:val="18"/>
+          <w:lang w:val="nl-NL"/>
+        </w:rPr>
+      </w:pPr>
+      <w:r>
+        <w:rPr>
+          <w:rStyle w:val="normaltextrun"/>
+          <w:rFonts w:ascii="Calibri" w:hAnsi="Calibri" w:cs="Calibri"/>
+          <w:sz w:val="22"/>
+          <w:szCs w:val="22"/>
+          <w:lang w:val="nl-NL"/>
+        </w:rPr>
+        <w:t xml:space="preserve">Deze class bevat een door de </w:t>
+      </w:r>
+      <w:bookmarkStart w:id="2" w:name="_GoBack"/>
+      <w:bookmarkEnd w:id="2"/>
+      <w:r>
+        <w:rPr>
+          <w:rStyle w:val="normaltextrun"/>
+          <w:rFonts w:ascii="Calibri" w:hAnsi="Calibri" w:cs="Calibri"/>
+          <w:sz w:val="22"/>
+          <w:szCs w:val="22"/>
+          <w:lang w:val="nl-NL"/>
+        </w:rPr>
+        <w:t>speler gegeven antwoord op een Vraag en wordt aangemaakt door </w:t>
+      </w:r>
+      <w:proofErr w:type="spellStart"/>
+      <w:r>
+        <w:rPr>
+          <w:rStyle w:val="spellingerror"/>
+          <w:rFonts w:ascii="Calibri" w:hAnsi="Calibri" w:cs="Calibri"/>
+          <w:sz w:val="22"/>
+          <w:szCs w:val="22"/>
+          <w:lang w:val="nl-NL"/>
+        </w:rPr>
+        <w:t>GespeeldeQuiz</w:t>
+      </w:r>
+      <w:proofErr w:type="spellEnd"/>
+      <w:r>
+        <w:rPr>
+          <w:rStyle w:val="normaltextrun"/>
+          <w:rFonts w:ascii="Calibri" w:hAnsi="Calibri" w:cs="Calibri"/>
+          <w:sz w:val="22"/>
+          <w:szCs w:val="22"/>
+          <w:lang w:val="nl-NL"/>
+        </w:rPr>
+        <w:t>. Het </w:t>
+      </w:r>
+      <w:proofErr w:type="spellStart"/>
+      <w:r>
+        <w:rPr>
+          <w:rStyle w:val="spellingerror"/>
+          <w:rFonts w:ascii="Calibri" w:hAnsi="Calibri" w:cs="Calibri"/>
+          <w:sz w:val="22"/>
+          <w:szCs w:val="22"/>
+          <w:lang w:val="nl-NL"/>
+        </w:rPr>
+        <w:t>SpelerAntwoord</w:t>
+      </w:r>
+      <w:proofErr w:type="spellEnd"/>
+      <w:r>
+        <w:rPr>
+          <w:rStyle w:val="normaltextrun"/>
+          <w:rFonts w:ascii="Calibri" w:hAnsi="Calibri" w:cs="Calibri"/>
+          <w:sz w:val="22"/>
+          <w:szCs w:val="22"/>
+          <w:lang w:val="nl-NL"/>
+        </w:rPr>
+        <w:t> kan zichzelf doorspelen naar de Vraag om zich te laten controleren, en kan van die Vraag de bijbehorende Letter opvragen.</w:t>
+      </w:r>
+      <w:r>
+        <w:rPr>
+          <w:rStyle w:val="eop"/>
+          <w:rFonts w:ascii="Calibri" w:hAnsi="Calibri" w:cs="Calibri"/>
+          <w:sz w:val="22"/>
+          <w:szCs w:val="22"/>
+          <w:lang w:val="nl-NL"/>
+        </w:rPr>
+        <w:t> </w:t>
+      </w:r>
     </w:p>
     <w:p>
       <w:pPr>
         <w:pStyle w:val="Kop3"/>
-        <w:rPr>
-          <w:lang w:val="nl-NL"/>
-        </w:rPr>
-      </w:pPr>
-      <w:bookmarkStart w:id="7" w:name="_Toc68182255"/>
-      <w:r>
-        <w:rPr>
-          <w:lang w:val="nl-NL"/>
-        </w:rPr>
-        <w:t>Speler</w:t>
-      </w:r>
-      <w:bookmarkEnd w:id="7"/>
-    </w:p>
-    <w:p>
-      <w:pPr>
-        <w:rPr>
-          <w:lang w:val="nl-NL"/>
-        </w:rPr>
-      </w:pPr>
-      <w:r>
-        <w:rPr>
-          <w:lang w:val="nl-NL"/>
-        </w:rPr>
-        <w:t xml:space="preserve">Deze class </w:t>
-      </w:r>
-      <w:r>
-        <w:rPr>
-          <w:lang w:val="nl-NL"/>
-        </w:rPr>
-        <w:t xml:space="preserve">representeert de speler. Hij houdt state bij voor een specifieke </w:t>
-      </w:r>
-      <w:r>
-        <w:rPr>
-          <w:lang w:val="nl-NL"/>
-        </w:rPr>
-        <w:t xml:space="preserve">speler en </w:t>
-      </w:r>
-      <w:r>
-        <w:rPr>
-          <w:lang w:val="nl-NL"/>
-        </w:rPr>
-        <w:t>bevat alle methodes die een speler uit kan voeren</w:t>
-      </w:r>
-      <w:r>
-        <w:rPr>
-          <w:lang w:val="nl-NL"/>
-        </w:rPr>
-        <w:t xml:space="preserve"> </w:t>
-      </w:r>
-      <w:r>
-        <w:rPr>
-          <w:lang w:val="nl-NL"/>
-        </w:rPr>
-        <w:t xml:space="preserve">op de quiz die hij op dat moment aan het spelen </w:t>
-      </w:r>
-      <w:r>
-        <w:rPr>
-          <w:lang w:val="nl-NL"/>
-        </w:rPr>
-        <w:t xml:space="preserve">is. Het daadwerkelijk </w:t>
-      </w:r>
-      <w:r>
-        <w:rPr>
-          <w:lang w:val="nl-NL"/>
-        </w:rPr>
-        <w:t>uitvoeren van deze acties wordt opnieuw gedelegeerd</w:t>
-      </w:r>
-      <w:r>
-        <w:rPr>
-          <w:lang w:val="nl-NL"/>
-        </w:rPr>
-        <w:t>. Dit maal naar</w:t>
-      </w:r>
-      <w:r>
-        <w:rPr>
-          <w:lang w:val="nl-NL"/>
-        </w:rPr>
-        <w:t xml:space="preserve"> </w:t>
-      </w:r>
-      <w:proofErr w:type="spellStart"/>
-      <w:r>
-        <w:rPr>
-          <w:lang w:val="nl-NL"/>
-        </w:rPr>
-        <w:t>naar</w:t>
-      </w:r>
-      <w:proofErr w:type="spellEnd"/>
-      <w:r>
-        <w:rPr>
-          <w:lang w:val="nl-NL"/>
-        </w:rPr>
-        <w:t xml:space="preserve"> de actieve quiz</w:t>
-      </w:r>
-      <w:r>
-        <w:rPr>
-          <w:lang w:val="nl-NL"/>
-        </w:rPr>
-        <w:t xml:space="preserve">, wat een instantie is van GespeeldSpel. </w:t>
-      </w:r>
-      <w:r>
-        <w:rPr>
-          <w:lang w:val="nl-NL"/>
-        </w:rPr>
-        <w:t xml:space="preserve">De enige logica die wel </w:t>
-      </w:r>
-      <w:r>
-        <w:rPr>
-          <w:lang w:val="nl-NL"/>
-        </w:rPr>
-        <w:t>echt verwerkt wordt binnen deze class is het controleren</w:t>
-      </w:r>
-      <w:r>
-        <w:rPr>
-          <w:lang w:val="nl-NL"/>
-        </w:rPr>
-        <w:t xml:space="preserve"> of er voldoende saldo is en het afschrijven ervan. De informatie die hier voor nodig is </w:t>
-      </w:r>
-      <w:r>
-        <w:rPr>
-          <w:lang w:val="nl-NL"/>
-        </w:rPr>
-        <w:t xml:space="preserve">ligt ook binnen deze class dus deze is hier </w:t>
-      </w:r>
-      <w:r>
-        <w:rPr>
-          <w:lang w:val="nl-NL"/>
-        </w:rPr>
-        <w:t xml:space="preserve">de aangewezen </w:t>
-      </w:r>
-      <w:r>
-        <w:rPr>
-          <w:lang w:val="nl-NL"/>
-        </w:rPr>
-        <w:t>kandidaat voor.</w:t>
-      </w:r>
-    </w:p>
-    <w:p>
-      <w:pPr>
-        <w:pStyle w:val="Kop3"/>
-        <w:rPr>
-          <w:lang w:val="nl-NL"/>
-        </w:rPr>
-      </w:pPr>
-      <w:bookmarkStart w:id="8" w:name="_Toc68182256"/>
-      <w:r>
-        <w:rPr>
-          <w:lang w:val="nl-NL"/>
-        </w:rPr>
-        <w:t>Quiz</w:t>
-      </w:r>
-      <w:bookmarkEnd w:id="8"/>
-    </w:p>
-    <w:p>
-      <w:pPr>
-        <w:rPr>
-          <w:lang w:val="nl-NL"/>
-        </w:rPr>
-      </w:pPr>
-      <w:r>
-        <w:rPr>
-          <w:lang w:val="nl-NL"/>
-        </w:rPr>
-        <w:t xml:space="preserve">Deze class is </w:t>
-      </w:r>
-      <w:r>
-        <w:rPr>
-          <w:lang w:val="nl-NL"/>
-        </w:rPr>
-        <w:t>in de eerste plaats een verzameling vragen</w:t>
-      </w:r>
-      <w:r>
-        <w:rPr>
-          <w:lang w:val="nl-NL"/>
-        </w:rPr>
-        <w:t xml:space="preserve"> die samen een quiz vormen</w:t>
-      </w:r>
-      <w:r>
-        <w:rPr>
-          <w:lang w:val="nl-NL"/>
-        </w:rPr>
-        <w:t>.</w:t>
-      </w:r>
-      <w:r>
-        <w:rPr>
-          <w:lang w:val="nl-NL"/>
-        </w:rPr>
-        <w:t xml:space="preserve"> </w:t>
-      </w:r>
-      <w:r>
-        <w:rPr>
-          <w:lang w:val="nl-NL"/>
-        </w:rPr>
-        <w:t xml:space="preserve">Om deze informatie bruikbaar te maken voor andere classes </w:t>
-      </w:r>
-      <w:r>
-        <w:rPr>
-          <w:lang w:val="nl-NL"/>
-        </w:rPr>
-        <w:t>kunnen vragen opge</w:t>
-      </w:r>
-      <w:r>
-        <w:rPr>
-          <w:lang w:val="nl-NL"/>
-        </w:rPr>
-        <w:t>vraagd worden op basis van een index. Daarnaast is er een methode beschikbaar waarmee andere classes kunnen achterhalen of er</w:t>
-      </w:r>
-      <w:r>
-        <w:rPr>
-          <w:lang w:val="nl-NL"/>
-        </w:rPr>
-        <w:t xml:space="preserve"> nog een </w:t>
-      </w:r>
-      <w:r>
-        <w:rPr>
-          <w:lang w:val="nl-NL"/>
-        </w:rPr>
-        <w:t>vraag te beantwoorden is of dat de quiz volbracht is.</w:t>
-      </w:r>
-    </w:p>
-    <w:p>
-      <w:pPr>
-        <w:pStyle w:val="Kop3"/>
-        <w:rPr>
-          <w:lang w:val="nl-NL"/>
-        </w:rPr>
-      </w:pPr>
-      <w:bookmarkStart w:id="9" w:name="_Toc68182257"/>
-      <w:r>
-        <w:rPr>
-          <w:lang w:val="nl-NL"/>
-        </w:rPr>
-        <w:t>GespeeldeQuiz</w:t>
-      </w:r>
-      <w:bookmarkEnd w:id="9"/>
-      <w:r>
-        <w:rPr>
-          <w:lang w:val="nl-NL"/>
-        </w:rPr>
-        <w:t xml:space="preserve"> </w:t>
-      </w:r>
-    </w:p>
-    <w:p>
-      <w:pPr>
-        <w:rPr>
-          <w:lang w:val="nl-NL"/>
-        </w:rPr>
-      </w:pPr>
-      <w:r>
-        <w:rPr>
-          <w:lang w:val="nl-NL"/>
-        </w:rPr>
-        <w:t xml:space="preserve">Deze class </w:t>
-      </w:r>
-      <w:r>
-        <w:rPr>
-          <w:lang w:val="nl-NL"/>
-        </w:rPr>
-        <w:t xml:space="preserve">linkt </w:t>
-      </w:r>
-      <w:r>
-        <w:rPr>
-          <w:lang w:val="nl-NL"/>
-        </w:rPr>
-        <w:t>S</w:t>
-      </w:r>
-      <w:r>
-        <w:rPr>
-          <w:lang w:val="nl-NL"/>
-        </w:rPr>
-        <w:t>peler</w:t>
-      </w:r>
-      <w:r>
-        <w:rPr>
-          <w:lang w:val="nl-NL"/>
-        </w:rPr>
-        <w:t xml:space="preserve"> en </w:t>
-      </w:r>
-      <w:r>
-        <w:rPr>
-          <w:lang w:val="nl-NL"/>
-        </w:rPr>
-        <w:t>Q</w:t>
-      </w:r>
-      <w:r>
-        <w:rPr>
-          <w:lang w:val="nl-NL"/>
-        </w:rPr>
-        <w:t>uiz</w:t>
-      </w:r>
-      <w:r>
-        <w:rPr>
-          <w:lang w:val="nl-NL"/>
-        </w:rPr>
-        <w:t xml:space="preserve">. Waar </w:t>
-      </w:r>
-      <w:r>
-        <w:rPr>
-          <w:lang w:val="nl-NL"/>
-        </w:rPr>
-        <w:t xml:space="preserve">Quiz een </w:t>
-      </w:r>
-      <w:r>
-        <w:rPr>
-          <w:lang w:val="nl-NL"/>
-        </w:rPr>
-        <w:t xml:space="preserve">algemene </w:t>
-      </w:r>
-      <w:r>
-        <w:rPr>
-          <w:lang w:val="nl-NL"/>
-        </w:rPr>
-        <w:t>samenstelling</w:t>
-      </w:r>
-      <w:r>
-        <w:rPr>
-          <w:lang w:val="nl-NL"/>
-        </w:rPr>
-        <w:t xml:space="preserve"> van een quiz bevat, is </w:t>
-      </w:r>
-      <w:r>
-        <w:rPr>
-          <w:lang w:val="nl-NL"/>
-        </w:rPr>
-        <w:t xml:space="preserve">GespeeldeQuiz </w:t>
-      </w:r>
-      <w:r>
-        <w:rPr>
-          <w:lang w:val="nl-NL"/>
-        </w:rPr>
-        <w:t>een daadwerkelijk</w:t>
-      </w:r>
-      <w:r>
-        <w:rPr>
-          <w:lang w:val="nl-NL"/>
-        </w:rPr>
-        <w:t xml:space="preserve">e actualisatie van een gespeelde quiz. </w:t>
-      </w:r>
-      <w:r>
-        <w:rPr>
-          <w:lang w:val="nl-NL"/>
-        </w:rPr>
-        <w:t xml:space="preserve">Zodoende komen er in deze class een aantal aspecten samen en wordt er daadwerkelijk logica verwerkt. </w:t>
-      </w:r>
-      <w:r>
-        <w:rPr>
-          <w:lang w:val="nl-NL"/>
-        </w:rPr>
-        <w:t>Daarnaast bevat de class uiteraard basis gegevens over de gespeelde quiz zoals de speeldatum en het start- en stop moment zodat speelduur achterhaald kan worden.</w:t>
-      </w:r>
-    </w:p>
-    <w:p>
-      <w:pPr>
-        <w:rPr>
-          <w:lang w:val="nl-NL"/>
-        </w:rPr>
-      </w:pPr>
-      <w:r>
-        <w:rPr>
-          <w:lang w:val="nl-NL"/>
-        </w:rPr>
-        <w:t xml:space="preserve">Er wordt een GameState bijgehouden zodat GespeeldeQuiz kan achterhalen </w:t>
-      </w:r>
-      <w:r>
-        <w:rPr>
-          <w:lang w:val="nl-NL"/>
-        </w:rPr>
-        <w:t>hoe een reactie verwerkt moet worden en welke volgende actie uitgegeven moet worden, indien</w:t>
-      </w:r>
-      <w:r>
-        <w:rPr>
-          <w:lang w:val="nl-NL"/>
-        </w:rPr>
-        <w:t xml:space="preserve"> beschikbaar.</w:t>
-      </w:r>
-      <w:r>
-        <w:rPr>
-          <w:lang w:val="nl-NL"/>
-        </w:rPr>
-        <w:t xml:space="preserve"> </w:t>
-      </w:r>
-    </w:p>
-    <w:p>
-      <w:pPr>
-        <w:rPr>
-          <w:lang w:val="nl-NL"/>
-        </w:rPr>
-      </w:pPr>
-      <w:r>
-        <w:rPr>
-          <w:lang w:val="nl-NL"/>
-        </w:rPr>
-        <w:lastRenderedPageBreak/>
-        <w:t xml:space="preserve">Er wordt een index bijgehouden </w:t>
-      </w:r>
-      <w:r>
-        <w:rPr>
-          <w:lang w:val="nl-NL"/>
-        </w:rPr>
-        <w:t xml:space="preserve">waarmee achterhaald kan worden op welke </w:t>
-      </w:r>
-      <w:r>
-        <w:rPr>
-          <w:lang w:val="nl-NL"/>
-        </w:rPr>
-        <w:t>vraag</w:t>
-      </w:r>
-      <w:r>
-        <w:rPr>
-          <w:lang w:val="nl-NL"/>
-        </w:rPr>
-        <w:t xml:space="preserve"> een </w:t>
-      </w:r>
-      <w:r>
-        <w:rPr>
-          <w:lang w:val="nl-NL"/>
-        </w:rPr>
-        <w:t>antwoord</w:t>
-      </w:r>
-      <w:r>
-        <w:rPr>
-          <w:lang w:val="nl-NL"/>
-        </w:rPr>
-        <w:t xml:space="preserve"> binnenkomt</w:t>
-      </w:r>
-      <w:r>
-        <w:rPr>
-          <w:lang w:val="nl-NL"/>
-        </w:rPr>
-        <w:t xml:space="preserve"> en </w:t>
-      </w:r>
-      <w:r>
-        <w:rPr>
-          <w:lang w:val="nl-NL"/>
-        </w:rPr>
-        <w:t xml:space="preserve">welke </w:t>
-      </w:r>
-      <w:r>
-        <w:rPr>
-          <w:lang w:val="nl-NL"/>
-        </w:rPr>
-        <w:t>vraag als volgende</w:t>
-      </w:r>
-      <w:r>
-        <w:rPr>
-          <w:lang w:val="nl-NL"/>
-        </w:rPr>
-        <w:t xml:space="preserve"> </w:t>
-      </w:r>
-      <w:r>
-        <w:rPr>
-          <w:lang w:val="nl-NL"/>
-        </w:rPr>
-        <w:t>uitgegeven moet worden, indien er nog een beschikbaar is.</w:t>
-      </w:r>
-      <w:r>
-        <w:rPr>
-          <w:lang w:val="nl-NL"/>
-        </w:rPr>
-        <w:t xml:space="preserve"> De daadwerkelijke vragen worden opgehaald uit Quiz op </w:t>
-      </w:r>
-      <w:r>
-        <w:rPr>
-          <w:lang w:val="nl-NL"/>
-        </w:rPr>
-        <w:t>basis van deze index.</w:t>
-      </w:r>
-    </w:p>
-    <w:p>
-      <w:pPr>
-        <w:rPr>
-          <w:lang w:val="nl-NL"/>
-        </w:rPr>
-      </w:pPr>
-      <w:r>
-        <w:rPr>
-          <w:lang w:val="nl-NL"/>
-        </w:rPr>
-        <w:t xml:space="preserve">Wanneer een quiz uitgespeeld is kan de score opgevraagd worden. Het berekenen hiervan wordt gedelegeerd naar een </w:t>
-      </w:r>
-      <w:r>
-        <w:rPr>
-          <w:lang w:val="nl-NL"/>
-        </w:rPr>
-        <w:t>ScoreBerekeningsStrategy</w:t>
-      </w:r>
-      <w:r>
-        <w:rPr>
-          <w:lang w:val="nl-NL"/>
-        </w:rPr>
-        <w:t xml:space="preserve">, zodat </w:t>
-      </w:r>
-      <w:r>
-        <w:rPr>
-          <w:lang w:val="nl-NL"/>
-        </w:rPr>
-        <w:t xml:space="preserve">hier </w:t>
-      </w:r>
-      <w:r>
-        <w:rPr>
-          <w:lang w:val="nl-NL"/>
-        </w:rPr>
-        <w:t xml:space="preserve">in de toekomst </w:t>
-      </w:r>
-      <w:r>
-        <w:rPr>
-          <w:lang w:val="nl-NL"/>
-        </w:rPr>
-        <w:t>gemakkelijk andere algoritmes voor ingezet kunnen worden</w:t>
-      </w:r>
-      <w:r>
-        <w:rPr>
-          <w:lang w:val="nl-NL"/>
-        </w:rPr>
-        <w:t>.</w:t>
-      </w:r>
-    </w:p>
-    <w:p>
-      <w:pPr>
-        <w:pStyle w:val="Kop3"/>
-        <w:rPr>
-          <w:lang w:val="nl-NL"/>
-        </w:rPr>
-      </w:pPr>
-      <w:bookmarkStart w:id="10" w:name="_Toc68182258"/>
-      <w:r>
-        <w:rPr>
-          <w:lang w:val="nl-NL"/>
-        </w:rPr>
-        <w:t>Gamestate</w:t>
-      </w:r>
-      <w:bookmarkEnd w:id="10"/>
-    </w:p>
-    <w:p>
-      <w:pPr>
-        <w:rPr>
-          <w:lang w:val="nl-NL"/>
-        </w:rPr>
-      </w:pPr>
-      <w:r>
-        <w:rPr>
-          <w:lang w:val="nl-NL"/>
-        </w:rPr>
-        <w:t xml:space="preserve">Gamestate is een enum die gebruikt wordt om bij te houden in welke </w:t>
-      </w:r>
-      <w:r>
-        <w:rPr>
-          <w:lang w:val="nl-NL"/>
-        </w:rPr>
-        <w:t xml:space="preserve">spelfase een GespeeldeQuiz zich bevindt. </w:t>
-      </w:r>
-      <w:r>
-        <w:rPr>
-          <w:lang w:val="nl-NL"/>
-        </w:rPr>
-        <w:t>Op het moment zijn dit enkele Vragen, Letters en Score</w:t>
-      </w:r>
-      <w:r>
-        <w:rPr>
-          <w:lang w:val="nl-NL"/>
-        </w:rPr>
-        <w:t>.</w:t>
-      </w:r>
-    </w:p>
-    <w:p>
-      <w:pPr>
-        <w:pStyle w:val="Kop3"/>
-        <w:rPr>
-          <w:lang w:val="nl-NL"/>
-        </w:rPr>
-      </w:pPr>
-      <w:bookmarkStart w:id="11" w:name="_Toc68182259"/>
-      <w:r>
-        <w:rPr>
-          <w:lang w:val="nl-NL"/>
-        </w:rPr>
-        <w:t>Letters</w:t>
-      </w:r>
-      <w:bookmarkEnd w:id="11"/>
-    </w:p>
-    <w:p>
-      <w:pPr>
-        <w:rPr>
-          <w:lang w:val="nl-NL"/>
-        </w:rPr>
-      </w:pPr>
-      <w:r>
-        <w:rPr>
-          <w:lang w:val="nl-NL"/>
-        </w:rPr>
-        <w:t>Deze class</w:t>
-      </w:r>
-      <w:r>
-        <w:rPr>
-          <w:lang w:val="nl-NL"/>
-        </w:rPr>
-        <w:t xml:space="preserve"> </w:t>
-      </w:r>
-      <w:r>
-        <w:rPr>
-          <w:lang w:val="nl-NL"/>
-        </w:rPr>
-        <w:t xml:space="preserve">bestaat voornamelijk om de verdiende letters naar de client te verzenden en te kunnen weergeven. </w:t>
-      </w:r>
-      <w:r>
-        <w:rPr>
-          <w:lang w:val="nl-NL"/>
-        </w:rPr>
-        <w:t xml:space="preserve">Vervolgens zijn </w:t>
-      </w:r>
-      <w:r>
-        <w:rPr>
-          <w:lang w:val="nl-NL"/>
-        </w:rPr>
-        <w:t>ze</w:t>
-      </w:r>
-      <w:r>
-        <w:rPr>
-          <w:lang w:val="nl-NL"/>
-        </w:rPr>
-        <w:t xml:space="preserve"> nodig om een woord mee te kunnen controleren. </w:t>
-      </w:r>
-      <w:r>
-        <w:rPr>
-          <w:lang w:val="nl-NL"/>
-        </w:rPr>
-        <w:t xml:space="preserve">Deze class heeft geen verdere </w:t>
-      </w:r>
-      <w:r>
-        <w:rPr>
-          <w:lang w:val="nl-NL"/>
-        </w:rPr>
-        <w:t>verantwoordelijkheden.</w:t>
-      </w:r>
-    </w:p>
-    <w:p>
-      <w:pPr>
-        <w:pStyle w:val="Kop3"/>
-        <w:rPr>
-          <w:rFonts w:eastAsia="MS Gothic"/>
-          <w:lang w:val="nl-NL"/>
-        </w:rPr>
-      </w:pPr>
-      <w:bookmarkStart w:id="12" w:name="_Toc68182260"/>
-      <w:r>
-        <w:rPr>
-          <w:rFonts w:eastAsia="MS Gothic"/>
-          <w:lang w:val="nl-NL"/>
-        </w:rPr>
-        <w:t>Woord</w:t>
-      </w:r>
-      <w:bookmarkEnd w:id="12"/>
-    </w:p>
-    <w:p>
-      <w:pPr>
-        <w:rPr>
-          <w:lang w:val="nl-NL"/>
-        </w:rPr>
-      </w:pPr>
-      <w:r>
-        <w:rPr>
-          <w:lang w:val="nl-NL"/>
-        </w:rPr>
-        <w:t>Deze class bevat een door een speler ingevoerd woord.</w:t>
-      </w:r>
-      <w:r>
-        <w:rPr>
-          <w:lang w:val="nl-NL"/>
-        </w:rPr>
-        <w:t xml:space="preserve"> Het is aan deze class om dit woord te controleren </w:t>
-      </w:r>
-      <w:r>
-        <w:rPr>
-          <w:lang w:val="nl-NL"/>
-        </w:rPr>
-        <w:t xml:space="preserve">op overeenkomst met </w:t>
-      </w:r>
-      <w:r>
-        <w:rPr>
-          <w:lang w:val="nl-NL"/>
-        </w:rPr>
-        <w:t xml:space="preserve">de meegegeven letters. Daarnaast dient het te controleren </w:t>
-      </w:r>
-      <w:r>
-        <w:rPr>
-          <w:lang w:val="nl-NL"/>
-        </w:rPr>
-        <w:t xml:space="preserve">of het woord een bestaand Nederlands woord is. Daarvoor gebruikt </w:t>
-      </w:r>
-      <w:r>
-        <w:rPr>
-          <w:lang w:val="nl-NL"/>
-        </w:rPr>
-        <w:t xml:space="preserve">het een </w:t>
-      </w:r>
-      <w:r>
-        <w:rPr>
-          <w:lang w:val="nl-NL"/>
-        </w:rPr>
-        <w:t xml:space="preserve">externe library. </w:t>
-      </w:r>
-      <w:r>
-        <w:rPr>
-          <w:lang w:val="nl-NL"/>
-        </w:rPr>
-        <w:t xml:space="preserve">Om deze library uitwisselbaar te maken, </w:t>
-      </w:r>
-      <w:r>
-        <w:rPr>
-          <w:lang w:val="nl-NL"/>
-        </w:rPr>
-        <w:t xml:space="preserve">is hier het adapter pattern </w:t>
-      </w:r>
-      <w:r>
-        <w:rPr>
-          <w:lang w:val="nl-NL"/>
-        </w:rPr>
-        <w:t>toegepast</w:t>
-      </w:r>
-      <w:r>
-        <w:rPr>
-          <w:lang w:val="nl-NL"/>
-        </w:rPr>
-        <w:t xml:space="preserve"> in de vorm van de </w:t>
-      </w:r>
-      <w:r>
-        <w:rPr>
-          <w:lang w:val="nl-NL"/>
-        </w:rPr>
-        <w:t>class WoordControleur en bijbehorende adapter.</w:t>
-      </w:r>
-    </w:p>
-    <w:p>
-      <w:pPr>
-        <w:pStyle w:val="Kop3"/>
-        <w:rPr>
-          <w:lang w:val="nl-NL"/>
-        </w:rPr>
-      </w:pPr>
-      <w:bookmarkStart w:id="13" w:name="_Toc68182261"/>
-      <w:r>
-        <w:rPr>
-          <w:lang w:val="nl-NL"/>
-        </w:rPr>
-        <w:t>ScoreBerekeningsStrategy</w:t>
-      </w:r>
-      <w:bookmarkEnd w:id="13"/>
-    </w:p>
-    <w:p>
-      <w:pPr>
-        <w:rPr>
-          <w:rFonts w:asciiTheme="majorHAnsi" w:eastAsiaTheme="majorEastAsia" w:hAnsiTheme="majorHAnsi" w:cstheme="majorBidi"/>
-          <w:color w:val="2E74B5" w:themeColor="accent1" w:themeShade="BF"/>
-          <w:sz w:val="32"/>
-          <w:szCs w:val="32"/>
-          <w:lang w:val="nl-NL"/>
-        </w:rPr>
-      </w:pPr>
-      <w:r>
-        <w:rPr>
-          <w:lang w:val="nl-NL"/>
-        </w:rPr>
-        <w:t xml:space="preserve">Het berekenen van </w:t>
-      </w:r>
-      <w:r>
-        <w:rPr>
-          <w:lang w:val="nl-NL"/>
-        </w:rPr>
-        <w:t xml:space="preserve">de score wordt door GespeeldeQuiz naar deze class gedelegeerd. </w:t>
-      </w:r>
-      <w:proofErr w:type="gramStart"/>
-      <w:r>
-        <w:rPr>
-          <w:lang w:val="nl-NL"/>
-        </w:rPr>
-        <w:t xml:space="preserve">De voornaamste reden </w:t>
-      </w:r>
-      <w:r>
-        <w:rPr>
-          <w:lang w:val="nl-NL"/>
-        </w:rPr>
-        <w:t xml:space="preserve">om dit zo te modeleren is omdat er is aangegeven dat de klant het berekenen van scores flexibel wil houden om hier in de toekomst eventueel andere </w:t>
-      </w:r>
-      <w:r>
-        <w:rPr>
-          <w:lang w:val="nl-NL"/>
-        </w:rPr>
-        <w:t xml:space="preserve">algoritmes voor te gebruiken. </w:t>
-      </w:r>
-      <w:proofErr w:type="gramEnd"/>
-      <w:r>
-        <w:rPr>
-          <w:lang w:val="nl-NL"/>
-        </w:rPr>
-        <w:t xml:space="preserve">Op het moment is er maar </w:t>
-      </w:r>
-      <w:r>
-        <w:rPr>
-          <w:lang w:val="nl-NL"/>
-        </w:rPr>
-        <w:t xml:space="preserve">één </w:t>
-      </w:r>
-      <w:r>
-        <w:rPr>
-          <w:lang w:val="nl-NL"/>
-        </w:rPr>
-        <w:t>strategy</w:t>
-      </w:r>
-      <w:r>
-        <w:rPr>
-          <w:lang w:val="nl-NL"/>
-        </w:rPr>
-        <w:t xml:space="preserve"> maar dit ontwerp biedt wel </w:t>
-      </w:r>
-      <w:r>
-        <w:rPr>
-          <w:lang w:val="nl-NL"/>
-        </w:rPr>
-        <w:t>de mogelijkheid dit eenvoudig uit te breiden</w:t>
-      </w:r>
-      <w:r>
-        <w:rPr>
-          <w:lang w:val="nl-NL"/>
-        </w:rPr>
-        <w:t xml:space="preserve">. </w:t>
-      </w:r>
-    </w:p>
-    <w:p>
-      <w:pPr>
-        <w:pStyle w:val="Kop3"/>
-        <w:rPr>
-          <w:rFonts w:ascii="Calibri Light" w:eastAsia="MS Gothic" w:hAnsi="Calibri Light" w:cs="Times New Roman"/>
-          <w:lang w:val="nl-NL"/>
-        </w:rPr>
-      </w:pPr>
-      <w:bookmarkStart w:id="14" w:name="_Toc68182262"/>
-      <w:r>
-        <w:rPr>
-          <w:lang w:val="nl-NL"/>
-        </w:rPr>
-        <w:t>Vraag</w:t>
-      </w:r>
-      <w:bookmarkEnd w:id="14"/>
-    </w:p>
-    <w:p>
-      <w:pPr>
-        <w:rPr>
-          <w:lang w:val="nl-NL"/>
-        </w:rPr>
-      </w:pPr>
-      <w:r>
-        <w:rPr>
-          <w:lang w:val="nl-NL"/>
-        </w:rPr>
-        <w:t>Deze class bevat een vraag</w:t>
-      </w:r>
-      <w:r>
-        <w:rPr>
-          <w:lang w:val="nl-NL"/>
-        </w:rPr>
-        <w:t xml:space="preserve">, één of </w:t>
-      </w:r>
-      <w:r>
-        <w:rPr>
-          <w:lang w:val="nl-NL"/>
-        </w:rPr>
-        <w:t xml:space="preserve">meerdere </w:t>
-      </w:r>
-      <w:r>
-        <w:rPr>
-          <w:lang w:val="nl-NL"/>
-        </w:rPr>
-        <w:t>Antwoorden</w:t>
-      </w:r>
-      <w:r>
-        <w:rPr>
-          <w:lang w:val="nl-NL"/>
-        </w:rPr>
-        <w:t xml:space="preserve"> voor die vraag</w:t>
-      </w:r>
-      <w:r>
-        <w:rPr>
-          <w:lang w:val="nl-NL"/>
-        </w:rPr>
-        <w:t xml:space="preserve">, </w:t>
-      </w:r>
-      <w:r>
-        <w:rPr>
-          <w:lang w:val="nl-NL"/>
-        </w:rPr>
-        <w:t xml:space="preserve">een </w:t>
-      </w:r>
-      <w:r>
-        <w:rPr>
-          <w:lang w:val="nl-NL"/>
-        </w:rPr>
-        <w:t>Letter</w:t>
-      </w:r>
-      <w:r>
-        <w:rPr>
-          <w:lang w:val="nl-NL"/>
-        </w:rPr>
-        <w:t xml:space="preserve"> </w:t>
-      </w:r>
-      <w:r>
-        <w:rPr>
-          <w:lang w:val="nl-NL"/>
-        </w:rPr>
-        <w:t xml:space="preserve">en een </w:t>
-      </w:r>
-      <w:r>
-        <w:rPr>
-          <w:lang w:val="nl-NL"/>
-        </w:rPr>
-        <w:t>Categorie.</w:t>
-      </w:r>
-      <w:r>
-        <w:rPr>
-          <w:lang w:val="nl-NL"/>
-        </w:rPr>
-        <w:t xml:space="preserve"> </w:t>
-      </w:r>
-      <w:r>
-        <w:rPr>
-          <w:lang w:val="nl-NL"/>
-        </w:rPr>
-        <w:t xml:space="preserve">De </w:t>
-      </w:r>
-      <w:r>
-        <w:rPr>
-          <w:lang w:val="nl-NL"/>
-        </w:rPr>
-        <w:t>Vraag</w:t>
-      </w:r>
-      <w:r>
-        <w:rPr>
-          <w:lang w:val="nl-NL"/>
-        </w:rPr>
-        <w:t xml:space="preserve"> en de </w:t>
-      </w:r>
-      <w:r>
-        <w:rPr>
-          <w:lang w:val="nl-NL"/>
-        </w:rPr>
-        <w:t>Letter</w:t>
-      </w:r>
-      <w:r>
-        <w:rPr>
-          <w:lang w:val="nl-NL"/>
-        </w:rPr>
-        <w:t xml:space="preserve"> zijn door andere classes</w:t>
-      </w:r>
-      <w:r>
-        <w:rPr>
-          <w:lang w:val="nl-NL"/>
-        </w:rPr>
-        <w:t xml:space="preserve"> op te halen.</w:t>
-      </w:r>
-      <w:r>
-        <w:rPr>
-          <w:lang w:val="nl-NL"/>
-        </w:rPr>
-        <w:t xml:space="preserve"> </w:t>
-      </w:r>
-      <w:r>
-        <w:rPr>
-          <w:lang w:val="nl-NL"/>
-        </w:rPr>
-        <w:t xml:space="preserve">Vraag is verantwoordelijk voor het </w:t>
-      </w:r>
-      <w:r>
-        <w:rPr>
-          <w:lang w:val="nl-NL"/>
-        </w:rPr>
-        <w:t>controleren</w:t>
-      </w:r>
-      <w:r>
-        <w:rPr>
-          <w:lang w:val="nl-NL"/>
-        </w:rPr>
-        <w:t xml:space="preserve"> van </w:t>
-      </w:r>
-      <w:r>
-        <w:rPr>
-          <w:lang w:val="nl-NL"/>
-        </w:rPr>
-        <w:t>SpelerAntwoorden.</w:t>
-      </w:r>
-      <w:r>
-        <w:rPr>
-          <w:lang w:val="nl-NL"/>
-        </w:rPr>
-        <w:t xml:space="preserve"> </w:t>
-      </w:r>
-      <w:r>
-        <w:rPr>
-          <w:lang w:val="nl-NL"/>
-        </w:rPr>
-        <w:t>Vraag implementeert</w:t>
-      </w:r>
-      <w:r>
-        <w:rPr>
-          <w:lang w:val="nl-NL"/>
-        </w:rPr>
-        <w:t xml:space="preserve"> IPrintableToConsole</w:t>
-      </w:r>
-      <w:r>
-        <w:rPr>
-          <w:lang w:val="nl-NL"/>
-        </w:rPr>
-        <w:t>,</w:t>
-      </w:r>
-      <w:r>
-        <w:rPr>
-          <w:lang w:val="nl-NL"/>
-        </w:rPr>
-        <w:t xml:space="preserve"> en print in het geval van een Kort-Antwoord-Vraag alleen zijn vraag, en </w:t>
-      </w:r>
-      <w:r>
-        <w:rPr>
-          <w:lang w:val="nl-NL"/>
-        </w:rPr>
-        <w:t xml:space="preserve">print </w:t>
-      </w:r>
-      <w:r>
-        <w:rPr>
-          <w:lang w:val="nl-NL"/>
-        </w:rPr>
-        <w:t>in het geval van een MeerkeuzeVraag ook de MeerkeuzeAntwoorden.</w:t>
-      </w:r>
-    </w:p>
-    <w:p>
-      <w:pPr>
-        <w:pStyle w:val="Kop3"/>
-        <w:rPr>
-          <w:lang w:val="nl-NL"/>
-        </w:rPr>
-      </w:pPr>
-      <w:bookmarkStart w:id="15" w:name="_Toc68182263"/>
-      <w:r>
-        <w:rPr>
-          <w:lang w:val="nl-NL"/>
-        </w:rPr>
-        <w:t>Categorie</w:t>
-      </w:r>
-      <w:bookmarkEnd w:id="15"/>
-    </w:p>
-    <w:p>
-      <w:pPr>
-        <w:rPr>
-          <w:lang w:val="nl-NL"/>
-        </w:rPr>
-      </w:pPr>
-      <w:r>
-        <w:rPr>
-          <w:lang w:val="nl-NL"/>
-        </w:rPr>
-        <w:t xml:space="preserve">Categorie is een enum die aangeeft wat de categorie van een Vraag is. In de huidige </w:t>
-      </w:r>
-      <w:proofErr w:type="gramStart"/>
-      <w:r>
-        <w:rPr>
-          <w:lang w:val="nl-NL"/>
-        </w:rPr>
-        <w:t>implementatie</w:t>
-      </w:r>
-      <w:proofErr w:type="gramEnd"/>
-      <w:r>
-        <w:rPr>
-          <w:lang w:val="nl-NL"/>
-        </w:rPr>
-        <w:t xml:space="preserve"> heeft deze class verder geen functie.</w:t>
-      </w:r>
-    </w:p>
-    <w:p>
-      <w:pPr>
-        <w:pStyle w:val="Kop3"/>
-        <w:rPr>
-          <w:rFonts w:ascii="Calibri Light" w:eastAsia="MS Gothic" w:hAnsi="Calibri Light" w:cs="Times New Roman"/>
-          <w:lang w:val="nl-NL"/>
-        </w:rPr>
-      </w:pPr>
-      <w:bookmarkStart w:id="16" w:name="_Toc68182264"/>
-      <w:r>
-        <w:rPr>
-          <w:lang w:val="nl-NL"/>
-        </w:rPr>
-        <w:t>Antwoord</w:t>
-      </w:r>
-      <w:bookmarkEnd w:id="16"/>
-    </w:p>
-    <w:p>
-      <w:pPr>
-        <w:rPr>
-          <w:lang w:val="nl-NL"/>
-        </w:rPr>
-      </w:pPr>
-      <w:r>
-        <w:rPr>
-          <w:lang w:val="nl-NL"/>
-        </w:rPr>
-        <w:t>Deze class bevat een antwoord op een vraag. Deze class kan zichzelf vergelijken met een inkomend antwoord om aan te geven of ze gelijk zijn of niet. In het geval van een MeerkeuzeVraagAntwoord houdt het antwoord ook bij of het correct is of niet.</w:t>
-      </w:r>
-    </w:p>
-    <w:p>
-      <w:pPr>
-        <w:pStyle w:val="Kop3"/>
-        <w:rPr>
-          <w:rFonts w:ascii="Calibri Light" w:eastAsia="MS Gothic" w:hAnsi="Calibri Light" w:cs="Times New Roman"/>
-          <w:lang w:val="nl-NL"/>
-        </w:rPr>
-      </w:pPr>
-      <w:bookmarkStart w:id="17" w:name="_Toc68182265"/>
-      <w:r>
-        <w:rPr>
-          <w:lang w:val="nl-NL"/>
-        </w:rPr>
-        <w:lastRenderedPageBreak/>
-        <w:t>SpelerAntwoord</w:t>
-      </w:r>
-      <w:bookmarkEnd w:id="17"/>
-    </w:p>
-    <w:p>
-      <w:pPr>
-        <w:rPr>
-          <w:lang w:val="nl-NL"/>
-        </w:rPr>
-      </w:pPr>
-      <w:r>
-        <w:rPr>
-          <w:lang w:val="nl-NL"/>
-        </w:rPr>
-        <w:t>Deze class bevat een door de speler gegeven antwoord op een Vraag en wordt</w:t>
-      </w:r>
-      <w:r>
-        <w:rPr>
-          <w:lang w:val="nl-NL"/>
-        </w:rPr>
-        <w:t xml:space="preserve"> aangemaakt door </w:t>
-      </w:r>
-      <w:r>
-        <w:rPr>
-          <w:lang w:val="nl-NL"/>
-        </w:rPr>
-        <w:t>GespeeldeQuiz.</w:t>
-      </w:r>
-      <w:r>
-        <w:rPr>
-          <w:lang w:val="nl-NL"/>
-        </w:rPr>
-        <w:t xml:space="preserve"> </w:t>
-      </w:r>
-      <w:r>
-        <w:rPr>
-          <w:lang w:val="nl-NL"/>
-        </w:rPr>
-        <w:t>Het SpelerAntwoord kan zichzelf doorspelen naar</w:t>
-      </w:r>
-      <w:r>
-        <w:rPr>
-          <w:lang w:val="nl-NL"/>
-        </w:rPr>
-        <w:t xml:space="preserve"> de Vraag </w:t>
-      </w:r>
-      <w:r>
-        <w:rPr>
-          <w:lang w:val="nl-NL"/>
-        </w:rPr>
-        <w:t xml:space="preserve">om zich te laten controleren, en kan van die Vraag de bijbehorende Letter </w:t>
-      </w:r>
-      <w:r>
-        <w:rPr>
-          <w:lang w:val="nl-NL"/>
-        </w:rPr>
-        <w:t>opvragen.</w:t>
-      </w:r>
-    </w:p>
-    <w:p>
-      <w:pPr>
-        <w:pStyle w:val="Kop2"/>
         <w:rPr>
           <w:lang w:val="nl-NL"/>
         </w:rPr>
@@ -4088,7 +4870,7 @@
           <w:lang w:val="nl-NL"/>
         </w:rPr>
       </w:pPr>
-      <w:bookmarkStart w:id="18" w:name="_Toc68182266"/>
+      <w:bookmarkStart w:id="3" w:name="_Toc68182266"/>
       <w:r>
         <w:rPr>
           <w:lang w:val="nl-NL"/>
@@ -4102,7 +4884,7 @@
         </w:rPr>
         <w:t>Diagrammen</w:t>
       </w:r>
-      <w:bookmarkEnd w:id="18"/>
+      <w:bookmarkEnd w:id="3"/>
     </w:p>
     <w:p>
       <w:pPr>
@@ -4483,7 +5265,7 @@
           <w:lang w:val="nl-NL"/>
         </w:rPr>
       </w:pPr>
-      <w:bookmarkStart w:id="19" w:name="_Toc68182267"/>
+      <w:bookmarkStart w:id="4" w:name="_Toc68182267"/>
       <w:r>
         <w:rPr>
           <w:rFonts w:ascii="Calibri Light" w:hAnsi="Calibri Light"/>
@@ -4499,7 +5281,7 @@
         </w:rPr>
         <w:t>spelen</w:t>
       </w:r>
-      <w:bookmarkEnd w:id="19"/>
+      <w:bookmarkEnd w:id="4"/>
     </w:p>
     <w:p>
       <w:pPr>
@@ -4510,7 +5292,7 @@
           <w:lang w:val="nl-NL"/>
         </w:rPr>
       </w:pPr>
-      <w:bookmarkStart w:id="20" w:name="_Toc68182268"/>
+      <w:bookmarkStart w:id="5" w:name="_Toc68182268"/>
       <w:r>
         <w:rPr>
           <w:rFonts w:ascii="Calibri Light" w:hAnsi="Calibri Light"/>
@@ -4545,7 +5327,7 @@
         </w:rPr>
         <w:t xml:space="preserve"> diagram</w:t>
       </w:r>
-      <w:bookmarkEnd w:id="20"/>
+      <w:bookmarkEnd w:id="5"/>
     </w:p>
     <w:p>
       <w:pPr>
@@ -4811,7 +5593,7 @@
           <w:lang w:val="nl-NL"/>
         </w:rPr>
       </w:pPr>
-      <w:bookmarkStart w:id="21" w:name="_Toc68182269"/>
+      <w:bookmarkStart w:id="6" w:name="_Toc68182269"/>
       <w:r>
         <w:rPr>
           <w:rFonts w:ascii="Calibri Light" w:hAnsi="Calibri Light"/>
@@ -4830,7 +5612,7 @@
         </w:rPr>
         <w:t>speelQuebble</w:t>
       </w:r>
-      <w:bookmarkEnd w:id="21"/>
+      <w:bookmarkEnd w:id="6"/>
       <w:proofErr w:type="spellEnd"/>
     </w:p>
     <w:p>
@@ -5251,7 +6033,7 @@
           <w:lang w:val="nl-NL"/>
         </w:rPr>
       </w:pPr>
-      <w:bookmarkStart w:id="22" w:name="_Toc68182270"/>
+      <w:bookmarkStart w:id="7" w:name="_Toc68182270"/>
       <w:r>
         <w:rPr>
           <w:rFonts w:ascii="Calibri Light" w:hAnsi="Calibri Light"/>
@@ -5270,7 +6052,7 @@
         </w:rPr>
         <w:t>getVolgendeActie</w:t>
       </w:r>
-      <w:bookmarkEnd w:id="22"/>
+      <w:bookmarkEnd w:id="7"/>
       <w:proofErr w:type="spellEnd"/>
     </w:p>
     <w:p>
@@ -5486,7 +6268,7 @@
           <w:lang w:val="nl-NL"/>
         </w:rPr>
       </w:pPr>
-      <w:bookmarkStart w:id="23" w:name="_Toc68182271"/>
+      <w:bookmarkStart w:id="8" w:name="_Toc68182271"/>
       <w:r>
         <w:rPr>
           <w:rFonts w:ascii="Calibri Light" w:hAnsi="Calibri Light"/>
@@ -5505,7 +6287,7 @@
         </w:rPr>
         <w:t>getLetters</w:t>
       </w:r>
-      <w:bookmarkEnd w:id="23"/>
+      <w:bookmarkEnd w:id="8"/>
       <w:proofErr w:type="spellEnd"/>
     </w:p>
     <w:p>
@@ -5830,7 +6612,7 @@
           <w:lang w:val="nl-NL"/>
         </w:rPr>
       </w:pPr>
-      <w:bookmarkStart w:id="24" w:name="_Toc68182272"/>
+      <w:bookmarkStart w:id="9" w:name="_Toc68182272"/>
       <w:r>
         <w:rPr>
           <w:rFonts w:ascii="Calibri Light" w:hAnsi="Calibri Light"/>
@@ -5849,7 +6631,7 @@
         </w:rPr>
         <w:t>verwerkReactie</w:t>
       </w:r>
-      <w:bookmarkEnd w:id="24"/>
+      <w:bookmarkEnd w:id="9"/>
       <w:proofErr w:type="spellEnd"/>
     </w:p>
     <w:p>
@@ -6129,7 +6911,7 @@
           <w:lang w:val="nl-NL"/>
         </w:rPr>
       </w:pPr>
-      <w:bookmarkStart w:id="25" w:name="_Toc68182273"/>
+      <w:bookmarkStart w:id="10" w:name="_Toc68182273"/>
       <w:r>
         <w:rPr>
           <w:rFonts w:ascii="Calibri Light" w:eastAsia="MS Gothic" w:hAnsi="Calibri Light" w:cs="Times New Roman"/>
@@ -6148,7 +6930,7 @@
         </w:rPr>
         <w:t>verwerkAntwoord</w:t>
       </w:r>
-      <w:bookmarkEnd w:id="25"/>
+      <w:bookmarkEnd w:id="10"/>
       <w:proofErr w:type="spellEnd"/>
     </w:p>
     <w:p>
@@ -6453,7 +7235,7 @@
           <w:lang w:val="nl-NL"/>
         </w:rPr>
       </w:pPr>
-      <w:bookmarkStart w:id="26" w:name="_Toc68182274"/>
+      <w:bookmarkStart w:id="11" w:name="_Toc68182274"/>
       <w:r>
         <w:rPr>
           <w:rFonts w:ascii="Calibri Light" w:eastAsia="MS Gothic" w:hAnsi="Calibri Light" w:cs="Times New Roman"/>
@@ -6472,7 +7254,7 @@
         </w:rPr>
         <w:t>verwerkGemaaktWoord</w:t>
       </w:r>
-      <w:bookmarkEnd w:id="26"/>
+      <w:bookmarkEnd w:id="11"/>
       <w:proofErr w:type="spellEnd"/>
     </w:p>
     <w:p>
@@ -6856,7 +7638,7 @@
           <w:lang w:val="nl-NL"/>
         </w:rPr>
       </w:pPr>
-      <w:bookmarkStart w:id="27" w:name="_Toc68182275"/>
+      <w:bookmarkStart w:id="12" w:name="_Toc68182275"/>
       <w:r>
         <w:rPr>
           <w:rFonts w:ascii="Calibri Light" w:eastAsia="MS Gothic" w:hAnsi="Calibri Light" w:cs="Times New Roman"/>
@@ -6875,7 +7657,7 @@
         </w:rPr>
         <w:t>geefEindscore</w:t>
       </w:r>
-      <w:bookmarkEnd w:id="27"/>
+      <w:bookmarkEnd w:id="12"/>
       <w:proofErr w:type="spellEnd"/>
     </w:p>
     <w:p>
@@ -7159,7 +7941,7 @@
           <w:lang w:val="nl-NL"/>
         </w:rPr>
       </w:pPr>
-      <w:bookmarkStart w:id="28" w:name="_Toc68182276"/>
+      <w:bookmarkStart w:id="13" w:name="_Toc68182276"/>
       <w:r>
         <w:rPr>
           <w:rFonts w:ascii="Calibri Light" w:hAnsi="Calibri Light"/>
@@ -7168,7 +7950,7 @@
         <w:lastRenderedPageBreak/>
         <w:t>3.2 Quiz beheren</w:t>
       </w:r>
-      <w:bookmarkEnd w:id="28"/>
+      <w:bookmarkEnd w:id="13"/>
     </w:p>
     <w:p>
       <w:pPr>
@@ -7179,7 +7961,7 @@
           <w:lang w:val="nl-NL"/>
         </w:rPr>
       </w:pPr>
-      <w:bookmarkStart w:id="29" w:name="_Toc68182277"/>
+      <w:bookmarkStart w:id="14" w:name="_Toc68182277"/>
       <w:r>
         <w:rPr>
           <w:rFonts w:ascii="Calibri Light" w:eastAsia="MS Gothic" w:hAnsi="Calibri Light" w:cs="Times New Roman"/>
@@ -7212,7 +7994,7 @@
         </w:rPr>
         <w:t>samenstellen</w:t>
       </w:r>
-      <w:bookmarkEnd w:id="29"/>
+      <w:bookmarkEnd w:id="14"/>
     </w:p>
     <w:p>
       <w:pPr>
@@ -7418,7 +8200,7 @@
           <w:lang w:val="nl-NL"/>
         </w:rPr>
       </w:pPr>
-      <w:bookmarkStart w:id="30" w:name="_Toc68182278"/>
+      <w:bookmarkStart w:id="15" w:name="_Toc68182278"/>
       <w:r>
         <w:rPr>
           <w:rFonts w:ascii="Calibri Light" w:eastAsia="MS Gothic" w:hAnsi="Calibri Light" w:cs="Times New Roman"/>
@@ -7437,7 +8219,7 @@
         </w:rPr>
         <w:t>stelQuizSamen</w:t>
       </w:r>
-      <w:bookmarkEnd w:id="30"/>
+      <w:bookmarkEnd w:id="15"/>
       <w:proofErr w:type="spellEnd"/>
     </w:p>
     <w:p>
@@ -7649,7 +8431,7 @@
           <w:lang w:val="nl-NL"/>
         </w:rPr>
       </w:pPr>
-      <w:bookmarkStart w:id="31" w:name="_Toc68182279"/>
+      <w:bookmarkStart w:id="16" w:name="_Toc68182279"/>
       <w:r>
         <w:rPr>
           <w:rFonts w:ascii="Calibri Light" w:hAnsi="Calibri Light"/>
@@ -7681,7 +8463,7 @@
         </w:rPr>
         <w:t>bijkopen</w:t>
       </w:r>
-      <w:bookmarkEnd w:id="31"/>
+      <w:bookmarkEnd w:id="16"/>
     </w:p>
     <w:p>
       <w:pPr>
@@ -7692,7 +8474,7 @@
           <w:lang w:val="nl-NL"/>
         </w:rPr>
       </w:pPr>
-      <w:bookmarkStart w:id="32" w:name="_Toc68182280"/>
+      <w:bookmarkStart w:id="17" w:name="_Toc68182280"/>
       <w:r>
         <w:rPr>
           <w:rFonts w:ascii="Calibri Light" w:hAnsi="Calibri Light"/>
@@ -7709,7 +8491,7 @@
         </w:rPr>
         <w:t>diagram</w:t>
       </w:r>
-      <w:bookmarkEnd w:id="32"/>
+      <w:bookmarkEnd w:id="17"/>
     </w:p>
     <w:p>
       <w:pPr>
@@ -7861,7 +8643,7 @@
           <w:lang w:val="nl-NL"/>
         </w:rPr>
       </w:pPr>
-      <w:bookmarkStart w:id="33" w:name="_Toc68182281"/>
+      <w:bookmarkStart w:id="18" w:name="_Toc68182281"/>
       <w:r>
         <w:rPr>
           <w:rFonts w:ascii="Calibri Light" w:eastAsia="MS Gothic" w:hAnsi="Calibri Light" w:cs="Times New Roman"/>
@@ -7870,7 +8652,7 @@
         <w:lastRenderedPageBreak/>
         <w:t>Ontwerpkeuzes</w:t>
       </w:r>
-      <w:bookmarkEnd w:id="33"/>
+      <w:bookmarkEnd w:id="18"/>
     </w:p>
     <w:p>
       <w:pPr>
@@ -7961,7 +8743,7 @@
           <w:lang w:val="nl-NL"/>
         </w:rPr>
       </w:pPr>
-      <w:bookmarkStart w:id="34" w:name="_Toc68182282"/>
+      <w:bookmarkStart w:id="19" w:name="_Toc68182282"/>
       <w:r>
         <w:rPr>
           <w:rFonts w:ascii="Calibri Light" w:eastAsia="MS Gothic" w:hAnsi="Calibri Light" w:cs="Times New Roman"/>
@@ -7969,7 +8751,7 @@
         </w:rPr>
         <w:t>4.1 IPrintableToConsole</w:t>
       </w:r>
-      <w:bookmarkEnd w:id="34"/>
+      <w:bookmarkEnd w:id="19"/>
     </w:p>
     <w:p>
       <w:pPr>
@@ -8176,7 +8958,7 @@
           <w:lang w:val="nl-NL"/>
         </w:rPr>
       </w:pPr>
-      <w:bookmarkStart w:id="35" w:name="_Toc68182283"/>
+      <w:bookmarkStart w:id="20" w:name="_Toc68182283"/>
       <w:r>
         <w:rPr>
           <w:rFonts w:ascii="Calibri Light" w:eastAsia="MS Gothic" w:hAnsi="Calibri Light" w:cs="Times New Roman"/>
@@ -8205,7 +8987,7 @@
         </w:rPr>
         <w:t>attern</w:t>
       </w:r>
-      <w:bookmarkEnd w:id="35"/>
+      <w:bookmarkEnd w:id="20"/>
     </w:p>
     <w:p>
       <w:pPr>
@@ -9321,6 +10103,39 @@
       <w:szCs w:val="20"/>
     </w:rPr>
   </w:style>
+  <w:style w:type="paragraph" w:customStyle="1" w:styleId="paragraph">
+    <w:name w:val="paragraph"/>
+    <w:basedOn w:val="Standaard"/>
+    <w:rsid w:val="00BB69F8"/>
+    <w:pPr>
+      <w:spacing w:before="100" w:beforeAutospacing="1" w:after="100" w:afterAutospacing="1" w:line="240" w:lineRule="auto"/>
+    </w:pPr>
+    <w:rPr>
+      <w:rFonts w:ascii="Times New Roman" w:eastAsia="Times New Roman" w:hAnsi="Times New Roman" w:cs="Times New Roman"/>
+      <w:sz w:val="24"/>
+      <w:szCs w:val="24"/>
+    </w:rPr>
+  </w:style>
+  <w:style w:type="character" w:customStyle="1" w:styleId="spellingerror">
+    <w:name w:val="spellingerror"/>
+    <w:basedOn w:val="Standaardalinea-lettertype"/>
+    <w:rsid w:val="00BB69F8"/>
+  </w:style>
+  <w:style w:type="character" w:customStyle="1" w:styleId="eop">
+    <w:name w:val="eop"/>
+    <w:basedOn w:val="Standaardalinea-lettertype"/>
+    <w:rsid w:val="00BB69F8"/>
+  </w:style>
+  <w:style w:type="character" w:customStyle="1" w:styleId="normaltextrun">
+    <w:name w:val="normaltextrun"/>
+    <w:basedOn w:val="Standaardalinea-lettertype"/>
+    <w:rsid w:val="00BB69F8"/>
+  </w:style>
+  <w:style w:type="character" w:customStyle="1" w:styleId="contextualspellingandgrammarerror">
+    <w:name w:val="contextualspellingandgrammarerror"/>
+    <w:basedOn w:val="Standaardalinea-lettertype"/>
+    <w:rsid w:val="00BB69F8"/>
+  </w:style>
 </w:styles>
 </file>
 
@@ -9590,7 +10405,7 @@
 </file>
 
 <file path=customXml/itemProps1.xml><?xml version="1.0" encoding="utf-8"?>
-<ds:datastoreItem xmlns:ds="http://schemas.openxmlformats.org/officeDocument/2006/customXml" ds:itemID="{C8DC046A-07F6-4268-8953-ED5248E683AD}">
+<ds:datastoreItem xmlns:ds="http://schemas.openxmlformats.org/officeDocument/2006/customXml" ds:itemID="{E7BF486E-FC7F-400F-BC14-8D7B271660BA}">
   <ds:schemaRefs>
     <ds:schemaRef ds:uri="http://schemas.openxmlformats.org/officeDocument/2006/bibliography"/>
   </ds:schemaRefs>

</xml_diff>